<commit_message>
added more stuff and things
</commit_message>
<xml_diff>
--- a/supplementary spec.docx
+++ b/supplementary spec.docx
@@ -1,6 +1,6 @@
 
 <file path=word/document.xml><?xml version="1.0" encoding="utf-8"?>
-<w:document xmlns:wpc="http://schemas.microsoft.com/office/word/2010/wordprocessingCanvas" xmlns:mo="http://schemas.microsoft.com/office/mac/office/2008/main" xmlns:mc="http://schemas.openxmlformats.org/markup-compatibility/2006" xmlns:mv="urn:schemas-microsoft-com:mac:vml" xmlns:o="urn:schemas-microsoft-com:office:office" xmlns:r="http://schemas.openxmlformats.org/officeDocument/2006/relationships" xmlns:m="http://schemas.openxmlformats.org/officeDocument/2006/math" xmlns:v="urn:schemas-microsoft-com:vml" xmlns:wp14="http://schemas.microsoft.com/office/word/2010/wordprocessingDrawing" xmlns:wp="http://schemas.openxmlformats.org/drawingml/2006/wordprocessingDrawing" xmlns:w10="urn:schemas-microsoft-com:office:word" xmlns:w="http://schemas.openxmlformats.org/wordprocessingml/2006/main" xmlns:w14="http://schemas.microsoft.com/office/word/2010/wordml" xmlns:wpg="http://schemas.microsoft.com/office/word/2010/wordprocessingGroup" xmlns:wpi="http://schemas.microsoft.com/office/word/2010/wordprocessingInk" xmlns:wne="http://schemas.microsoft.com/office/word/2006/wordml" xmlns:wps="http://schemas.microsoft.com/office/word/2010/wordprocessingShape" mc:Ignorable="w14 wp14">
+<w:document xmlns:wpc="http://schemas.microsoft.com/office/word/2010/wordprocessingCanvas" xmlns:mc="http://schemas.openxmlformats.org/markup-compatibility/2006" xmlns:o="urn:schemas-microsoft-com:office:office" xmlns:r="http://schemas.openxmlformats.org/officeDocument/2006/relationships" xmlns:m="http://schemas.openxmlformats.org/officeDocument/2006/math" xmlns:v="urn:schemas-microsoft-com:vml" xmlns:wp14="http://schemas.microsoft.com/office/word/2010/wordprocessingDrawing" xmlns:wp="http://schemas.openxmlformats.org/drawingml/2006/wordprocessingDrawing" xmlns:w10="urn:schemas-microsoft-com:office:word" xmlns:w="http://schemas.openxmlformats.org/wordprocessingml/2006/main" xmlns:w14="http://schemas.microsoft.com/office/word/2010/wordml" xmlns:w15="http://schemas.microsoft.com/office/word/2012/wordml" xmlns:wpg="http://schemas.microsoft.com/office/word/2010/wordprocessingGroup" xmlns:wpi="http://schemas.microsoft.com/office/word/2010/wordprocessingInk" xmlns:wne="http://schemas.microsoft.com/office/word/2006/wordml" xmlns:wps="http://schemas.microsoft.com/office/word/2010/wordprocessingShape" mc:Ignorable="w14 w15 wp14">
   <w:body>
     <w:p>
       <w:pPr>
@@ -115,14 +115,9 @@
       </w:r>
     </w:p>
     <w:p>
-      <w:hyperlink r:id="rId6" w:history="1">
-        <w:r>
-          <w:rPr>
-            <w:rStyle w:val="Hyperlink"/>
-          </w:rPr>
-          <w:t>https://www.fcc.gov/guides/childrens-internet-protection-act</w:t>
-        </w:r>
-      </w:hyperlink>
+      <w:r>
+        <w:t>https://www.fcc.gov/guides/childrens-internet-protection-act</w:t>
+      </w:r>
     </w:p>
     <w:p>
       <w:r>
@@ -173,6 +168,53 @@
       </w:r>
     </w:p>
     <w:p>
+      <w:r>
+        <w:t>The BBS is composed of three main components:</w:t>
+      </w:r>
+    </w:p>
+    <w:p>
+      <w:pPr>
+        <w:pStyle w:val="ListParagraph"/>
+        <w:numPr>
+          <w:ilvl w:val="0"/>
+          <w:numId w:val="2"/>
+        </w:numPr>
+      </w:pPr>
+      <w:r>
+        <w:t>The kiosk is the main point of contact for the customer. The Kiosk allows for audiobooks to be picked up and dropped off. It also has local browsing and sorting capabilities.</w:t>
+      </w:r>
+    </w:p>
+    <w:p>
+      <w:pPr>
+        <w:pStyle w:val="ListParagraph"/>
+        <w:numPr>
+          <w:ilvl w:val="0"/>
+          <w:numId w:val="2"/>
+        </w:numPr>
+      </w:pPr>
+      <w:r>
+        <w:t>The consumer website allows for a customer to create an account, browse content on a system wide level and reserve audiobooks.</w:t>
+      </w:r>
+    </w:p>
+    <w:p>
+      <w:pPr>
+        <w:pStyle w:val="ListParagraph"/>
+        <w:numPr>
+          <w:ilvl w:val="0"/>
+          <w:numId w:val="2"/>
+        </w:numPr>
+      </w:pPr>
+      <w:r>
+        <w:t>The library website allows library staff to create customer accounts, and run various reports and change inventory levels system wide.</w:t>
+      </w:r>
+    </w:p>
+    <w:p>
+      <w:r>
+        <w:lastRenderedPageBreak/>
+        <w:t>Both the kiosk and the consumer website will have the capability to check user accounts to ensure they are in good standing.</w:t>
+      </w:r>
+    </w:p>
+    <w:p>
       <w:pPr>
         <w:pStyle w:val="Heading2"/>
       </w:pPr>
@@ -203,7 +245,6 @@
     </w:p>
     <w:p>
       <w:r>
-        <w:lastRenderedPageBreak/>
         <w:t>The librarian is someone who is familiar with the current library catalogue system and is able to assist customers with their questions regarding the audiobook collection.</w:t>
       </w:r>
     </w:p>
@@ -273,61 +314,14 @@
     </w:p>
     <w:p>
       <w:r>
-        <w:t xml:space="preserve">Error logging – </w:t>
-      </w:r>
-    </w:p>
-    <w:p>
-      <w:r>
-        <w:t xml:space="preserve">Generate Report – </w:t>
-      </w:r>
-    </w:p>
-    <w:p>
-      <w:pPr>
-        <w:pStyle w:val="Heading2"/>
-      </w:pPr>
-      <w:r>
-        <w:t>External Interface Requirements</w:t>
-      </w:r>
-    </w:p>
-    <w:p>
-      <w:pPr>
-        <w:pStyle w:val="Heading3"/>
-      </w:pPr>
-      <w:r>
-        <w:t>User Interfaces</w:t>
-      </w:r>
-      <w:bookmarkStart w:id="0" w:name="_GoBack"/>
-      <w:bookmarkEnd w:id="0"/>
-    </w:p>
-    <w:p>
-      <w:pPr>
-        <w:pStyle w:val="Heading3"/>
-      </w:pPr>
-      <w:r>
-        <w:t>Hardware Interfaces</w:t>
-      </w:r>
-    </w:p>
-    <w:p>
-      <w:r>
-        <w:t xml:space="preserve">Kiosk will have physical security in place to prevent unauthorized access to machine internals. </w:t>
-      </w:r>
-    </w:p>
-    <w:p>
-      <w:r>
-        <w:t>Kiosk will have network access in order to report on currently status such as inventory levels.</w:t>
-      </w:r>
-    </w:p>
-    <w:p/>
-    <w:p>
-      <w:pPr>
-        <w:pStyle w:val="Heading3"/>
-      </w:pPr>
-      <w:r>
-        <w:t>Software Interfaces</w:t>
-      </w:r>
-    </w:p>
-    <w:p>
-      <w:r>
+        <w:t>When a machine encounters an error condition it should provide an informative error message along with suggestions on how to proceed.</w:t>
+      </w:r>
+      <w:r>
+        <w:t xml:space="preserve"> </w:t>
+      </w:r>
+    </w:p>
+    <w:p>
+      <w:pPr>
         <w:rPr>
           <w:rStyle w:val="Strong"/>
           <w:rFonts w:cs="Arial"/>
@@ -335,7 +329,36 @@
           <w:color w:val="303030"/>
           <w:shd w:val="clear" w:color="auto" w:fill="FFFFFF"/>
         </w:rPr>
-        <w:t>User authentication should be simple.</w:t>
+      </w:pPr>
+      <w:r>
+        <w:rPr>
+          <w:rStyle w:val="Strong"/>
+          <w:rFonts w:cs="Arial"/>
+          <w:b w:val="0"/>
+          <w:color w:val="303030"/>
+          <w:shd w:val="clear" w:color="auto" w:fill="FFFFFF"/>
+        </w:rPr>
+        <w:t xml:space="preserve">Any operation that could take more than a few seconds should give the user feedback that the operation is in progress. </w:t>
+      </w:r>
+    </w:p>
+    <w:p>
+      <w:r>
+        <w:rPr>
+          <w:rStyle w:val="Strong"/>
+          <w:rFonts w:cs="Arial"/>
+          <w:b w:val="0"/>
+          <w:color w:val="303030"/>
+          <w:shd w:val="clear" w:color="auto" w:fill="FFFFFF"/>
+        </w:rPr>
+        <w:t>The user should be allowed to cancel a transaction at any point up to the point the transaction is completed.</w:t>
+      </w:r>
+    </w:p>
+    <w:p>
+      <w:pPr>
+        <w:pStyle w:val="Heading2"/>
+      </w:pPr>
+      <w:r>
+        <w:t>External Interface Requirements</w:t>
       </w:r>
     </w:p>
     <w:p>
@@ -343,7 +366,68 @@
         <w:pStyle w:val="Heading3"/>
       </w:pPr>
       <w:r>
+        <w:t>User Interfaces</w:t>
+      </w:r>
+    </w:p>
+    <w:p>
+      <w:pPr>
+        <w:pStyle w:val="Heading3"/>
+      </w:pPr>
+      <w:r>
+        <w:t>Hardware Interfaces</w:t>
+      </w:r>
+    </w:p>
+    <w:p>
+      <w:r>
+        <w:t xml:space="preserve">Kiosk will have physical security in place to prevent unauthorized access to machine internals. </w:t>
+      </w:r>
+    </w:p>
+    <w:p>
+      <w:r>
+        <w:t>Kiosk will have network access in order to report on currently status such as inventory levels.</w:t>
+      </w:r>
+    </w:p>
+    <w:p>
+      <w:pPr>
+        <w:pStyle w:val="Heading3"/>
+      </w:pPr>
+      <w:r>
+        <w:lastRenderedPageBreak/>
+        <w:t>Software Interfaces</w:t>
+      </w:r>
+    </w:p>
+    <w:p>
+      <w:pPr>
+        <w:rPr>
+          <w:rStyle w:val="Strong"/>
+          <w:rFonts w:cs="Arial"/>
+          <w:b w:val="0"/>
+          <w:color w:val="303030"/>
+          <w:shd w:val="clear" w:color="auto" w:fill="FFFFFF"/>
+        </w:rPr>
+      </w:pPr>
+      <w:r>
+        <w:rPr>
+          <w:rStyle w:val="Strong"/>
+          <w:rFonts w:cs="Arial"/>
+          <w:b w:val="0"/>
+          <w:color w:val="303030"/>
+          <w:shd w:val="clear" w:color="auto" w:fill="FFFFFF"/>
+        </w:rPr>
+        <w:t>The websites should work well with popular browsers.</w:t>
+      </w:r>
+    </w:p>
+    <w:p>
+      <w:pPr>
+        <w:pStyle w:val="Heading3"/>
+      </w:pPr>
+      <w:r>
         <w:t>Communications Interfaces</w:t>
+      </w:r>
+    </w:p>
+    <w:p>
+      <w:r>
+        <w:t>Kiosk will use industry standard communication protocols and encrypt any potentially sensitive information.</w:t>
       </w:r>
     </w:p>
     <w:p>
@@ -418,7 +502,6 @@
     </w:p>
     <w:p>
       <w:r>
-        <w:lastRenderedPageBreak/>
         <w:t>Although there should be a means on site to listen to the media content, the kiosk itself will not have this ability.</w:t>
       </w:r>
     </w:p>
@@ -452,12 +535,27 @@
       </w:r>
     </w:p>
     <w:p>
+      <w:r>
+        <w:t>The system will utilize a database to store information regarding customer accounts as well as audiobook inventory. Database performance should be such that it will n</w:t>
+      </w:r>
+      <w:r>
+        <w:t>ot impact customers negatively.</w:t>
+      </w:r>
+    </w:p>
+    <w:p>
       <w:pPr>
         <w:pStyle w:val="Heading3"/>
       </w:pPr>
       <w:r>
         <w:t>Operations</w:t>
       </w:r>
+    </w:p>
+    <w:p>
+      <w:r>
+        <w:t>The BBS will rely on existing operations staff for hardware support.</w:t>
+      </w:r>
+      <w:bookmarkStart w:id="0" w:name="_GoBack"/>
+      <w:bookmarkEnd w:id="0"/>
     </w:p>
     <w:p>
       <w:pPr>
@@ -502,7 +600,7 @@
 </file>
 
 <file path=word/numbering.xml><?xml version="1.0" encoding="utf-8"?>
-<w:numbering xmlns:wpc="http://schemas.microsoft.com/office/word/2010/wordprocessingCanvas" xmlns:mo="http://schemas.microsoft.com/office/mac/office/2008/main" xmlns:mc="http://schemas.openxmlformats.org/markup-compatibility/2006" xmlns:mv="urn:schemas-microsoft-com:mac:vml" xmlns:o="urn:schemas-microsoft-com:office:office" xmlns:r="http://schemas.openxmlformats.org/officeDocument/2006/relationships" xmlns:m="http://schemas.openxmlformats.org/officeDocument/2006/math" xmlns:v="urn:schemas-microsoft-com:vml" xmlns:wp14="http://schemas.microsoft.com/office/word/2010/wordprocessingDrawing" xmlns:wp="http://schemas.openxmlformats.org/drawingml/2006/wordprocessingDrawing" xmlns:w10="urn:schemas-microsoft-com:office:word" xmlns:w="http://schemas.openxmlformats.org/wordprocessingml/2006/main" xmlns:w14="http://schemas.microsoft.com/office/word/2010/wordml" xmlns:wpg="http://schemas.microsoft.com/office/word/2010/wordprocessingGroup" xmlns:wpi="http://schemas.microsoft.com/office/word/2010/wordprocessingInk" xmlns:wne="http://schemas.microsoft.com/office/word/2006/wordml" xmlns:wps="http://schemas.microsoft.com/office/word/2010/wordprocessingShape" mc:Ignorable="w14 wp14">
+<w:numbering xmlns:wpc="http://schemas.microsoft.com/office/word/2010/wordprocessingCanvas" xmlns:mc="http://schemas.openxmlformats.org/markup-compatibility/2006" xmlns:o="urn:schemas-microsoft-com:office:office" xmlns:r="http://schemas.openxmlformats.org/officeDocument/2006/relationships" xmlns:m="http://schemas.openxmlformats.org/officeDocument/2006/math" xmlns:v="urn:schemas-microsoft-com:vml" xmlns:wp14="http://schemas.microsoft.com/office/word/2010/wordprocessingDrawing" xmlns:wp="http://schemas.openxmlformats.org/drawingml/2006/wordprocessingDrawing" xmlns:w10="urn:schemas-microsoft-com:office:word" xmlns:w="http://schemas.openxmlformats.org/wordprocessingml/2006/main" xmlns:w14="http://schemas.microsoft.com/office/word/2010/wordml" xmlns:w15="http://schemas.microsoft.com/office/word/2012/wordml" xmlns:wpg="http://schemas.microsoft.com/office/word/2010/wordprocessingGroup" xmlns:wpi="http://schemas.microsoft.com/office/word/2010/wordprocessingInk" xmlns:wne="http://schemas.microsoft.com/office/word/2006/wordml" xmlns:wps="http://schemas.microsoft.com/office/word/2010/wordprocessingShape" mc:Ignorable="w14 w15 wp14">
   <w:abstractNum w:abstractNumId="0">
     <w:nsid w:val="47996D16"/>
     <w:multiLevelType w:val="hybridMultilevel"/>
@@ -616,14 +714,130 @@
       </w:rPr>
     </w:lvl>
   </w:abstractNum>
+  <w:abstractNum w:abstractNumId="1">
+    <w:nsid w:val="6FF97C00"/>
+    <w:multiLevelType w:val="hybridMultilevel"/>
+    <w:tmpl w:val="AD94A434"/>
+    <w:lvl w:ilvl="0" w:tplc="04090001">
+      <w:start w:val="1"/>
+      <w:numFmt w:val="bullet"/>
+      <w:lvlText w:val=""/>
+      <w:lvlJc w:val="left"/>
+      <w:pPr>
+        <w:ind w:left="825" w:hanging="360"/>
+      </w:pPr>
+      <w:rPr>
+        <w:rFonts w:ascii="Symbol" w:hAnsi="Symbol" w:hint="default"/>
+      </w:rPr>
+    </w:lvl>
+    <w:lvl w:ilvl="1" w:tplc="04090003" w:tentative="1">
+      <w:start w:val="1"/>
+      <w:numFmt w:val="bullet"/>
+      <w:lvlText w:val="o"/>
+      <w:lvlJc w:val="left"/>
+      <w:pPr>
+        <w:ind w:left="1545" w:hanging="360"/>
+      </w:pPr>
+      <w:rPr>
+        <w:rFonts w:ascii="Courier New" w:hAnsi="Courier New" w:cs="Courier New" w:hint="default"/>
+      </w:rPr>
+    </w:lvl>
+    <w:lvl w:ilvl="2" w:tplc="04090005" w:tentative="1">
+      <w:start w:val="1"/>
+      <w:numFmt w:val="bullet"/>
+      <w:lvlText w:val=""/>
+      <w:lvlJc w:val="left"/>
+      <w:pPr>
+        <w:ind w:left="2265" w:hanging="360"/>
+      </w:pPr>
+      <w:rPr>
+        <w:rFonts w:ascii="Wingdings" w:hAnsi="Wingdings" w:hint="default"/>
+      </w:rPr>
+    </w:lvl>
+    <w:lvl w:ilvl="3" w:tplc="04090001" w:tentative="1">
+      <w:start w:val="1"/>
+      <w:numFmt w:val="bullet"/>
+      <w:lvlText w:val=""/>
+      <w:lvlJc w:val="left"/>
+      <w:pPr>
+        <w:ind w:left="2985" w:hanging="360"/>
+      </w:pPr>
+      <w:rPr>
+        <w:rFonts w:ascii="Symbol" w:hAnsi="Symbol" w:hint="default"/>
+      </w:rPr>
+    </w:lvl>
+    <w:lvl w:ilvl="4" w:tplc="04090003" w:tentative="1">
+      <w:start w:val="1"/>
+      <w:numFmt w:val="bullet"/>
+      <w:lvlText w:val="o"/>
+      <w:lvlJc w:val="left"/>
+      <w:pPr>
+        <w:ind w:left="3705" w:hanging="360"/>
+      </w:pPr>
+      <w:rPr>
+        <w:rFonts w:ascii="Courier New" w:hAnsi="Courier New" w:cs="Courier New" w:hint="default"/>
+      </w:rPr>
+    </w:lvl>
+    <w:lvl w:ilvl="5" w:tplc="04090005" w:tentative="1">
+      <w:start w:val="1"/>
+      <w:numFmt w:val="bullet"/>
+      <w:lvlText w:val=""/>
+      <w:lvlJc w:val="left"/>
+      <w:pPr>
+        <w:ind w:left="4425" w:hanging="360"/>
+      </w:pPr>
+      <w:rPr>
+        <w:rFonts w:ascii="Wingdings" w:hAnsi="Wingdings" w:hint="default"/>
+      </w:rPr>
+    </w:lvl>
+    <w:lvl w:ilvl="6" w:tplc="04090001" w:tentative="1">
+      <w:start w:val="1"/>
+      <w:numFmt w:val="bullet"/>
+      <w:lvlText w:val=""/>
+      <w:lvlJc w:val="left"/>
+      <w:pPr>
+        <w:ind w:left="5145" w:hanging="360"/>
+      </w:pPr>
+      <w:rPr>
+        <w:rFonts w:ascii="Symbol" w:hAnsi="Symbol" w:hint="default"/>
+      </w:rPr>
+    </w:lvl>
+    <w:lvl w:ilvl="7" w:tplc="04090003" w:tentative="1">
+      <w:start w:val="1"/>
+      <w:numFmt w:val="bullet"/>
+      <w:lvlText w:val="o"/>
+      <w:lvlJc w:val="left"/>
+      <w:pPr>
+        <w:ind w:left="5865" w:hanging="360"/>
+      </w:pPr>
+      <w:rPr>
+        <w:rFonts w:ascii="Courier New" w:hAnsi="Courier New" w:cs="Courier New" w:hint="default"/>
+      </w:rPr>
+    </w:lvl>
+    <w:lvl w:ilvl="8" w:tplc="04090005" w:tentative="1">
+      <w:start w:val="1"/>
+      <w:numFmt w:val="bullet"/>
+      <w:lvlText w:val=""/>
+      <w:lvlJc w:val="left"/>
+      <w:pPr>
+        <w:ind w:left="6585" w:hanging="360"/>
+      </w:pPr>
+      <w:rPr>
+        <w:rFonts w:ascii="Wingdings" w:hAnsi="Wingdings" w:hint="default"/>
+      </w:rPr>
+    </w:lvl>
+  </w:abstractNum>
   <w:num w:numId="1">
     <w:abstractNumId w:val="0"/>
+  </w:num>
+  <w:num w:numId="2">
+    <w:abstractNumId w:val="1"/>
   </w:num>
 </w:numbering>
 </file>
 
 <file path=word/styles.xml><?xml version="1.0" encoding="utf-8"?>
-<w:styles xmlns:mc="http://schemas.openxmlformats.org/markup-compatibility/2006" xmlns:r="http://schemas.openxmlformats.org/officeDocument/2006/relationships" xmlns:w="http://schemas.openxmlformats.org/wordprocessingml/2006/main" xmlns:w14="http://schemas.microsoft.com/office/word/2010/wordml" mc:Ignorable="w14">
+<w:styles xmlns:mc="http://schemas.openxmlformats.org/markup-compatibility/2006" xmlns:r="http://schemas.openxmlformats.org/officeDocument/2006/relationships" xmlns:w="http://schemas.openxmlformats.org/wordprocessingml/2006/main" xmlns:w14="http://schemas.microsoft.com/office/word/2010/wordml" xmlns:w15="http://schemas.microsoft.com/office/word/2012/wordml" mc:Ignorable="w14 w15">
   <w:docDefaults>
     <w:rPrDefault>
       <w:rPr>
@@ -639,589 +853,369 @@
       </w:pPr>
     </w:pPrDefault>
   </w:docDefaults>
-  <w:latentStyles w:defLockedState="0" w:defUIPriority="99" w:defSemiHidden="1" w:defUnhideWhenUsed="1" w:defQFormat="0" w:count="276">
-    <w:lsdException w:name="Normal" w:semiHidden="0" w:uiPriority="0" w:unhideWhenUsed="0" w:qFormat="1"/>
-    <w:lsdException w:name="heading 1" w:semiHidden="0" w:uiPriority="9" w:unhideWhenUsed="0" w:qFormat="1"/>
-    <w:lsdException w:name="heading 2" w:uiPriority="9" w:qFormat="1"/>
-    <w:lsdException w:name="heading 3" w:uiPriority="9" w:qFormat="1"/>
-    <w:lsdException w:name="heading 4" w:uiPriority="9" w:qFormat="1"/>
-    <w:lsdException w:name="heading 5" w:uiPriority="9" w:qFormat="1"/>
-    <w:lsdException w:name="heading 6" w:uiPriority="9" w:qFormat="1"/>
-    <w:lsdException w:name="heading 7" w:uiPriority="9" w:qFormat="1"/>
-    <w:lsdException w:name="heading 8" w:uiPriority="9" w:qFormat="1"/>
-    <w:lsdException w:name="heading 9" w:uiPriority="9" w:qFormat="1"/>
-    <w:lsdException w:name="toc 1" w:uiPriority="39"/>
-    <w:lsdException w:name="toc 2" w:uiPriority="39"/>
-    <w:lsdException w:name="toc 3" w:uiPriority="39"/>
-    <w:lsdException w:name="toc 4" w:uiPriority="39"/>
-    <w:lsdException w:name="toc 5" w:uiPriority="39"/>
-    <w:lsdException w:name="toc 6" w:uiPriority="39"/>
-    <w:lsdException w:name="toc 7" w:uiPriority="39"/>
-    <w:lsdException w:name="toc 8" w:uiPriority="39"/>
-    <w:lsdException w:name="toc 9" w:uiPriority="39"/>
-    <w:lsdException w:name="caption" w:uiPriority="35" w:qFormat="1"/>
-    <w:lsdException w:name="Title" w:semiHidden="0" w:uiPriority="10" w:unhideWhenUsed="0" w:qFormat="1"/>
-    <w:lsdException w:name="Default Paragraph Font" w:uiPriority="1"/>
-    <w:lsdException w:name="Subtitle" w:semiHidden="0" w:uiPriority="11" w:unhideWhenUsed="0" w:qFormat="1"/>
-    <w:lsdException w:name="Strong" w:semiHidden="0" w:uiPriority="22" w:unhideWhenUsed="0" w:qFormat="1"/>
-    <w:lsdException w:name="Emphasis" w:semiHidden="0" w:uiPriority="20" w:unhideWhenUsed="0" w:qFormat="1"/>
-    <w:lsdException w:name="Table Grid" w:semiHidden="0" w:uiPriority="39" w:unhideWhenUsed="0"/>
-    <w:lsdException w:name="Note Level 1" w:semiHidden="0" w:unhideWhenUsed="0"/>
-    <w:lsdException w:name="Note Level 2" w:semiHidden="0" w:unhideWhenUsed="0"/>
-    <w:lsdException w:name="Note Level 3" w:semiHidden="0" w:unhideWhenUsed="0"/>
-    <w:lsdException w:name="Note Level 4" w:semiHidden="0" w:unhideWhenUsed="0"/>
-    <w:lsdException w:name="Note Level 5" w:semiHidden="0" w:unhideWhenUsed="0"/>
-    <w:lsdException w:name="Note Level 6" w:semiHidden="0" w:unhideWhenUsed="0"/>
-    <w:lsdException w:name="Note Level 7" w:semiHidden="0" w:unhideWhenUsed="0"/>
-    <w:lsdException w:name="Note Level 8" w:semiHidden="0" w:unhideWhenUsed="0"/>
-    <w:lsdException w:name="Note Level 9" w:semiHidden="0" w:unhideWhenUsed="0"/>
-    <w:lsdException w:name="Placeholder Text" w:unhideWhenUsed="0"/>
-    <w:lsdException w:name="No Spacing" w:semiHidden="0" w:uiPriority="1" w:unhideWhenUsed="0" w:qFormat="1"/>
-    <w:lsdException w:name="Light Shading" w:semiHidden="0" w:uiPriority="60" w:unhideWhenUsed="0"/>
-    <w:lsdException w:name="Light List" w:semiHidden="0" w:uiPriority="61" w:unhideWhenUsed="0"/>
-    <w:lsdException w:name="Light Grid" w:semiHidden="0" w:uiPriority="62" w:unhideWhenUsed="0"/>
-    <w:lsdException w:name="Medium Shading 1" w:semiHidden="0" w:uiPriority="63" w:unhideWhenUsed="0"/>
-    <w:lsdException w:name="Medium Shading 2" w:semiHidden="0" w:uiPriority="64" w:unhideWhenUsed="0"/>
-    <w:lsdException w:name="Medium List 1" w:semiHidden="0" w:uiPriority="65" w:unhideWhenUsed="0"/>
-    <w:lsdException w:name="Medium List 2" w:semiHidden="0" w:uiPriority="66" w:unhideWhenUsed="0"/>
-    <w:lsdException w:name="Medium Grid 1" w:semiHidden="0" w:uiPriority="67" w:unhideWhenUsed="0"/>
-    <w:lsdException w:name="Medium Grid 2" w:semiHidden="0" w:uiPriority="68" w:unhideWhenUsed="0"/>
-    <w:lsdException w:name="Medium Grid 3" w:semiHidden="0" w:uiPriority="69" w:unhideWhenUsed="0"/>
-    <w:lsdException w:name="Dark List" w:semiHidden="0" w:uiPriority="70" w:unhideWhenUsed="0"/>
-    <w:lsdException w:name="Colorful Shading" w:semiHidden="0" w:uiPriority="71" w:unhideWhenUsed="0"/>
-    <w:lsdException w:name="Colorful List" w:semiHidden="0" w:uiPriority="72" w:unhideWhenUsed="0"/>
-    <w:lsdException w:name="Colorful Grid" w:semiHidden="0" w:uiPriority="73" w:unhideWhenUsed="0"/>
-    <w:lsdException w:name="Light Shading Accent 1" w:semiHidden="0" w:uiPriority="60" w:unhideWhenUsed="0"/>
-    <w:lsdException w:name="Light List Accent 1" w:semiHidden="0" w:uiPriority="61" w:unhideWhenUsed="0"/>
-    <w:lsdException w:name="Light Grid Accent 1" w:semiHidden="0" w:uiPriority="62" w:unhideWhenUsed="0"/>
-    <w:lsdException w:name="Medium Shading 1 Accent 1" w:semiHidden="0" w:uiPriority="63" w:unhideWhenUsed="0"/>
-    <w:lsdException w:name="Medium Shading 2 Accent 1" w:semiHidden="0" w:uiPriority="64" w:unhideWhenUsed="0"/>
-    <w:lsdException w:name="Medium List 1 Accent 1" w:semiHidden="0" w:uiPriority="65" w:unhideWhenUsed="0"/>
-    <w:lsdException w:name="Revision" w:unhideWhenUsed="0"/>
-    <w:lsdException w:name="List Paragraph" w:semiHidden="0" w:uiPriority="34" w:unhideWhenUsed="0" w:qFormat="1"/>
-    <w:lsdException w:name="Quote" w:semiHidden="0" w:uiPriority="29" w:unhideWhenUsed="0" w:qFormat="1"/>
-    <w:lsdException w:name="Intense Quote" w:semiHidden="0" w:uiPriority="30" w:unhideWhenUsed="0" w:qFormat="1"/>
-    <w:lsdException w:name="Medium List 2 Accent 1" w:semiHidden="0" w:uiPriority="66" w:unhideWhenUsed="0"/>
-    <w:lsdException w:name="Medium Grid 1 Accent 1" w:semiHidden="0" w:uiPriority="67" w:unhideWhenUsed="0"/>
-    <w:lsdException w:name="Medium Grid 2 Accent 1" w:semiHidden="0" w:uiPriority="68" w:unhideWhenUsed="0"/>
-    <w:lsdException w:name="Medium Grid 3 Accent 1" w:semiHidden="0" w:uiPriority="69" w:unhideWhenUsed="0"/>
-    <w:lsdException w:name="Dark List Accent 1" w:semiHidden="0" w:uiPriority="70" w:unhideWhenUsed="0"/>
-    <w:lsdException w:name="Colorful Shading Accent 1" w:semiHidden="0" w:uiPriority="71" w:unhideWhenUsed="0"/>
-    <w:lsdException w:name="Colorful List Accent 1" w:semiHidden="0" w:uiPriority="72" w:unhideWhenUsed="0"/>
-    <w:lsdException w:name="Colorful Grid Accent 1" w:semiHidden="0" w:uiPriority="73" w:unhideWhenUsed="0"/>
-    <w:lsdException w:name="Light Shading Accent 2" w:semiHidden="0" w:uiPriority="60" w:unhideWhenUsed="0"/>
-    <w:lsdException w:name="Light List Accent 2" w:semiHidden="0" w:uiPriority="61" w:unhideWhenUsed="0"/>
-    <w:lsdException w:name="Light Grid Accent 2" w:semiHidden="0" w:uiPriority="62" w:unhideWhenUsed="0"/>
-    <w:lsdException w:name="Medium Shading 1 Accent 2" w:semiHidden="0" w:uiPriority="63" w:unhideWhenUsed="0"/>
-    <w:lsdException w:name="Medium Shading 2 Accent 2" w:semiHidden="0" w:uiPriority="64" w:unhideWhenUsed="0"/>
-    <w:lsdException w:name="Medium List 1 Accent 2" w:semiHidden="0" w:uiPriority="65" w:unhideWhenUsed="0"/>
-    <w:lsdException w:name="Medium List 2 Accent 2" w:semiHidden="0" w:uiPriority="66" w:unhideWhenUsed="0"/>
-    <w:lsdException w:name="Medium Grid 1 Accent 2" w:semiHidden="0" w:uiPriority="67" w:unhideWhenUsed="0"/>
-    <w:lsdException w:name="Medium Grid 2 Accent 2" w:semiHidden="0" w:uiPriority="68" w:unhideWhenUsed="0"/>
-    <w:lsdException w:name="Medium Grid 3 Accent 2" w:semiHidden="0" w:uiPriority="69" w:unhideWhenUsed="0"/>
-    <w:lsdException w:name="Dark List Accent 2" w:semiHidden="0" w:uiPriority="70" w:unhideWhenUsed="0"/>
-    <w:lsdException w:name="Colorful Shading Accent 2" w:semiHidden="0" w:uiPriority="71" w:unhideWhenUsed="0"/>
-    <w:lsdException w:name="Colorful List Accent 2" w:semiHidden="0" w:uiPriority="72" w:unhideWhenUsed="0"/>
-    <w:lsdException w:name="Colorful Grid Accent 2" w:semiHidden="0" w:uiPriority="73" w:unhideWhenUsed="0"/>
-    <w:lsdException w:name="Light Shading Accent 3" w:semiHidden="0" w:uiPriority="60" w:unhideWhenUsed="0"/>
-    <w:lsdException w:name="Light List Accent 3" w:semiHidden="0" w:uiPriority="61" w:unhideWhenUsed="0"/>
-    <w:lsdException w:name="Light Grid Accent 3" w:semiHidden="0" w:uiPriority="62" w:unhideWhenUsed="0"/>
-    <w:lsdException w:name="Medium Shading 1 Accent 3" w:semiHidden="0" w:uiPriority="63" w:unhideWhenUsed="0"/>
-    <w:lsdException w:name="Medium Shading 2 Accent 3" w:semiHidden="0" w:uiPriority="64" w:unhideWhenUsed="0"/>
-    <w:lsdException w:name="Medium List 1 Accent 3" w:semiHidden="0" w:uiPriority="65" w:unhideWhenUsed="0"/>
-    <w:lsdException w:name="Medium List 2 Accent 3" w:semiHidden="0" w:uiPriority="66" w:unhideWhenUsed="0"/>
-    <w:lsdException w:name="Medium Grid 1 Accent 3" w:semiHidden="0" w:uiPriority="67" w:unhideWhenUsed="0"/>
-    <w:lsdException w:name="Medium Grid 2 Accent 3" w:semiHidden="0" w:uiPriority="68" w:unhideWhenUsed="0"/>
-    <w:lsdException w:name="Medium Grid 3 Accent 3" w:semiHidden="0" w:uiPriority="69" w:unhideWhenUsed="0"/>
-    <w:lsdException w:name="Dark List Accent 3" w:semiHidden="0" w:uiPriority="70" w:unhideWhenUsed="0"/>
-    <w:lsdException w:name="Colorful Shading Accent 3" w:semiHidden="0" w:uiPriority="71" w:unhideWhenUsed="0"/>
-    <w:lsdException w:name="Colorful List Accent 3" w:semiHidden="0" w:uiPriority="72" w:unhideWhenUsed="0"/>
-    <w:lsdException w:name="Colorful Grid Accent 3" w:semiHidden="0" w:uiPriority="73" w:unhideWhenUsed="0"/>
-    <w:lsdException w:name="Light Shading Accent 4" w:semiHidden="0" w:uiPriority="60" w:unhideWhenUsed="0"/>
-    <w:lsdException w:name="Light List Accent 4" w:semiHidden="0" w:uiPriority="61" w:unhideWhenUsed="0"/>
-    <w:lsdException w:name="Light Grid Accent 4" w:semiHidden="0" w:uiPriority="62" w:unhideWhenUsed="0"/>
-    <w:lsdException w:name="Medium Shading 1 Accent 4" w:semiHidden="0" w:uiPriority="63" w:unhideWhenUsed="0"/>
-    <w:lsdException w:name="Medium Shading 2 Accent 4" w:semiHidden="0" w:uiPriority="64" w:unhideWhenUsed="0"/>
-    <w:lsdException w:name="Medium List 1 Accent 4" w:semiHidden="0" w:uiPriority="65" w:unhideWhenUsed="0"/>
-    <w:lsdException w:name="Medium List 2 Accent 4" w:semiHidden="0" w:uiPriority="66" w:unhideWhenUsed="0"/>
-    <w:lsdException w:name="Medium Grid 1 Accent 4" w:semiHidden="0" w:uiPriority="67" w:unhideWhenUsed="0"/>
-    <w:lsdException w:name="Medium Grid 2 Accent 4" w:semiHidden="0" w:uiPriority="68" w:unhideWhenUsed="0"/>
-    <w:lsdException w:name="Medium Grid 3 Accent 4" w:semiHidden="0" w:uiPriority="69" w:unhideWhenUsed="0"/>
-    <w:lsdException w:name="Dark List Accent 4" w:semiHidden="0" w:uiPriority="70" w:unhideWhenUsed="0"/>
-    <w:lsdException w:name="Colorful Shading Accent 4" w:semiHidden="0" w:uiPriority="71" w:unhideWhenUsed="0"/>
-    <w:lsdException w:name="Colorful List Accent 4" w:semiHidden="0" w:uiPriority="72" w:unhideWhenUsed="0"/>
-    <w:lsdException w:name="Colorful Grid Accent 4" w:semiHidden="0" w:uiPriority="73" w:unhideWhenUsed="0"/>
-    <w:lsdException w:name="Light Shading Accent 5" w:semiHidden="0" w:uiPriority="60" w:unhideWhenUsed="0"/>
-    <w:lsdException w:name="Light List Accent 5" w:semiHidden="0" w:uiPriority="61" w:unhideWhenUsed="0"/>
-    <w:lsdException w:name="Light Grid Accent 5" w:semiHidden="0" w:uiPriority="62" w:unhideWhenUsed="0"/>
-    <w:lsdException w:name="Medium Shading 1 Accent 5" w:semiHidden="0" w:uiPriority="63" w:unhideWhenUsed="0"/>
-    <w:lsdException w:name="Medium Shading 2 Accent 5" w:semiHidden="0" w:uiPriority="64" w:unhideWhenUsed="0"/>
-    <w:lsdException w:name="Medium List 1 Accent 5" w:semiHidden="0" w:uiPriority="65" w:unhideWhenUsed="0"/>
-    <w:lsdException w:name="Medium List 2 Accent 5" w:semiHidden="0" w:uiPriority="66" w:unhideWhenUsed="0"/>
-    <w:lsdException w:name="Medium Grid 1 Accent 5" w:semiHidden="0" w:uiPriority="67" w:unhideWhenUsed="0"/>
-    <w:lsdException w:name="Medium Grid 2 Accent 5" w:semiHidden="0" w:uiPriority="68" w:unhideWhenUsed="0"/>
-    <w:lsdException w:name="Medium Grid 3 Accent 5" w:semiHidden="0" w:uiPriority="69" w:unhideWhenUsed="0"/>
-    <w:lsdException w:name="Dark List Accent 5" w:semiHidden="0" w:uiPriority="70" w:unhideWhenUsed="0"/>
-    <w:lsdException w:name="Colorful Shading Accent 5" w:semiHidden="0" w:uiPriority="71" w:unhideWhenUsed="0"/>
-    <w:lsdException w:name="Colorful List Accent 5" w:semiHidden="0" w:uiPriority="72" w:unhideWhenUsed="0"/>
-    <w:lsdException w:name="Colorful Grid Accent 5" w:semiHidden="0" w:uiPriority="73" w:unhideWhenUsed="0"/>
-    <w:lsdException w:name="Light Shading Accent 6" w:semiHidden="0" w:uiPriority="60" w:unhideWhenUsed="0"/>
-    <w:lsdException w:name="Light List Accent 6" w:semiHidden="0" w:uiPriority="61" w:unhideWhenUsed="0"/>
-    <w:lsdException w:name="Light Grid Accent 6" w:semiHidden="0" w:uiPriority="62" w:unhideWhenUsed="0"/>
-    <w:lsdException w:name="Medium Shading 1 Accent 6" w:semiHidden="0" w:uiPriority="63" w:unhideWhenUsed="0"/>
-    <w:lsdException w:name="Medium Shading 2 Accent 6" w:semiHidden="0" w:uiPriority="64" w:unhideWhenUsed="0"/>
-    <w:lsdException w:name="Medium List 1 Accent 6" w:semiHidden="0" w:uiPriority="65" w:unhideWhenUsed="0"/>
-    <w:lsdException w:name="Medium List 2 Accent 6" w:semiHidden="0" w:uiPriority="66" w:unhideWhenUsed="0"/>
-    <w:lsdException w:name="Medium Grid 1 Accent 6" w:semiHidden="0" w:uiPriority="67" w:unhideWhenUsed="0"/>
-    <w:lsdException w:name="Medium Grid 2 Accent 6" w:semiHidden="0" w:uiPriority="68" w:unhideWhenUsed="0"/>
-    <w:lsdException w:name="Medium Grid 3 Accent 6" w:semiHidden="0" w:uiPriority="69" w:unhideWhenUsed="0"/>
-    <w:lsdException w:name="Dark List Accent 6" w:semiHidden="0" w:uiPriority="70" w:unhideWhenUsed="0"/>
-    <w:lsdException w:name="Colorful Shading Accent 6" w:semiHidden="0" w:uiPriority="71" w:unhideWhenUsed="0"/>
-    <w:lsdException w:name="Colorful List Accent 6" w:semiHidden="0" w:uiPriority="72" w:unhideWhenUsed="0"/>
-    <w:lsdException w:name="Colorful Grid Accent 6" w:semiHidden="0" w:uiPriority="73" w:unhideWhenUsed="0"/>
-    <w:lsdException w:name="Subtle Emphasis" w:semiHidden="0" w:uiPriority="19" w:unhideWhenUsed="0" w:qFormat="1"/>
-    <w:lsdException w:name="Intense Emphasis" w:semiHidden="0" w:uiPriority="21" w:unhideWhenUsed="0" w:qFormat="1"/>
-    <w:lsdException w:name="Subtle Reference" w:semiHidden="0" w:uiPriority="31" w:unhideWhenUsed="0" w:qFormat="1"/>
-    <w:lsdException w:name="Intense Reference" w:semiHidden="0" w:uiPriority="32" w:unhideWhenUsed="0" w:qFormat="1"/>
-    <w:lsdException w:name="Book Title" w:semiHidden="0" w:uiPriority="33" w:unhideWhenUsed="0" w:qFormat="1"/>
-    <w:lsdException w:name="Bibliography" w:uiPriority="37"/>
-    <w:lsdException w:name="TOC Heading" w:uiPriority="39" w:qFormat="1"/>
-  </w:latentStyles>
-  <w:style w:type="paragraph" w:default="1" w:styleId="Normal">
-    <w:name w:val="Normal"/>
-    <w:qFormat/>
-  </w:style>
-  <w:style w:type="paragraph" w:styleId="Heading1">
-    <w:name w:val="heading 1"/>
-    <w:basedOn w:val="Normal"/>
-    <w:next w:val="Normal"/>
-    <w:link w:val="Heading1Char"/>
-    <w:uiPriority w:val="9"/>
-    <w:qFormat/>
-    <w:rsid w:val="00B41559"/>
-    <w:pPr>
-      <w:keepNext/>
-      <w:keepLines/>
-      <w:spacing w:before="240" w:after="0"/>
-      <w:outlineLvl w:val="0"/>
-    </w:pPr>
-    <w:rPr>
-      <w:rFonts w:asciiTheme="majorHAnsi" w:eastAsiaTheme="majorEastAsia" w:hAnsiTheme="majorHAnsi" w:cstheme="majorBidi"/>
-      <w:color w:val="2E74B5" w:themeColor="accent1" w:themeShade="BF"/>
-      <w:sz w:val="32"/>
-      <w:szCs w:val="32"/>
-    </w:rPr>
-  </w:style>
-  <w:style w:type="paragraph" w:styleId="Heading2">
-    <w:name w:val="heading 2"/>
-    <w:basedOn w:val="Normal"/>
-    <w:next w:val="Normal"/>
-    <w:link w:val="Heading2Char"/>
-    <w:uiPriority w:val="9"/>
-    <w:unhideWhenUsed/>
-    <w:qFormat/>
-    <w:rsid w:val="00B41559"/>
-    <w:pPr>
-      <w:keepNext/>
-      <w:keepLines/>
-      <w:spacing w:before="40" w:after="0"/>
-      <w:outlineLvl w:val="1"/>
-    </w:pPr>
-    <w:rPr>
-      <w:rFonts w:asciiTheme="majorHAnsi" w:eastAsiaTheme="majorEastAsia" w:hAnsiTheme="majorHAnsi" w:cstheme="majorBidi"/>
-      <w:color w:val="2E74B5" w:themeColor="accent1" w:themeShade="BF"/>
-      <w:sz w:val="26"/>
-      <w:szCs w:val="26"/>
-    </w:rPr>
-  </w:style>
-  <w:style w:type="paragraph" w:styleId="Heading3">
-    <w:name w:val="heading 3"/>
-    <w:basedOn w:val="Normal"/>
-    <w:next w:val="Normal"/>
-    <w:link w:val="Heading3Char"/>
-    <w:uiPriority w:val="9"/>
-    <w:unhideWhenUsed/>
-    <w:qFormat/>
-    <w:rsid w:val="00B41559"/>
-    <w:pPr>
-      <w:keepNext/>
-      <w:keepLines/>
-      <w:spacing w:before="40" w:after="0"/>
-      <w:outlineLvl w:val="2"/>
-    </w:pPr>
-    <w:rPr>
-      <w:rFonts w:asciiTheme="majorHAnsi" w:eastAsiaTheme="majorEastAsia" w:hAnsiTheme="majorHAnsi" w:cstheme="majorBidi"/>
-      <w:color w:val="1F4D78" w:themeColor="accent1" w:themeShade="7F"/>
-      <w:sz w:val="24"/>
-      <w:szCs w:val="24"/>
-    </w:rPr>
-  </w:style>
-  <w:style w:type="paragraph" w:styleId="Heading4">
-    <w:name w:val="heading 4"/>
-    <w:basedOn w:val="Normal"/>
-    <w:next w:val="Normal"/>
-    <w:link w:val="Heading4Char"/>
-    <w:uiPriority w:val="9"/>
-    <w:unhideWhenUsed/>
-    <w:qFormat/>
-    <w:rsid w:val="00B41559"/>
-    <w:pPr>
-      <w:keepNext/>
-      <w:keepLines/>
-      <w:spacing w:before="40" w:after="0"/>
-      <w:outlineLvl w:val="3"/>
-    </w:pPr>
-    <w:rPr>
-      <w:rFonts w:asciiTheme="majorHAnsi" w:eastAsiaTheme="majorEastAsia" w:hAnsiTheme="majorHAnsi" w:cstheme="majorBidi"/>
-      <w:i/>
-      <w:iCs/>
-      <w:color w:val="2E74B5" w:themeColor="accent1" w:themeShade="BF"/>
-    </w:rPr>
-  </w:style>
-  <w:style w:type="character" w:default="1" w:styleId="DefaultParagraphFont">
-    <w:name w:val="Default Paragraph Font"/>
-    <w:uiPriority w:val="1"/>
-    <w:semiHidden/>
-    <w:unhideWhenUsed/>
-  </w:style>
-  <w:style w:type="table" w:default="1" w:styleId="TableNormal">
-    <w:name w:val="Normal Table"/>
-    <w:uiPriority w:val="99"/>
-    <w:semiHidden/>
-    <w:unhideWhenUsed/>
-    <w:tblPr>
-      <w:tblInd w:w="0" w:type="dxa"/>
-      <w:tblCellMar>
-        <w:top w:w="0" w:type="dxa"/>
-        <w:left w:w="108" w:type="dxa"/>
-        <w:bottom w:w="0" w:type="dxa"/>
-        <w:right w:w="108" w:type="dxa"/>
-      </w:tblCellMar>
-    </w:tblPr>
-  </w:style>
-  <w:style w:type="numbering" w:default="1" w:styleId="NoList">
-    <w:name w:val="No List"/>
-    <w:uiPriority w:val="99"/>
-    <w:semiHidden/>
-    <w:unhideWhenUsed/>
-  </w:style>
-  <w:style w:type="character" w:customStyle="1" w:styleId="Heading1Char">
-    <w:name w:val="Heading 1 Char"/>
-    <w:basedOn w:val="DefaultParagraphFont"/>
-    <w:link w:val="Heading1"/>
-    <w:uiPriority w:val="9"/>
-    <w:rsid w:val="00B41559"/>
-    <w:rPr>
-      <w:rFonts w:asciiTheme="majorHAnsi" w:eastAsiaTheme="majorEastAsia" w:hAnsiTheme="majorHAnsi" w:cstheme="majorBidi"/>
-      <w:color w:val="2E74B5" w:themeColor="accent1" w:themeShade="BF"/>
-      <w:sz w:val="32"/>
-      <w:szCs w:val="32"/>
-    </w:rPr>
-  </w:style>
-  <w:style w:type="character" w:customStyle="1" w:styleId="Heading2Char">
-    <w:name w:val="Heading 2 Char"/>
-    <w:basedOn w:val="DefaultParagraphFont"/>
-    <w:link w:val="Heading2"/>
-    <w:uiPriority w:val="9"/>
-    <w:rsid w:val="00B41559"/>
-    <w:rPr>
-      <w:rFonts w:asciiTheme="majorHAnsi" w:eastAsiaTheme="majorEastAsia" w:hAnsiTheme="majorHAnsi" w:cstheme="majorBidi"/>
-      <w:color w:val="2E74B5" w:themeColor="accent1" w:themeShade="BF"/>
-      <w:sz w:val="26"/>
-      <w:szCs w:val="26"/>
-    </w:rPr>
-  </w:style>
-  <w:style w:type="character" w:customStyle="1" w:styleId="Heading3Char">
-    <w:name w:val="Heading 3 Char"/>
-    <w:basedOn w:val="DefaultParagraphFont"/>
-    <w:link w:val="Heading3"/>
-    <w:uiPriority w:val="9"/>
-    <w:rsid w:val="00B41559"/>
-    <w:rPr>
-      <w:rFonts w:asciiTheme="majorHAnsi" w:eastAsiaTheme="majorEastAsia" w:hAnsiTheme="majorHAnsi" w:cstheme="majorBidi"/>
-      <w:color w:val="1F4D78" w:themeColor="accent1" w:themeShade="7F"/>
-      <w:sz w:val="24"/>
-      <w:szCs w:val="24"/>
-    </w:rPr>
-  </w:style>
-  <w:style w:type="character" w:customStyle="1" w:styleId="Heading4Char">
-    <w:name w:val="Heading 4 Char"/>
-    <w:basedOn w:val="DefaultParagraphFont"/>
-    <w:link w:val="Heading4"/>
-    <w:uiPriority w:val="9"/>
-    <w:rsid w:val="00B41559"/>
-    <w:rPr>
-      <w:rFonts w:asciiTheme="majorHAnsi" w:eastAsiaTheme="majorEastAsia" w:hAnsiTheme="majorHAnsi" w:cstheme="majorBidi"/>
-      <w:i/>
-      <w:iCs/>
-      <w:color w:val="2E74B5" w:themeColor="accent1" w:themeShade="BF"/>
-    </w:rPr>
-  </w:style>
-  <w:style w:type="paragraph" w:styleId="Title">
-    <w:name w:val="Title"/>
-    <w:basedOn w:val="Normal"/>
-    <w:next w:val="Normal"/>
-    <w:link w:val="TitleChar"/>
-    <w:uiPriority w:val="10"/>
-    <w:qFormat/>
-    <w:rsid w:val="00B41559"/>
-    <w:pPr>
-      <w:spacing w:after="0" w:line="240" w:lineRule="auto"/>
-      <w:contextualSpacing/>
-    </w:pPr>
-    <w:rPr>
-      <w:rFonts w:asciiTheme="majorHAnsi" w:eastAsiaTheme="majorEastAsia" w:hAnsiTheme="majorHAnsi" w:cstheme="majorBidi"/>
-      <w:spacing w:val="-10"/>
-      <w:kern w:val="28"/>
-      <w:sz w:val="56"/>
-      <w:szCs w:val="56"/>
-    </w:rPr>
-  </w:style>
-  <w:style w:type="character" w:customStyle="1" w:styleId="TitleChar">
-    <w:name w:val="Title Char"/>
-    <w:basedOn w:val="DefaultParagraphFont"/>
-    <w:link w:val="Title"/>
-    <w:uiPriority w:val="10"/>
-    <w:rsid w:val="00B41559"/>
-    <w:rPr>
-      <w:rFonts w:asciiTheme="majorHAnsi" w:eastAsiaTheme="majorEastAsia" w:hAnsiTheme="majorHAnsi" w:cstheme="majorBidi"/>
-      <w:spacing w:val="-10"/>
-      <w:kern w:val="28"/>
-      <w:sz w:val="56"/>
-      <w:szCs w:val="56"/>
-    </w:rPr>
-  </w:style>
-  <w:style w:type="paragraph" w:styleId="Subtitle">
-    <w:name w:val="Subtitle"/>
-    <w:basedOn w:val="Normal"/>
-    <w:next w:val="Normal"/>
-    <w:link w:val="SubtitleChar"/>
-    <w:uiPriority w:val="11"/>
-    <w:qFormat/>
-    <w:rsid w:val="00B41559"/>
-    <w:pPr>
-      <w:numPr>
-        <w:ilvl w:val="1"/>
-      </w:numPr>
-    </w:pPr>
-    <w:rPr>
-      <w:rFonts w:eastAsiaTheme="minorEastAsia"/>
-      <w:color w:val="5A5A5A" w:themeColor="text1" w:themeTint="A5"/>
-      <w:spacing w:val="15"/>
-    </w:rPr>
-  </w:style>
-  <w:style w:type="character" w:customStyle="1" w:styleId="SubtitleChar">
-    <w:name w:val="Subtitle Char"/>
-    <w:basedOn w:val="DefaultParagraphFont"/>
-    <w:link w:val="Subtitle"/>
-    <w:uiPriority w:val="11"/>
-    <w:rsid w:val="00B41559"/>
-    <w:rPr>
-      <w:rFonts w:eastAsiaTheme="minorEastAsia"/>
-      <w:color w:val="5A5A5A" w:themeColor="text1" w:themeTint="A5"/>
-      <w:spacing w:val="15"/>
-    </w:rPr>
-  </w:style>
-  <w:style w:type="character" w:styleId="Hyperlink">
-    <w:name w:val="Hyperlink"/>
-    <w:basedOn w:val="DefaultParagraphFont"/>
-    <w:uiPriority w:val="99"/>
-    <w:unhideWhenUsed/>
-    <w:rsid w:val="00BA28D3"/>
-    <w:rPr>
-      <w:color w:val="0563C1" w:themeColor="hyperlink"/>
-      <w:u w:val="single"/>
-    </w:rPr>
-  </w:style>
-  <w:style w:type="character" w:styleId="Strong">
-    <w:name w:val="Strong"/>
-    <w:basedOn w:val="DefaultParagraphFont"/>
-    <w:uiPriority w:val="22"/>
-    <w:qFormat/>
-    <w:rsid w:val="00F442E6"/>
-    <w:rPr>
-      <w:b/>
-      <w:bCs/>
-    </w:rPr>
-  </w:style>
-  <w:style w:type="paragraph" w:styleId="ListParagraph">
-    <w:name w:val="List Paragraph"/>
-    <w:basedOn w:val="Normal"/>
-    <w:uiPriority w:val="34"/>
-    <w:qFormat/>
-    <w:rsid w:val="007A404D"/>
-    <w:pPr>
-      <w:ind w:left="720"/>
-      <w:contextualSpacing/>
-    </w:pPr>
-  </w:style>
-</w:styles>
-</file>
-
-<file path=word/stylesWithEffects.xml><?xml version="1.0" encoding="utf-8"?>
-<w:styles xmlns:wpc="http://schemas.microsoft.com/office/word/2010/wordprocessingCanvas" xmlns:mo="http://schemas.microsoft.com/office/mac/office/2008/main" xmlns:mc="http://schemas.openxmlformats.org/markup-compatibility/2006" xmlns:mv="urn:schemas-microsoft-com:mac:vml" xmlns:o="urn:schemas-microsoft-com:office:office" xmlns:r="http://schemas.openxmlformats.org/officeDocument/2006/relationships" xmlns:m="http://schemas.openxmlformats.org/officeDocument/2006/math" xmlns:v="urn:schemas-microsoft-com:vml" xmlns:wp14="http://schemas.microsoft.com/office/word/2010/wordprocessingDrawing" xmlns:wp="http://schemas.openxmlformats.org/drawingml/2006/wordprocessingDrawing" xmlns:w10="urn:schemas-microsoft-com:office:word" xmlns:w="http://schemas.openxmlformats.org/wordprocessingml/2006/main" xmlns:w14="http://schemas.microsoft.com/office/word/2010/wordml" xmlns:wpg="http://schemas.microsoft.com/office/word/2010/wordprocessingGroup" xmlns:wpi="http://schemas.microsoft.com/office/word/2010/wordprocessingInk" xmlns:wne="http://schemas.microsoft.com/office/word/2006/wordml" xmlns:wps="http://schemas.microsoft.com/office/word/2010/wordprocessingShape" mc:Ignorable="w14 wp14">
-  <w:docDefaults>
-    <w:rPrDefault>
-      <w:rPr>
-        <w:rFonts w:asciiTheme="minorHAnsi" w:eastAsiaTheme="minorHAnsi" w:hAnsiTheme="minorHAnsi" w:cstheme="minorBidi"/>
-        <w:sz w:val="22"/>
-        <w:szCs w:val="22"/>
-        <w:lang w:val="en-US" w:eastAsia="en-US" w:bidi="ar-SA"/>
-      </w:rPr>
-    </w:rPrDefault>
-    <w:pPrDefault>
-      <w:pPr>
-        <w:spacing w:after="160" w:line="259" w:lineRule="auto"/>
-      </w:pPr>
-    </w:pPrDefault>
-  </w:docDefaults>
-  <w:latentStyles w:defLockedState="0" w:defUIPriority="99" w:defSemiHidden="1" w:defUnhideWhenUsed="1" w:defQFormat="0" w:count="276">
-    <w:lsdException w:name="Normal" w:semiHidden="0" w:uiPriority="0" w:unhideWhenUsed="0" w:qFormat="1"/>
-    <w:lsdException w:name="heading 1" w:semiHidden="0" w:uiPriority="9" w:unhideWhenUsed="0" w:qFormat="1"/>
-    <w:lsdException w:name="heading 2" w:uiPriority="9" w:qFormat="1"/>
-    <w:lsdException w:name="heading 3" w:uiPriority="9" w:qFormat="1"/>
-    <w:lsdException w:name="heading 4" w:uiPriority="9" w:qFormat="1"/>
-    <w:lsdException w:name="heading 5" w:uiPriority="9" w:qFormat="1"/>
-    <w:lsdException w:name="heading 6" w:uiPriority="9" w:qFormat="1"/>
-    <w:lsdException w:name="heading 7" w:uiPriority="9" w:qFormat="1"/>
-    <w:lsdException w:name="heading 8" w:uiPriority="9" w:qFormat="1"/>
-    <w:lsdException w:name="heading 9" w:uiPriority="9" w:qFormat="1"/>
-    <w:lsdException w:name="toc 1" w:uiPriority="39"/>
-    <w:lsdException w:name="toc 2" w:uiPriority="39"/>
-    <w:lsdException w:name="toc 3" w:uiPriority="39"/>
-    <w:lsdException w:name="toc 4" w:uiPriority="39"/>
-    <w:lsdException w:name="toc 5" w:uiPriority="39"/>
-    <w:lsdException w:name="toc 6" w:uiPriority="39"/>
-    <w:lsdException w:name="toc 7" w:uiPriority="39"/>
-    <w:lsdException w:name="toc 8" w:uiPriority="39"/>
-    <w:lsdException w:name="toc 9" w:uiPriority="39"/>
-    <w:lsdException w:name="caption" w:uiPriority="35" w:qFormat="1"/>
-    <w:lsdException w:name="Title" w:semiHidden="0" w:uiPriority="10" w:unhideWhenUsed="0" w:qFormat="1"/>
-    <w:lsdException w:name="Default Paragraph Font" w:uiPriority="1"/>
-    <w:lsdException w:name="Subtitle" w:semiHidden="0" w:uiPriority="11" w:unhideWhenUsed="0" w:qFormat="1"/>
-    <w:lsdException w:name="Strong" w:semiHidden="0" w:uiPriority="22" w:unhideWhenUsed="0" w:qFormat="1"/>
-    <w:lsdException w:name="Emphasis" w:semiHidden="0" w:uiPriority="20" w:unhideWhenUsed="0" w:qFormat="1"/>
-    <w:lsdException w:name="Table Grid" w:semiHidden="0" w:uiPriority="39" w:unhideWhenUsed="0"/>
-    <w:lsdException w:name="Note Level 1" w:semiHidden="0" w:unhideWhenUsed="0"/>
-    <w:lsdException w:name="Note Level 2" w:semiHidden="0" w:unhideWhenUsed="0"/>
-    <w:lsdException w:name="Note Level 3" w:semiHidden="0" w:unhideWhenUsed="0"/>
-    <w:lsdException w:name="Note Level 4" w:semiHidden="0" w:unhideWhenUsed="0"/>
-    <w:lsdException w:name="Note Level 5" w:semiHidden="0" w:unhideWhenUsed="0"/>
-    <w:lsdException w:name="Note Level 6" w:semiHidden="0" w:unhideWhenUsed="0"/>
-    <w:lsdException w:name="Note Level 7" w:semiHidden="0" w:unhideWhenUsed="0"/>
-    <w:lsdException w:name="Note Level 8" w:semiHidden="0" w:unhideWhenUsed="0"/>
-    <w:lsdException w:name="Note Level 9" w:semiHidden="0" w:unhideWhenUsed="0"/>
-    <w:lsdException w:name="Placeholder Text" w:unhideWhenUsed="0"/>
-    <w:lsdException w:name="No Spacing" w:semiHidden="0" w:uiPriority="1" w:unhideWhenUsed="0" w:qFormat="1"/>
-    <w:lsdException w:name="Light Shading" w:semiHidden="0" w:uiPriority="60" w:unhideWhenUsed="0"/>
-    <w:lsdException w:name="Light List" w:semiHidden="0" w:uiPriority="61" w:unhideWhenUsed="0"/>
-    <w:lsdException w:name="Light Grid" w:semiHidden="0" w:uiPriority="62" w:unhideWhenUsed="0"/>
-    <w:lsdException w:name="Medium Shading 1" w:semiHidden="0" w:uiPriority="63" w:unhideWhenUsed="0"/>
-    <w:lsdException w:name="Medium Shading 2" w:semiHidden="0" w:uiPriority="64" w:unhideWhenUsed="0"/>
-    <w:lsdException w:name="Medium List 1" w:semiHidden="0" w:uiPriority="65" w:unhideWhenUsed="0"/>
-    <w:lsdException w:name="Medium List 2" w:semiHidden="0" w:uiPriority="66" w:unhideWhenUsed="0"/>
-    <w:lsdException w:name="Medium Grid 1" w:semiHidden="0" w:uiPriority="67" w:unhideWhenUsed="0"/>
-    <w:lsdException w:name="Medium Grid 2" w:semiHidden="0" w:uiPriority="68" w:unhideWhenUsed="0"/>
-    <w:lsdException w:name="Medium Grid 3" w:semiHidden="0" w:uiPriority="69" w:unhideWhenUsed="0"/>
-    <w:lsdException w:name="Dark List" w:semiHidden="0" w:uiPriority="70" w:unhideWhenUsed="0"/>
-    <w:lsdException w:name="Colorful Shading" w:semiHidden="0" w:uiPriority="71" w:unhideWhenUsed="0"/>
-    <w:lsdException w:name="Colorful List" w:semiHidden="0" w:uiPriority="72" w:unhideWhenUsed="0"/>
-    <w:lsdException w:name="Colorful Grid" w:semiHidden="0" w:uiPriority="73" w:unhideWhenUsed="0"/>
-    <w:lsdException w:name="Light Shading Accent 1" w:semiHidden="0" w:uiPriority="60" w:unhideWhenUsed="0"/>
-    <w:lsdException w:name="Light List Accent 1" w:semiHidden="0" w:uiPriority="61" w:unhideWhenUsed="0"/>
-    <w:lsdException w:name="Light Grid Accent 1" w:semiHidden="0" w:uiPriority="62" w:unhideWhenUsed="0"/>
-    <w:lsdException w:name="Medium Shading 1 Accent 1" w:semiHidden="0" w:uiPriority="63" w:unhideWhenUsed="0"/>
-    <w:lsdException w:name="Medium Shading 2 Accent 1" w:semiHidden="0" w:uiPriority="64" w:unhideWhenUsed="0"/>
-    <w:lsdException w:name="Medium List 1 Accent 1" w:semiHidden="0" w:uiPriority="65" w:unhideWhenUsed="0"/>
-    <w:lsdException w:name="Revision" w:unhideWhenUsed="0"/>
-    <w:lsdException w:name="List Paragraph" w:semiHidden="0" w:uiPriority="34" w:unhideWhenUsed="0" w:qFormat="1"/>
-    <w:lsdException w:name="Quote" w:semiHidden="0" w:uiPriority="29" w:unhideWhenUsed="0" w:qFormat="1"/>
-    <w:lsdException w:name="Intense Quote" w:semiHidden="0" w:uiPriority="30" w:unhideWhenUsed="0" w:qFormat="1"/>
-    <w:lsdException w:name="Medium List 2 Accent 1" w:semiHidden="0" w:uiPriority="66" w:unhideWhenUsed="0"/>
-    <w:lsdException w:name="Medium Grid 1 Accent 1" w:semiHidden="0" w:uiPriority="67" w:unhideWhenUsed="0"/>
-    <w:lsdException w:name="Medium Grid 2 Accent 1" w:semiHidden="0" w:uiPriority="68" w:unhideWhenUsed="0"/>
-    <w:lsdException w:name="Medium Grid 3 Accent 1" w:semiHidden="0" w:uiPriority="69" w:unhideWhenUsed="0"/>
-    <w:lsdException w:name="Dark List Accent 1" w:semiHidden="0" w:uiPriority="70" w:unhideWhenUsed="0"/>
-    <w:lsdException w:name="Colorful Shading Accent 1" w:semiHidden="0" w:uiPriority="71" w:unhideWhenUsed="0"/>
-    <w:lsdException w:name="Colorful List Accent 1" w:semiHidden="0" w:uiPriority="72" w:unhideWhenUsed="0"/>
-    <w:lsdException w:name="Colorful Grid Accent 1" w:semiHidden="0" w:uiPriority="73" w:unhideWhenUsed="0"/>
-    <w:lsdException w:name="Light Shading Accent 2" w:semiHidden="0" w:uiPriority="60" w:unhideWhenUsed="0"/>
-    <w:lsdException w:name="Light List Accent 2" w:semiHidden="0" w:uiPriority="61" w:unhideWhenUsed="0"/>
-    <w:lsdException w:name="Light Grid Accent 2" w:semiHidden="0" w:uiPriority="62" w:unhideWhenUsed="0"/>
-    <w:lsdException w:name="Medium Shading 1 Accent 2" w:semiHidden="0" w:uiPriority="63" w:unhideWhenUsed="0"/>
-    <w:lsdException w:name="Medium Shading 2 Accent 2" w:semiHidden="0" w:uiPriority="64" w:unhideWhenUsed="0"/>
-    <w:lsdException w:name="Medium List 1 Accent 2" w:semiHidden="0" w:uiPriority="65" w:unhideWhenUsed="0"/>
-    <w:lsdException w:name="Medium List 2 Accent 2" w:semiHidden="0" w:uiPriority="66" w:unhideWhenUsed="0"/>
-    <w:lsdException w:name="Medium Grid 1 Accent 2" w:semiHidden="0" w:uiPriority="67" w:unhideWhenUsed="0"/>
-    <w:lsdException w:name="Medium Grid 2 Accent 2" w:semiHidden="0" w:uiPriority="68" w:unhideWhenUsed="0"/>
-    <w:lsdException w:name="Medium Grid 3 Accent 2" w:semiHidden="0" w:uiPriority="69" w:unhideWhenUsed="0"/>
-    <w:lsdException w:name="Dark List Accent 2" w:semiHidden="0" w:uiPriority="70" w:unhideWhenUsed="0"/>
-    <w:lsdException w:name="Colorful Shading Accent 2" w:semiHidden="0" w:uiPriority="71" w:unhideWhenUsed="0"/>
-    <w:lsdException w:name="Colorful List Accent 2" w:semiHidden="0" w:uiPriority="72" w:unhideWhenUsed="0"/>
-    <w:lsdException w:name="Colorful Grid Accent 2" w:semiHidden="0" w:uiPriority="73" w:unhideWhenUsed="0"/>
-    <w:lsdException w:name="Light Shading Accent 3" w:semiHidden="0" w:uiPriority="60" w:unhideWhenUsed="0"/>
-    <w:lsdException w:name="Light List Accent 3" w:semiHidden="0" w:uiPriority="61" w:unhideWhenUsed="0"/>
-    <w:lsdException w:name="Light Grid Accent 3" w:semiHidden="0" w:uiPriority="62" w:unhideWhenUsed="0"/>
-    <w:lsdException w:name="Medium Shading 1 Accent 3" w:semiHidden="0" w:uiPriority="63" w:unhideWhenUsed="0"/>
-    <w:lsdException w:name="Medium Shading 2 Accent 3" w:semiHidden="0" w:uiPriority="64" w:unhideWhenUsed="0"/>
-    <w:lsdException w:name="Medium List 1 Accent 3" w:semiHidden="0" w:uiPriority="65" w:unhideWhenUsed="0"/>
-    <w:lsdException w:name="Medium List 2 Accent 3" w:semiHidden="0" w:uiPriority="66" w:unhideWhenUsed="0"/>
-    <w:lsdException w:name="Medium Grid 1 Accent 3" w:semiHidden="0" w:uiPriority="67" w:unhideWhenUsed="0"/>
-    <w:lsdException w:name="Medium Grid 2 Accent 3" w:semiHidden="0" w:uiPriority="68" w:unhideWhenUsed="0"/>
-    <w:lsdException w:name="Medium Grid 3 Accent 3" w:semiHidden="0" w:uiPriority="69" w:unhideWhenUsed="0"/>
-    <w:lsdException w:name="Dark List Accent 3" w:semiHidden="0" w:uiPriority="70" w:unhideWhenUsed="0"/>
-    <w:lsdException w:name="Colorful Shading Accent 3" w:semiHidden="0" w:uiPriority="71" w:unhideWhenUsed="0"/>
-    <w:lsdException w:name="Colorful List Accent 3" w:semiHidden="0" w:uiPriority="72" w:unhideWhenUsed="0"/>
-    <w:lsdException w:name="Colorful Grid Accent 3" w:semiHidden="0" w:uiPriority="73" w:unhideWhenUsed="0"/>
-    <w:lsdException w:name="Light Shading Accent 4" w:semiHidden="0" w:uiPriority="60" w:unhideWhenUsed="0"/>
-    <w:lsdException w:name="Light List Accent 4" w:semiHidden="0" w:uiPriority="61" w:unhideWhenUsed="0"/>
-    <w:lsdException w:name="Light Grid Accent 4" w:semiHidden="0" w:uiPriority="62" w:unhideWhenUsed="0"/>
-    <w:lsdException w:name="Medium Shading 1 Accent 4" w:semiHidden="0" w:uiPriority="63" w:unhideWhenUsed="0"/>
-    <w:lsdException w:name="Medium Shading 2 Accent 4" w:semiHidden="0" w:uiPriority="64" w:unhideWhenUsed="0"/>
-    <w:lsdException w:name="Medium List 1 Accent 4" w:semiHidden="0" w:uiPriority="65" w:unhideWhenUsed="0"/>
-    <w:lsdException w:name="Medium List 2 Accent 4" w:semiHidden="0" w:uiPriority="66" w:unhideWhenUsed="0"/>
-    <w:lsdException w:name="Medium Grid 1 Accent 4" w:semiHidden="0" w:uiPriority="67" w:unhideWhenUsed="0"/>
-    <w:lsdException w:name="Medium Grid 2 Accent 4" w:semiHidden="0" w:uiPriority="68" w:unhideWhenUsed="0"/>
-    <w:lsdException w:name="Medium Grid 3 Accent 4" w:semiHidden="0" w:uiPriority="69" w:unhideWhenUsed="0"/>
-    <w:lsdException w:name="Dark List Accent 4" w:semiHidden="0" w:uiPriority="70" w:unhideWhenUsed="0"/>
-    <w:lsdException w:name="Colorful Shading Accent 4" w:semiHidden="0" w:uiPriority="71" w:unhideWhenUsed="0"/>
-    <w:lsdException w:name="Colorful List Accent 4" w:semiHidden="0" w:uiPriority="72" w:unhideWhenUsed="0"/>
-    <w:lsdException w:name="Colorful Grid Accent 4" w:semiHidden="0" w:uiPriority="73" w:unhideWhenUsed="0"/>
-    <w:lsdException w:name="Light Shading Accent 5" w:semiHidden="0" w:uiPriority="60" w:unhideWhenUsed="0"/>
-    <w:lsdException w:name="Light List Accent 5" w:semiHidden="0" w:uiPriority="61" w:unhideWhenUsed="0"/>
-    <w:lsdException w:name="Light Grid Accent 5" w:semiHidden="0" w:uiPriority="62" w:unhideWhenUsed="0"/>
-    <w:lsdException w:name="Medium Shading 1 Accent 5" w:semiHidden="0" w:uiPriority="63" w:unhideWhenUsed="0"/>
-    <w:lsdException w:name="Medium Shading 2 Accent 5" w:semiHidden="0" w:uiPriority="64" w:unhideWhenUsed="0"/>
-    <w:lsdException w:name="Medium List 1 Accent 5" w:semiHidden="0" w:uiPriority="65" w:unhideWhenUsed="0"/>
-    <w:lsdException w:name="Medium List 2 Accent 5" w:semiHidden="0" w:uiPriority="66" w:unhideWhenUsed="0"/>
-    <w:lsdException w:name="Medium Grid 1 Accent 5" w:semiHidden="0" w:uiPriority="67" w:unhideWhenUsed="0"/>
-    <w:lsdException w:name="Medium Grid 2 Accent 5" w:semiHidden="0" w:uiPriority="68" w:unhideWhenUsed="0"/>
-    <w:lsdException w:name="Medium Grid 3 Accent 5" w:semiHidden="0" w:uiPriority="69" w:unhideWhenUsed="0"/>
-    <w:lsdException w:name="Dark List Accent 5" w:semiHidden="0" w:uiPriority="70" w:unhideWhenUsed="0"/>
-    <w:lsdException w:name="Colorful Shading Accent 5" w:semiHidden="0" w:uiPriority="71" w:unhideWhenUsed="0"/>
-    <w:lsdException w:name="Colorful List Accent 5" w:semiHidden="0" w:uiPriority="72" w:unhideWhenUsed="0"/>
-    <w:lsdException w:name="Colorful Grid Accent 5" w:semiHidden="0" w:uiPriority="73" w:unhideWhenUsed="0"/>
-    <w:lsdException w:name="Light Shading Accent 6" w:semiHidden="0" w:uiPriority="60" w:unhideWhenUsed="0"/>
-    <w:lsdException w:name="Light List Accent 6" w:semiHidden="0" w:uiPriority="61" w:unhideWhenUsed="0"/>
-    <w:lsdException w:name="Light Grid Accent 6" w:semiHidden="0" w:uiPriority="62" w:unhideWhenUsed="0"/>
-    <w:lsdException w:name="Medium Shading 1 Accent 6" w:semiHidden="0" w:uiPriority="63" w:unhideWhenUsed="0"/>
-    <w:lsdException w:name="Medium Shading 2 Accent 6" w:semiHidden="0" w:uiPriority="64" w:unhideWhenUsed="0"/>
-    <w:lsdException w:name="Medium List 1 Accent 6" w:semiHidden="0" w:uiPriority="65" w:unhideWhenUsed="0"/>
-    <w:lsdException w:name="Medium List 2 Accent 6" w:semiHidden="0" w:uiPriority="66" w:unhideWhenUsed="0"/>
-    <w:lsdException w:name="Medium Grid 1 Accent 6" w:semiHidden="0" w:uiPriority="67" w:unhideWhenUsed="0"/>
-    <w:lsdException w:name="Medium Grid 2 Accent 6" w:semiHidden="0" w:uiPriority="68" w:unhideWhenUsed="0"/>
-    <w:lsdException w:name="Medium Grid 3 Accent 6" w:semiHidden="0" w:uiPriority="69" w:unhideWhenUsed="0"/>
-    <w:lsdException w:name="Dark List Accent 6" w:semiHidden="0" w:uiPriority="70" w:unhideWhenUsed="0"/>
-    <w:lsdException w:name="Colorful Shading Accent 6" w:semiHidden="0" w:uiPriority="71" w:unhideWhenUsed="0"/>
-    <w:lsdException w:name="Colorful List Accent 6" w:semiHidden="0" w:uiPriority="72" w:unhideWhenUsed="0"/>
-    <w:lsdException w:name="Colorful Grid Accent 6" w:semiHidden="0" w:uiPriority="73" w:unhideWhenUsed="0"/>
-    <w:lsdException w:name="Subtle Emphasis" w:semiHidden="0" w:uiPriority="19" w:unhideWhenUsed="0" w:qFormat="1"/>
-    <w:lsdException w:name="Intense Emphasis" w:semiHidden="0" w:uiPriority="21" w:unhideWhenUsed="0" w:qFormat="1"/>
-    <w:lsdException w:name="Subtle Reference" w:semiHidden="0" w:uiPriority="31" w:unhideWhenUsed="0" w:qFormat="1"/>
-    <w:lsdException w:name="Intense Reference" w:semiHidden="0" w:uiPriority="32" w:unhideWhenUsed="0" w:qFormat="1"/>
-    <w:lsdException w:name="Book Title" w:semiHidden="0" w:uiPriority="33" w:unhideWhenUsed="0" w:qFormat="1"/>
-    <w:lsdException w:name="Bibliography" w:uiPriority="37"/>
-    <w:lsdException w:name="TOC Heading" w:uiPriority="39" w:qFormat="1"/>
+  <w:latentStyles w:defLockedState="0" w:defUIPriority="99" w:defSemiHidden="0" w:defUnhideWhenUsed="0" w:defQFormat="0" w:count="371">
+    <w:lsdException w:name="Normal" w:uiPriority="0" w:qFormat="1"/>
+    <w:lsdException w:name="heading 1" w:uiPriority="9" w:qFormat="1"/>
+    <w:lsdException w:name="heading 2" w:semiHidden="1" w:uiPriority="9" w:unhideWhenUsed="1" w:qFormat="1"/>
+    <w:lsdException w:name="heading 3" w:semiHidden="1" w:uiPriority="9" w:unhideWhenUsed="1" w:qFormat="1"/>
+    <w:lsdException w:name="heading 4" w:semiHidden="1" w:uiPriority="9" w:unhideWhenUsed="1" w:qFormat="1"/>
+    <w:lsdException w:name="heading 5" w:semiHidden="1" w:uiPriority="9" w:unhideWhenUsed="1" w:qFormat="1"/>
+    <w:lsdException w:name="heading 6" w:semiHidden="1" w:uiPriority="9" w:unhideWhenUsed="1" w:qFormat="1"/>
+    <w:lsdException w:name="heading 7" w:semiHidden="1" w:uiPriority="9" w:unhideWhenUsed="1" w:qFormat="1"/>
+    <w:lsdException w:name="heading 8" w:semiHidden="1" w:uiPriority="9" w:unhideWhenUsed="1" w:qFormat="1"/>
+    <w:lsdException w:name="heading 9" w:semiHidden="1" w:uiPriority="9" w:unhideWhenUsed="1" w:qFormat="1"/>
+    <w:lsdException w:name="index 1" w:semiHidden="1" w:unhideWhenUsed="1"/>
+    <w:lsdException w:name="index 2" w:semiHidden="1" w:unhideWhenUsed="1"/>
+    <w:lsdException w:name="index 3" w:semiHidden="1" w:unhideWhenUsed="1"/>
+    <w:lsdException w:name="index 4" w:semiHidden="1" w:unhideWhenUsed="1"/>
+    <w:lsdException w:name="index 5" w:semiHidden="1" w:unhideWhenUsed="1"/>
+    <w:lsdException w:name="index 6" w:semiHidden="1" w:unhideWhenUsed="1"/>
+    <w:lsdException w:name="index 7" w:semiHidden="1" w:unhideWhenUsed="1"/>
+    <w:lsdException w:name="index 8" w:semiHidden="1" w:unhideWhenUsed="1"/>
+    <w:lsdException w:name="index 9" w:semiHidden="1" w:unhideWhenUsed="1"/>
+    <w:lsdException w:name="toc 1" w:semiHidden="1" w:uiPriority="39" w:unhideWhenUsed="1"/>
+    <w:lsdException w:name="toc 2" w:semiHidden="1" w:uiPriority="39" w:unhideWhenUsed="1"/>
+    <w:lsdException w:name="toc 3" w:semiHidden="1" w:uiPriority="39" w:unhideWhenUsed="1"/>
+    <w:lsdException w:name="toc 4" w:semiHidden="1" w:uiPriority="39" w:unhideWhenUsed="1"/>
+    <w:lsdException w:name="toc 5" w:semiHidden="1" w:uiPriority="39" w:unhideWhenUsed="1"/>
+    <w:lsdException w:name="toc 6" w:semiHidden="1" w:uiPriority="39" w:unhideWhenUsed="1"/>
+    <w:lsdException w:name="toc 7" w:semiHidden="1" w:uiPriority="39" w:unhideWhenUsed="1"/>
+    <w:lsdException w:name="toc 8" w:semiHidden="1" w:uiPriority="39" w:unhideWhenUsed="1"/>
+    <w:lsdException w:name="toc 9" w:semiHidden="1" w:uiPriority="39" w:unhideWhenUsed="1"/>
+    <w:lsdException w:name="Normal Indent" w:semiHidden="1" w:unhideWhenUsed="1"/>
+    <w:lsdException w:name="footnote text" w:semiHidden="1" w:unhideWhenUsed="1"/>
+    <w:lsdException w:name="annotation text" w:semiHidden="1" w:unhideWhenUsed="1"/>
+    <w:lsdException w:name="header" w:semiHidden="1" w:unhideWhenUsed="1"/>
+    <w:lsdException w:name="footer" w:semiHidden="1" w:unhideWhenUsed="1"/>
+    <w:lsdException w:name="index heading" w:semiHidden="1" w:unhideWhenUsed="1"/>
+    <w:lsdException w:name="caption" w:semiHidden="1" w:uiPriority="35" w:unhideWhenUsed="1" w:qFormat="1"/>
+    <w:lsdException w:name="table of figures" w:semiHidden="1" w:unhideWhenUsed="1"/>
+    <w:lsdException w:name="envelope address" w:semiHidden="1" w:unhideWhenUsed="1"/>
+    <w:lsdException w:name="envelope return" w:semiHidden="1" w:unhideWhenUsed="1"/>
+    <w:lsdException w:name="footnote reference" w:semiHidden="1" w:unhideWhenUsed="1"/>
+    <w:lsdException w:name="annotation reference" w:semiHidden="1" w:unhideWhenUsed="1"/>
+    <w:lsdException w:name="line number" w:semiHidden="1" w:unhideWhenUsed="1"/>
+    <w:lsdException w:name="page number" w:semiHidden="1" w:unhideWhenUsed="1"/>
+    <w:lsdException w:name="endnote reference" w:semiHidden="1" w:unhideWhenUsed="1"/>
+    <w:lsdException w:name="endnote text" w:semiHidden="1" w:unhideWhenUsed="1"/>
+    <w:lsdException w:name="table of authorities" w:semiHidden="1" w:unhideWhenUsed="1"/>
+    <w:lsdException w:name="macro" w:semiHidden="1" w:unhideWhenUsed="1"/>
+    <w:lsdException w:name="toa heading" w:semiHidden="1" w:unhideWhenUsed="1"/>
+    <w:lsdException w:name="List" w:semiHidden="1" w:unhideWhenUsed="1"/>
+    <w:lsdException w:name="List Bullet" w:semiHidden="1" w:unhideWhenUsed="1"/>
+    <w:lsdException w:name="List Number" w:semiHidden="1" w:unhideWhenUsed="1"/>
+    <w:lsdException w:name="List 2" w:semiHidden="1" w:unhideWhenUsed="1"/>
+    <w:lsdException w:name="List 3" w:semiHidden="1" w:unhideWhenUsed="1"/>
+    <w:lsdException w:name="List 4" w:semiHidden="1" w:unhideWhenUsed="1"/>
+    <w:lsdException w:name="List 5" w:semiHidden="1" w:unhideWhenUsed="1"/>
+    <w:lsdException w:name="List Bullet 2" w:semiHidden="1" w:unhideWhenUsed="1"/>
+    <w:lsdException w:name="List Bullet 3" w:semiHidden="1" w:unhideWhenUsed="1"/>
+    <w:lsdException w:name="List Bullet 4" w:semiHidden="1" w:unhideWhenUsed="1"/>
+    <w:lsdException w:name="List Bullet 5" w:semiHidden="1" w:unhideWhenUsed="1"/>
+    <w:lsdException w:name="List Number 2" w:semiHidden="1" w:unhideWhenUsed="1"/>
+    <w:lsdException w:name="List Number 3" w:semiHidden="1" w:unhideWhenUsed="1"/>
+    <w:lsdException w:name="List Number 4" w:semiHidden="1" w:unhideWhenUsed="1"/>
+    <w:lsdException w:name="List Number 5" w:semiHidden="1" w:unhideWhenUsed="1"/>
+    <w:lsdException w:name="Title" w:uiPriority="10" w:qFormat="1"/>
+    <w:lsdException w:name="Closing" w:semiHidden="1" w:unhideWhenUsed="1"/>
+    <w:lsdException w:name="Signature" w:semiHidden="1" w:unhideWhenUsed="1"/>
+    <w:lsdException w:name="Default Paragraph Font" w:semiHidden="1" w:uiPriority="1" w:unhideWhenUsed="1"/>
+    <w:lsdException w:name="Body Text" w:semiHidden="1" w:unhideWhenUsed="1"/>
+    <w:lsdException w:name="Body Text Indent" w:semiHidden="1" w:unhideWhenUsed="1"/>
+    <w:lsdException w:name="List Continue" w:semiHidden="1" w:unhideWhenUsed="1"/>
+    <w:lsdException w:name="List Continue 2" w:semiHidden="1" w:unhideWhenUsed="1"/>
+    <w:lsdException w:name="List Continue 3" w:semiHidden="1" w:unhideWhenUsed="1"/>
+    <w:lsdException w:name="List Continue 4" w:semiHidden="1" w:unhideWhenUsed="1"/>
+    <w:lsdException w:name="List Continue 5" w:semiHidden="1" w:unhideWhenUsed="1"/>
+    <w:lsdException w:name="Message Header" w:semiHidden="1" w:unhideWhenUsed="1"/>
+    <w:lsdException w:name="Subtitle" w:uiPriority="11" w:qFormat="1"/>
+    <w:lsdException w:name="Salutation" w:semiHidden="1" w:unhideWhenUsed="1"/>
+    <w:lsdException w:name="Date" w:semiHidden="1" w:unhideWhenUsed="1"/>
+    <w:lsdException w:name="Body Text First Indent" w:semiHidden="1" w:unhideWhenUsed="1"/>
+    <w:lsdException w:name="Body Text First Indent 2" w:semiHidden="1" w:unhideWhenUsed="1"/>
+    <w:lsdException w:name="Note Heading" w:semiHidden="1" w:unhideWhenUsed="1"/>
+    <w:lsdException w:name="Body Text 2" w:semiHidden="1" w:unhideWhenUsed="1"/>
+    <w:lsdException w:name="Body Text 3" w:semiHidden="1" w:unhideWhenUsed="1"/>
+    <w:lsdException w:name="Body Text Indent 2" w:semiHidden="1" w:unhideWhenUsed="1"/>
+    <w:lsdException w:name="Body Text Indent 3" w:semiHidden="1" w:unhideWhenUsed="1"/>
+    <w:lsdException w:name="Block Text" w:semiHidden="1" w:unhideWhenUsed="1"/>
+    <w:lsdException w:name="Hyperlink" w:semiHidden="1" w:unhideWhenUsed="1"/>
+    <w:lsdException w:name="FollowedHyperlink" w:semiHidden="1" w:unhideWhenUsed="1"/>
+    <w:lsdException w:name="Strong" w:uiPriority="22" w:qFormat="1"/>
+    <w:lsdException w:name="Emphasis" w:uiPriority="20" w:qFormat="1"/>
+    <w:lsdException w:name="Document Map" w:semiHidden="1" w:unhideWhenUsed="1"/>
+    <w:lsdException w:name="Plain Text" w:semiHidden="1" w:unhideWhenUsed="1"/>
+    <w:lsdException w:name="E-mail Signature" w:semiHidden="1" w:unhideWhenUsed="1"/>
+    <w:lsdException w:name="HTML Top of Form" w:semiHidden="1" w:unhideWhenUsed="1"/>
+    <w:lsdException w:name="HTML Bottom of Form" w:semiHidden="1" w:unhideWhenUsed="1"/>
+    <w:lsdException w:name="Normal (Web)" w:semiHidden="1" w:unhideWhenUsed="1"/>
+    <w:lsdException w:name="HTML Acronym" w:semiHidden="1" w:unhideWhenUsed="1"/>
+    <w:lsdException w:name="HTML Address" w:semiHidden="1" w:unhideWhenUsed="1"/>
+    <w:lsdException w:name="HTML Cite" w:semiHidden="1" w:unhideWhenUsed="1"/>
+    <w:lsdException w:name="HTML Code" w:semiHidden="1" w:unhideWhenUsed="1"/>
+    <w:lsdException w:name="HTML Definition" w:semiHidden="1" w:unhideWhenUsed="1"/>
+    <w:lsdException w:name="HTML Keyboard" w:semiHidden="1" w:unhideWhenUsed="1"/>
+    <w:lsdException w:name="HTML Preformatted" w:semiHidden="1" w:unhideWhenUsed="1"/>
+    <w:lsdException w:name="HTML Sample" w:semiHidden="1" w:unhideWhenUsed="1"/>
+    <w:lsdException w:name="HTML Typewriter" w:semiHidden="1" w:unhideWhenUsed="1"/>
+    <w:lsdException w:name="HTML Variable" w:semiHidden="1" w:unhideWhenUsed="1"/>
+    <w:lsdException w:name="Normal Table" w:semiHidden="1" w:unhideWhenUsed="1"/>
+    <w:lsdException w:name="annotation subject" w:semiHidden="1" w:unhideWhenUsed="1"/>
+    <w:lsdException w:name="No List" w:semiHidden="1" w:unhideWhenUsed="1"/>
+    <w:lsdException w:name="Outline List 1" w:semiHidden="1" w:unhideWhenUsed="1"/>
+    <w:lsdException w:name="Outline List 2" w:semiHidden="1" w:unhideWhenUsed="1"/>
+    <w:lsdException w:name="Outline List 3" w:semiHidden="1" w:unhideWhenUsed="1"/>
+    <w:lsdException w:name="Table Simple 1" w:semiHidden="1" w:unhideWhenUsed="1"/>
+    <w:lsdException w:name="Table Simple 2" w:semiHidden="1" w:unhideWhenUsed="1"/>
+    <w:lsdException w:name="Table Simple 3" w:semiHidden="1" w:unhideWhenUsed="1"/>
+    <w:lsdException w:name="Table Classic 1" w:semiHidden="1" w:unhideWhenUsed="1"/>
+    <w:lsdException w:name="Table Classic 2" w:semiHidden="1" w:unhideWhenUsed="1"/>
+    <w:lsdException w:name="Table Classic 3" w:semiHidden="1" w:unhideWhenUsed="1"/>
+    <w:lsdException w:name="Table Classic 4" w:semiHidden="1" w:unhideWhenUsed="1"/>
+    <w:lsdException w:name="Table Colorful 1" w:semiHidden="1" w:unhideWhenUsed="1"/>
+    <w:lsdException w:name="Table Colorful 2" w:semiHidden="1" w:unhideWhenUsed="1"/>
+    <w:lsdException w:name="Table Colorful 3" w:semiHidden="1" w:unhideWhenUsed="1"/>
+    <w:lsdException w:name="Table Columns 1" w:semiHidden="1" w:unhideWhenUsed="1"/>
+    <w:lsdException w:name="Table Columns 2" w:semiHidden="1" w:unhideWhenUsed="1"/>
+    <w:lsdException w:name="Table Columns 3" w:semiHidden="1" w:unhideWhenUsed="1"/>
+    <w:lsdException w:name="Table Columns 4" w:semiHidden="1" w:unhideWhenUsed="1"/>
+    <w:lsdException w:name="Table Columns 5" w:semiHidden="1" w:unhideWhenUsed="1"/>
+    <w:lsdException w:name="Table Grid 1" w:semiHidden="1" w:unhideWhenUsed="1"/>
+    <w:lsdException w:name="Table Grid 2" w:semiHidden="1" w:unhideWhenUsed="1"/>
+    <w:lsdException w:name="Table Grid 3" w:semiHidden="1" w:unhideWhenUsed="1"/>
+    <w:lsdException w:name="Table Grid 4" w:semiHidden="1" w:unhideWhenUsed="1"/>
+    <w:lsdException w:name="Table Grid 5" w:semiHidden="1" w:unhideWhenUsed="1"/>
+    <w:lsdException w:name="Table Grid 6" w:semiHidden="1" w:unhideWhenUsed="1"/>
+    <w:lsdException w:name="Table Grid 7" w:semiHidden="1" w:unhideWhenUsed="1"/>
+    <w:lsdException w:name="Table Grid 8" w:semiHidden="1" w:unhideWhenUsed="1"/>
+    <w:lsdException w:name="Table List 1" w:semiHidden="1" w:unhideWhenUsed="1"/>
+    <w:lsdException w:name="Table List 2" w:semiHidden="1" w:unhideWhenUsed="1"/>
+    <w:lsdException w:name="Table List 3" w:semiHidden="1" w:unhideWhenUsed="1"/>
+    <w:lsdException w:name="Table List 4" w:semiHidden="1" w:unhideWhenUsed="1"/>
+    <w:lsdException w:name="Table List 5" w:semiHidden="1" w:unhideWhenUsed="1"/>
+    <w:lsdException w:name="Table List 6" w:semiHidden="1" w:unhideWhenUsed="1"/>
+    <w:lsdException w:name="Table List 7" w:semiHidden="1" w:unhideWhenUsed="1"/>
+    <w:lsdException w:name="Table List 8" w:semiHidden="1" w:unhideWhenUsed="1"/>
+    <w:lsdException w:name="Table 3D effects 1" w:semiHidden="1" w:unhideWhenUsed="1"/>
+    <w:lsdException w:name="Table 3D effects 2" w:semiHidden="1" w:unhideWhenUsed="1"/>
+    <w:lsdException w:name="Table 3D effects 3" w:semiHidden="1" w:unhideWhenUsed="1"/>
+    <w:lsdException w:name="Table Contemporary" w:semiHidden="1" w:unhideWhenUsed="1"/>
+    <w:lsdException w:name="Table Elegant" w:semiHidden="1" w:unhideWhenUsed="1"/>
+    <w:lsdException w:name="Table Professional" w:semiHidden="1" w:unhideWhenUsed="1"/>
+    <w:lsdException w:name="Table Subtle 1" w:semiHidden="1" w:unhideWhenUsed="1"/>
+    <w:lsdException w:name="Table Subtle 2" w:semiHidden="1" w:unhideWhenUsed="1"/>
+    <w:lsdException w:name="Table Web 1" w:semiHidden="1" w:unhideWhenUsed="1"/>
+    <w:lsdException w:name="Table Web 2" w:semiHidden="1" w:unhideWhenUsed="1"/>
+    <w:lsdException w:name="Table Web 3" w:semiHidden="1" w:unhideWhenUsed="1"/>
+    <w:lsdException w:name="Balloon Text" w:semiHidden="1" w:unhideWhenUsed="1"/>
+    <w:lsdException w:name="Table Grid" w:uiPriority="39"/>
+    <w:lsdException w:name="Table Theme" w:semiHidden="1" w:unhideWhenUsed="1"/>
+    <w:lsdException w:name="Placeholder Text" w:semiHidden="1"/>
+    <w:lsdException w:name="No Spacing" w:uiPriority="1" w:qFormat="1"/>
+    <w:lsdException w:name="Light Shading" w:uiPriority="60"/>
+    <w:lsdException w:name="Light List" w:uiPriority="61"/>
+    <w:lsdException w:name="Light Grid" w:uiPriority="62"/>
+    <w:lsdException w:name="Medium Shading 1" w:uiPriority="63"/>
+    <w:lsdException w:name="Medium Shading 2" w:uiPriority="64"/>
+    <w:lsdException w:name="Medium List 1" w:uiPriority="65"/>
+    <w:lsdException w:name="Medium List 2" w:uiPriority="66"/>
+    <w:lsdException w:name="Medium Grid 1" w:uiPriority="67"/>
+    <w:lsdException w:name="Medium Grid 2" w:uiPriority="68"/>
+    <w:lsdException w:name="Medium Grid 3" w:uiPriority="69"/>
+    <w:lsdException w:name="Dark List" w:uiPriority="70"/>
+    <w:lsdException w:name="Colorful Shading" w:uiPriority="71"/>
+    <w:lsdException w:name="Colorful List" w:uiPriority="72"/>
+    <w:lsdException w:name="Colorful Grid" w:uiPriority="73"/>
+    <w:lsdException w:name="Light Shading Accent 1" w:uiPriority="60"/>
+    <w:lsdException w:name="Light List Accent 1" w:uiPriority="61"/>
+    <w:lsdException w:name="Light Grid Accent 1" w:uiPriority="62"/>
+    <w:lsdException w:name="Medium Shading 1 Accent 1" w:uiPriority="63"/>
+    <w:lsdException w:name="Medium Shading 2 Accent 1" w:uiPriority="64"/>
+    <w:lsdException w:name="Medium List 1 Accent 1" w:uiPriority="65"/>
+    <w:lsdException w:name="Revision" w:semiHidden="1"/>
+    <w:lsdException w:name="List Paragraph" w:uiPriority="34" w:qFormat="1"/>
+    <w:lsdException w:name="Quote" w:uiPriority="29" w:qFormat="1"/>
+    <w:lsdException w:name="Intense Quote" w:uiPriority="30" w:qFormat="1"/>
+    <w:lsdException w:name="Medium List 2 Accent 1" w:uiPriority="66"/>
+    <w:lsdException w:name="Medium Grid 1 Accent 1" w:uiPriority="67"/>
+    <w:lsdException w:name="Medium Grid 2 Accent 1" w:uiPriority="68"/>
+    <w:lsdException w:name="Medium Grid 3 Accent 1" w:uiPriority="69"/>
+    <w:lsdException w:name="Dark List Accent 1" w:uiPriority="70"/>
+    <w:lsdException w:name="Colorful Shading Accent 1" w:uiPriority="71"/>
+    <w:lsdException w:name="Colorful List Accent 1" w:uiPriority="72"/>
+    <w:lsdException w:name="Colorful Grid Accent 1" w:uiPriority="73"/>
+    <w:lsdException w:name="Light Shading Accent 2" w:uiPriority="60"/>
+    <w:lsdException w:name="Light List Accent 2" w:uiPriority="61"/>
+    <w:lsdException w:name="Light Grid Accent 2" w:uiPriority="62"/>
+    <w:lsdException w:name="Medium Shading 1 Accent 2" w:uiPriority="63"/>
+    <w:lsdException w:name="Medium Shading 2 Accent 2" w:uiPriority="64"/>
+    <w:lsdException w:name="Medium List 1 Accent 2" w:uiPriority="65"/>
+    <w:lsdException w:name="Medium List 2 Accent 2" w:uiPriority="66"/>
+    <w:lsdException w:name="Medium Grid 1 Accent 2" w:uiPriority="67"/>
+    <w:lsdException w:name="Medium Grid 2 Accent 2" w:uiPriority="68"/>
+    <w:lsdException w:name="Medium Grid 3 Accent 2" w:uiPriority="69"/>
+    <w:lsdException w:name="Dark List Accent 2" w:uiPriority="70"/>
+    <w:lsdException w:name="Colorful Shading Accent 2" w:uiPriority="71"/>
+    <w:lsdException w:name="Colorful List Accent 2" w:uiPriority="72"/>
+    <w:lsdException w:name="Colorful Grid Accent 2" w:uiPriority="73"/>
+    <w:lsdException w:name="Light Shading Accent 3" w:uiPriority="60"/>
+    <w:lsdException w:name="Light List Accent 3" w:uiPriority="61"/>
+    <w:lsdException w:name="Light Grid Accent 3" w:uiPriority="62"/>
+    <w:lsdException w:name="Medium Shading 1 Accent 3" w:uiPriority="63"/>
+    <w:lsdException w:name="Medium Shading 2 Accent 3" w:uiPriority="64"/>
+    <w:lsdException w:name="Medium List 1 Accent 3" w:uiPriority="65"/>
+    <w:lsdException w:name="Medium List 2 Accent 3" w:uiPriority="66"/>
+    <w:lsdException w:name="Medium Grid 1 Accent 3" w:uiPriority="67"/>
+    <w:lsdException w:name="Medium Grid 2 Accent 3" w:uiPriority="68"/>
+    <w:lsdException w:name="Medium Grid 3 Accent 3" w:uiPriority="69"/>
+    <w:lsdException w:name="Dark List Accent 3" w:uiPriority="70"/>
+    <w:lsdException w:name="Colorful Shading Accent 3" w:uiPriority="71"/>
+    <w:lsdException w:name="Colorful List Accent 3" w:uiPriority="72"/>
+    <w:lsdException w:name="Colorful Grid Accent 3" w:uiPriority="73"/>
+    <w:lsdException w:name="Light Shading Accent 4" w:uiPriority="60"/>
+    <w:lsdException w:name="Light List Accent 4" w:uiPriority="61"/>
+    <w:lsdException w:name="Light Grid Accent 4" w:uiPriority="62"/>
+    <w:lsdException w:name="Medium Shading 1 Accent 4" w:uiPriority="63"/>
+    <w:lsdException w:name="Medium Shading 2 Accent 4" w:uiPriority="64"/>
+    <w:lsdException w:name="Medium List 1 Accent 4" w:uiPriority="65"/>
+    <w:lsdException w:name="Medium List 2 Accent 4" w:uiPriority="66"/>
+    <w:lsdException w:name="Medium Grid 1 Accent 4" w:uiPriority="67"/>
+    <w:lsdException w:name="Medium Grid 2 Accent 4" w:uiPriority="68"/>
+    <w:lsdException w:name="Medium Grid 3 Accent 4" w:uiPriority="69"/>
+    <w:lsdException w:name="Dark List Accent 4" w:uiPriority="70"/>
+    <w:lsdException w:name="Colorful Shading Accent 4" w:uiPriority="71"/>
+    <w:lsdException w:name="Colorful List Accent 4" w:uiPriority="72"/>
+    <w:lsdException w:name="Colorful Grid Accent 4" w:uiPriority="73"/>
+    <w:lsdException w:name="Light Shading Accent 5" w:uiPriority="60"/>
+    <w:lsdException w:name="Light List Accent 5" w:uiPriority="61"/>
+    <w:lsdException w:name="Light Grid Accent 5" w:uiPriority="62"/>
+    <w:lsdException w:name="Medium Shading 1 Accent 5" w:uiPriority="63"/>
+    <w:lsdException w:name="Medium Shading 2 Accent 5" w:uiPriority="64"/>
+    <w:lsdException w:name="Medium List 1 Accent 5" w:uiPriority="65"/>
+    <w:lsdException w:name="Medium List 2 Accent 5" w:uiPriority="66"/>
+    <w:lsdException w:name="Medium Grid 1 Accent 5" w:uiPriority="67"/>
+    <w:lsdException w:name="Medium Grid 2 Accent 5" w:uiPriority="68"/>
+    <w:lsdException w:name="Medium Grid 3 Accent 5" w:uiPriority="69"/>
+    <w:lsdException w:name="Dark List Accent 5" w:uiPriority="70"/>
+    <w:lsdException w:name="Colorful Shading Accent 5" w:uiPriority="71"/>
+    <w:lsdException w:name="Colorful List Accent 5" w:uiPriority="72"/>
+    <w:lsdException w:name="Colorful Grid Accent 5" w:uiPriority="73"/>
+    <w:lsdException w:name="Light Shading Accent 6" w:uiPriority="60"/>
+    <w:lsdException w:name="Light List Accent 6" w:uiPriority="61"/>
+    <w:lsdException w:name="Light Grid Accent 6" w:uiPriority="62"/>
+    <w:lsdException w:name="Medium Shading 1 Accent 6" w:uiPriority="63"/>
+    <w:lsdException w:name="Medium Shading 2 Accent 6" w:uiPriority="64"/>
+    <w:lsdException w:name="Medium List 1 Accent 6" w:uiPriority="65"/>
+    <w:lsdException w:name="Medium List 2 Accent 6" w:uiPriority="66"/>
+    <w:lsdException w:name="Medium Grid 1 Accent 6" w:uiPriority="67"/>
+    <w:lsdException w:name="Medium Grid 2 Accent 6" w:uiPriority="68"/>
+    <w:lsdException w:name="Medium Grid 3 Accent 6" w:uiPriority="69"/>
+    <w:lsdException w:name="Dark List Accent 6" w:uiPriority="70"/>
+    <w:lsdException w:name="Colorful Shading Accent 6" w:uiPriority="71"/>
+    <w:lsdException w:name="Colorful List Accent 6" w:uiPriority="72"/>
+    <w:lsdException w:name="Colorful Grid Accent 6" w:uiPriority="73"/>
+    <w:lsdException w:name="Subtle Emphasis" w:uiPriority="19" w:qFormat="1"/>
+    <w:lsdException w:name="Intense Emphasis" w:uiPriority="21" w:qFormat="1"/>
+    <w:lsdException w:name="Subtle Reference" w:uiPriority="31" w:qFormat="1"/>
+    <w:lsdException w:name="Intense Reference" w:uiPriority="32" w:qFormat="1"/>
+    <w:lsdException w:name="Book Title" w:uiPriority="33" w:qFormat="1"/>
+    <w:lsdException w:name="Bibliography" w:semiHidden="1" w:uiPriority="37" w:unhideWhenUsed="1"/>
+    <w:lsdException w:name="TOC Heading" w:semiHidden="1" w:uiPriority="39" w:unhideWhenUsed="1" w:qFormat="1"/>
+    <w:lsdException w:name="Grid Table 4" w:uiPriority="49"/>
+    <w:lsdException w:name="Grid Table 5 Dark" w:uiPriority="50"/>
+    <w:lsdException w:name="Grid Table 6 Colorful" w:uiPriority="51"/>
+    <w:lsdException w:name="Grid Table 7 Colorful" w:uiPriority="52"/>
+    <w:lsdException w:name="Grid Table 1 Light Accent 1" w:uiPriority="46"/>
+    <w:lsdException w:name="Grid Table 2 Accent 1" w:uiPriority="47"/>
+    <w:lsdException w:name="Grid Table 3 Accent 1" w:uiPriority="48"/>
+    <w:lsdException w:name="Grid Table 4 Accent 1" w:uiPriority="49"/>
+    <w:lsdException w:name="Grid Table 5 Dark Accent 1" w:uiPriority="50"/>
+    <w:lsdException w:name="Grid Table 6 Colorful Accent 1" w:uiPriority="51"/>
+    <w:lsdException w:name="Grid Table 7 Colorful Accent 1" w:uiPriority="52"/>
+    <w:lsdException w:name="Grid Table 1 Light Accent 2" w:uiPriority="46"/>
+    <w:lsdException w:name="Grid Table 2 Accent 2" w:uiPriority="47"/>
+    <w:lsdException w:name="Grid Table 3 Accent 2" w:uiPriority="48"/>
+    <w:lsdException w:name="Grid Table 4 Accent 2" w:uiPriority="49"/>
+    <w:lsdException w:name="Grid Table 5 Dark Accent 2" w:uiPriority="50"/>
+    <w:lsdException w:name="Grid Table 6 Colorful Accent 2" w:uiPriority="51"/>
+    <w:lsdException w:name="Grid Table 7 Colorful Accent 2" w:uiPriority="52"/>
+    <w:lsdException w:name="Grid Table 1 Light Accent 3" w:uiPriority="46"/>
+    <w:lsdException w:name="Grid Table 2 Accent 3" w:uiPriority="47"/>
+    <w:lsdException w:name="Grid Table 3 Accent 3" w:uiPriority="48"/>
+    <w:lsdException w:name="Grid Table 4 Accent 3" w:uiPriority="49"/>
+    <w:lsdException w:name="Grid Table 5 Dark Accent 3" w:uiPriority="50"/>
+    <w:lsdException w:name="Grid Table 6 Colorful Accent 3" w:uiPriority="51"/>
+    <w:lsdException w:name="Grid Table 7 Colorful Accent 3" w:uiPriority="52"/>
+    <w:lsdException w:name="Grid Table 1 Light Accent 4" w:uiPriority="46"/>
+    <w:lsdException w:name="Grid Table 2 Accent 4" w:uiPriority="47"/>
+    <w:lsdException w:name="Grid Table 3 Accent 4" w:uiPriority="48"/>
+    <w:lsdException w:name="Grid Table 4 Accent 4" w:uiPriority="49"/>
+    <w:lsdException w:name="Grid Table 5 Dark Accent 4" w:uiPriority="50"/>
+    <w:lsdException w:name="Grid Table 6 Colorful Accent 4" w:uiPriority="51"/>
+    <w:lsdException w:name="Grid Table 7 Colorful Accent 4" w:uiPriority="52"/>
+    <w:lsdException w:name="Grid Table 1 Light Accent 5" w:uiPriority="46"/>
+    <w:lsdException w:name="Grid Table 2 Accent 5" w:uiPriority="47"/>
+    <w:lsdException w:name="Grid Table 3 Accent 5" w:uiPriority="48"/>
+    <w:lsdException w:name="Grid Table 4 Accent 5" w:uiPriority="49"/>
+    <w:lsdException w:name="Grid Table 5 Dark Accent 5" w:uiPriority="50"/>
+    <w:lsdException w:name="Grid Table 6 Colorful Accent 5" w:uiPriority="51"/>
+    <w:lsdException w:name="Grid Table 7 Colorful Accent 5" w:uiPriority="52"/>
+    <w:lsdException w:name="Grid Table 1 Light Accent 6" w:uiPriority="46"/>
+    <w:lsdException w:name="Grid Table 2 Accent 6" w:uiPriority="47"/>
+    <w:lsdException w:name="Grid Table 3 Accent 6" w:uiPriority="48"/>
+    <w:lsdException w:name="Grid Table 4 Accent 6" w:uiPriority="49"/>
+    <w:lsdException w:name="Grid Table 5 Dark Accent 6" w:uiPriority="50"/>
+    <w:lsdException w:name="Grid Table 6 Colorful Accent 6" w:uiPriority="51"/>
+    <w:lsdException w:name="Grid Table 7 Colorful Accent 6" w:uiPriority="52"/>
+    <w:lsdException w:name="List Table 1 Light" w:uiPriority="46"/>
+    <w:lsdException w:name="List Table 2" w:uiPriority="47"/>
+    <w:lsdException w:name="List Table 3" w:uiPriority="48"/>
+    <w:lsdException w:name="List Table 4" w:uiPriority="49"/>
+    <w:lsdException w:name="List Table 5 Dark" w:uiPriority="50"/>
+    <w:lsdException w:name="List Table 6 Colorful" w:uiPriority="51"/>
+    <w:lsdException w:name="List Table 7 Colorful" w:uiPriority="52"/>
+    <w:lsdException w:name="List Table 1 Light Accent 1" w:uiPriority="46"/>
+    <w:lsdException w:name="List Table 2 Accent 1" w:uiPriority="47"/>
+    <w:lsdException w:name="List Table 3 Accent 1" w:uiPriority="48"/>
+    <w:lsdException w:name="List Table 4 Accent 1" w:uiPriority="49"/>
+    <w:lsdException w:name="List Table 5 Dark Accent 1" w:uiPriority="50"/>
+    <w:lsdException w:name="List Table 6 Colorful Accent 1" w:uiPriority="51"/>
+    <w:lsdException w:name="List Table 7 Colorful Accent 1" w:uiPriority="52"/>
+    <w:lsdException w:name="List Table 1 Light Accent 2" w:uiPriority="46"/>
+    <w:lsdException w:name="List Table 2 Accent 2" w:uiPriority="47"/>
+    <w:lsdException w:name="List Table 3 Accent 2" w:uiPriority="48"/>
+    <w:lsdException w:name="List Table 4 Accent 2" w:uiPriority="49"/>
+    <w:lsdException w:name="List Table 5 Dark Accent 2" w:uiPriority="50"/>
+    <w:lsdException w:name="List Table 6 Colorful Accent 2" w:uiPriority="51"/>
+    <w:lsdException w:name="List Table 7 Colorful Accent 2" w:uiPriority="52"/>
+    <w:lsdException w:name="List Table 1 Light Accent 3" w:uiPriority="46"/>
+    <w:lsdException w:name="List Table 2 Accent 3" w:uiPriority="47"/>
+    <w:lsdException w:name="List Table 3 Accent 3" w:uiPriority="48"/>
+    <w:lsdException w:name="List Table 4 Accent 3" w:uiPriority="49"/>
+    <w:lsdException w:name="List Table 5 Dark Accent 3" w:uiPriority="50"/>
+    <w:lsdException w:name="List Table 6 Colorful Accent 3" w:uiPriority="51"/>
+    <w:lsdException w:name="List Table 7 Colorful Accent 3" w:uiPriority="52"/>
+    <w:lsdException w:name="List Table 1 Light Accent 4" w:uiPriority="46"/>
+    <w:lsdException w:name="List Table 2 Accent 4" w:uiPriority="47"/>
+    <w:lsdException w:name="List Table 3 Accent 4" w:uiPriority="48"/>
+    <w:lsdException w:name="List Table 4 Accent 4" w:uiPriority="49"/>
+    <w:lsdException w:name="List Table 5 Dark Accent 4" w:uiPriority="50"/>
+    <w:lsdException w:name="List Table 6 Colorful Accent 4" w:uiPriority="51"/>
+    <w:lsdException w:name="List Table 7 Colorful Accent 4" w:uiPriority="52"/>
+    <w:lsdException w:name="List Table 1 Light Accent 5" w:uiPriority="46"/>
+    <w:lsdException w:name="List Table 2 Accent 5" w:uiPriority="47"/>
+    <w:lsdException w:name="List Table 3 Accent 5" w:uiPriority="48"/>
+    <w:lsdException w:name="List Table 4 Accent 5" w:uiPriority="49"/>
+    <w:lsdException w:name="List Table 5 Dark Accent 5" w:uiPriority="50"/>
+    <w:lsdException w:name="List Table 6 Colorful Accent 5" w:uiPriority="51"/>
+    <w:lsdException w:name="List Table 7 Colorful Accent 5" w:uiPriority="52"/>
+    <w:lsdException w:name="List Table 1 Light Accent 6" w:uiPriority="46"/>
+    <w:lsdException w:name="List Table 2 Accent 6" w:uiPriority="47"/>
+    <w:lsdException w:name="List Table 3 Accent 6" w:uiPriority="48"/>
+    <w:lsdException w:name="List Table 4 Accent 6" w:uiPriority="49"/>
+    <w:lsdException w:name="List Table 5 Dark Accent 6" w:uiPriority="50"/>
+    <w:lsdException w:name="List Table 6 Colorful Accent 6" w:uiPriority="51"/>
+    <w:lsdException w:name="List Table 7 Colorful Accent 6" w:uiPriority="52"/>
   </w:latentStyles>
   <w:style w:type="paragraph" w:default="1" w:styleId="Normal">
     <w:name w:val="Normal"/>
@@ -1749,7 +1743,7 @@
   <a:extraClrSchemeLst/>
   <a:extLst>
     <a:ext uri="{05A4C25C-085E-4340-85A3-A5531E510DB2}">
-      <thm15:themeFamily xmlns:thm15="http://schemas.microsoft.com/office/thememl/2012/main" xmlns="" name="Office Theme" id="{62F939B6-93AF-4DB8-9C6B-D6C7DFDC589F}" vid="{4A3C46E8-61CC-4603-A589-7422A47A8E4A}"/>
+      <thm15:themeFamily xmlns:thm15="http://schemas.microsoft.com/office/thememl/2012/main" name="Office Theme" id="{62F939B6-93AF-4DB8-9C6B-D6C7DFDC589F}" vid="{4A3C46E8-61CC-4603-A589-7422A47A8E4A}"/>
     </a:ext>
   </a:extLst>
 </a:theme>

</xml_diff>

<commit_message>
Added a bit more
information to functional requirements, and user interfaces.
</commit_message>
<xml_diff>
--- a/supplementary spec.docx
+++ b/supplementary spec.docx
@@ -1,6 +1,6 @@
 
 <file path=word/document.xml><?xml version="1.0" encoding="utf-8"?>
-<w:document xmlns:wpc="http://schemas.microsoft.com/office/word/2010/wordprocessingCanvas" xmlns:mc="http://schemas.openxmlformats.org/markup-compatibility/2006" xmlns:o="urn:schemas-microsoft-com:office:office" xmlns:r="http://schemas.openxmlformats.org/officeDocument/2006/relationships" xmlns:m="http://schemas.openxmlformats.org/officeDocument/2006/math" xmlns:v="urn:schemas-microsoft-com:vml" xmlns:wp14="http://schemas.microsoft.com/office/word/2010/wordprocessingDrawing" xmlns:wp="http://schemas.openxmlformats.org/drawingml/2006/wordprocessingDrawing" xmlns:w10="urn:schemas-microsoft-com:office:word" xmlns:w="http://schemas.openxmlformats.org/wordprocessingml/2006/main" xmlns:w14="http://schemas.microsoft.com/office/word/2010/wordml" xmlns:w15="http://schemas.microsoft.com/office/word/2012/wordml" xmlns:wpg="http://schemas.microsoft.com/office/word/2010/wordprocessingGroup" xmlns:wpi="http://schemas.microsoft.com/office/word/2010/wordprocessingInk" xmlns:wne="http://schemas.microsoft.com/office/word/2006/wordml" xmlns:wps="http://schemas.microsoft.com/office/word/2010/wordprocessingShape" mc:Ignorable="w14 w15 wp14">
+<w:document xmlns:wpc="http://schemas.microsoft.com/office/word/2010/wordprocessingCanvas" xmlns:mo="http://schemas.microsoft.com/office/mac/office/2008/main" xmlns:mc="http://schemas.openxmlformats.org/markup-compatibility/2006" xmlns:mv="urn:schemas-microsoft-com:mac:vml" xmlns:o="urn:schemas-microsoft-com:office:office" xmlns:r="http://schemas.openxmlformats.org/officeDocument/2006/relationships" xmlns:m="http://schemas.openxmlformats.org/officeDocument/2006/math" xmlns:v="urn:schemas-microsoft-com:vml" xmlns:wp14="http://schemas.microsoft.com/office/word/2010/wordprocessingDrawing" xmlns:wp="http://schemas.openxmlformats.org/drawingml/2006/wordprocessingDrawing" xmlns:w10="urn:schemas-microsoft-com:office:word" xmlns:w="http://schemas.openxmlformats.org/wordprocessingml/2006/main" xmlns:w14="http://schemas.microsoft.com/office/word/2010/wordml" xmlns:wpg="http://schemas.microsoft.com/office/word/2010/wordprocessingGroup" xmlns:wpi="http://schemas.microsoft.com/office/word/2010/wordprocessingInk" xmlns:wne="http://schemas.microsoft.com/office/word/2006/wordml" xmlns:wps="http://schemas.microsoft.com/office/word/2010/wordprocessingShape" mc:Ignorable="w14 wp14">
   <w:body>
     <w:p>
       <w:pPr>
@@ -342,6 +342,15 @@
       </w:r>
     </w:p>
     <w:p>
+      <w:pPr>
+        <w:rPr>
+          <w:rStyle w:val="Strong"/>
+          <w:rFonts w:cs="Arial"/>
+          <w:b w:val="0"/>
+          <w:color w:val="303030"/>
+          <w:shd w:val="clear" w:color="auto" w:fill="FFFFFF"/>
+        </w:rPr>
+      </w:pPr>
       <w:r>
         <w:rPr>
           <w:rStyle w:val="Strong"/>
@@ -355,6 +364,39 @@
     </w:p>
     <w:p>
       <w:pPr>
+        <w:rPr>
+          <w:rStyle w:val="Strong"/>
+          <w:rFonts w:cs="Arial"/>
+          <w:b w:val="0"/>
+          <w:color w:val="303030"/>
+          <w:shd w:val="clear" w:color="auto" w:fill="FFFFFF"/>
+        </w:rPr>
+      </w:pPr>
+      <w:r>
+        <w:rPr>
+          <w:rStyle w:val="Strong"/>
+          <w:rFonts w:cs="Arial"/>
+          <w:b w:val="0"/>
+          <w:color w:val="303030"/>
+          <w:shd w:val="clear" w:color="auto" w:fill="FFFFFF"/>
+        </w:rPr>
+        <w:t>The user should be allowed to delete their account from the system database if they desire.</w:t>
+      </w:r>
+    </w:p>
+    <w:p>
+      <w:r>
+        <w:rPr>
+          <w:rStyle w:val="Strong"/>
+          <w:rFonts w:cs="Arial"/>
+          <w:b w:val="0"/>
+          <w:color w:val="303030"/>
+          <w:shd w:val="clear" w:color="auto" w:fill="FFFFFF"/>
+        </w:rPr>
+        <w:t>The user will be allowed to add audiobooks to a wish list in order to keep track of future books to rent.</w:t>
+      </w:r>
+    </w:p>
+    <w:p>
+      <w:pPr>
         <w:pStyle w:val="Heading2"/>
       </w:pPr>
       <w:r>
@@ -370,6 +412,19 @@
       </w:r>
     </w:p>
     <w:p>
+      <w:r>
+        <w:t xml:space="preserve">The kiosk interface will provide an appealing and basic interface that requires minimal effort for the customer to navigate. </w:t>
+      </w:r>
+    </w:p>
+    <w:p>
+      <w:r>
+        <w:lastRenderedPageBreak/>
+        <w:t>The online interface will be modeled using the typical web application interface with a view to present the necessary information to the user and for the user to interact with.</w:t>
+      </w:r>
+      <w:bookmarkStart w:id="0" w:name="_GoBack"/>
+      <w:bookmarkEnd w:id="0"/>
+    </w:p>
+    <w:p>
       <w:pPr>
         <w:pStyle w:val="Heading3"/>
       </w:pPr>
@@ -392,7 +447,6 @@
         <w:pStyle w:val="Heading3"/>
       </w:pPr>
       <w:r>
-        <w:lastRenderedPageBreak/>
         <w:t>Software Interfaces</w:t>
       </w:r>
     </w:p>
@@ -552,33 +606,18 @@
     </w:p>
     <w:p>
       <w:r>
-        <w:t>The BBS will rely on existing operations staff for hardware support.</w:t>
-      </w:r>
-      <w:bookmarkStart w:id="0" w:name="_GoBack"/>
-      <w:bookmarkEnd w:id="0"/>
-    </w:p>
-    <w:p>
-      <w:pPr>
-        <w:pStyle w:val="Heading3"/>
-      </w:pPr>
-      <w:r>
-        <w:t>Site Adaptation</w:t>
-      </w:r>
-    </w:p>
-    <w:p>
-      <w:pPr>
-        <w:pStyle w:val="Heading1"/>
-      </w:pPr>
-      <w:r>
-        <w:t>Appendixes</w:t>
-      </w:r>
-    </w:p>
-    <w:p>
-      <w:pPr>
-        <w:pStyle w:val="Heading1"/>
-      </w:pPr>
-      <w:r>
-        <w:t>Index</w:t>
+        <w:t>The BBS will rely on existing operations staff for hardware support</w:t>
+      </w:r>
+      <w:r>
+        <w:t xml:space="preserve"> and general system </w:t>
+      </w:r>
+      <w:proofErr w:type="spellStart"/>
+      <w:r>
+        <w:t>maintainance</w:t>
+      </w:r>
+      <w:proofErr w:type="spellEnd"/>
+      <w:r>
+        <w:t>.</w:t>
       </w:r>
     </w:p>
     <w:p>
@@ -600,7 +639,7 @@
 </file>
 
 <file path=word/numbering.xml><?xml version="1.0" encoding="utf-8"?>
-<w:numbering xmlns:wpc="http://schemas.microsoft.com/office/word/2010/wordprocessingCanvas" xmlns:mc="http://schemas.openxmlformats.org/markup-compatibility/2006" xmlns:o="urn:schemas-microsoft-com:office:office" xmlns:r="http://schemas.openxmlformats.org/officeDocument/2006/relationships" xmlns:m="http://schemas.openxmlformats.org/officeDocument/2006/math" xmlns:v="urn:schemas-microsoft-com:vml" xmlns:wp14="http://schemas.microsoft.com/office/word/2010/wordprocessingDrawing" xmlns:wp="http://schemas.openxmlformats.org/drawingml/2006/wordprocessingDrawing" xmlns:w10="urn:schemas-microsoft-com:office:word" xmlns:w="http://schemas.openxmlformats.org/wordprocessingml/2006/main" xmlns:w14="http://schemas.microsoft.com/office/word/2010/wordml" xmlns:w15="http://schemas.microsoft.com/office/word/2012/wordml" xmlns:wpg="http://schemas.microsoft.com/office/word/2010/wordprocessingGroup" xmlns:wpi="http://schemas.microsoft.com/office/word/2010/wordprocessingInk" xmlns:wne="http://schemas.microsoft.com/office/word/2006/wordml" xmlns:wps="http://schemas.microsoft.com/office/word/2010/wordprocessingShape" mc:Ignorable="w14 w15 wp14">
+<w:numbering xmlns:wpc="http://schemas.microsoft.com/office/word/2010/wordprocessingCanvas" xmlns:mo="http://schemas.microsoft.com/office/mac/office/2008/main" xmlns:mc="http://schemas.openxmlformats.org/markup-compatibility/2006" xmlns:mv="urn:schemas-microsoft-com:mac:vml" xmlns:o="urn:schemas-microsoft-com:office:office" xmlns:r="http://schemas.openxmlformats.org/officeDocument/2006/relationships" xmlns:m="http://schemas.openxmlformats.org/officeDocument/2006/math" xmlns:v="urn:schemas-microsoft-com:vml" xmlns:wp14="http://schemas.microsoft.com/office/word/2010/wordprocessingDrawing" xmlns:wp="http://schemas.openxmlformats.org/drawingml/2006/wordprocessingDrawing" xmlns:w10="urn:schemas-microsoft-com:office:word" xmlns:w="http://schemas.openxmlformats.org/wordprocessingml/2006/main" xmlns:w14="http://schemas.microsoft.com/office/word/2010/wordml" xmlns:wpg="http://schemas.microsoft.com/office/word/2010/wordprocessingGroup" xmlns:wpi="http://schemas.microsoft.com/office/word/2010/wordprocessingInk" xmlns:wne="http://schemas.microsoft.com/office/word/2006/wordml" xmlns:wps="http://schemas.microsoft.com/office/word/2010/wordprocessingShape" mc:Ignorable="w14 wp14">
   <w:abstractNum w:abstractNumId="0">
     <w:nsid w:val="47996D16"/>
     <w:multiLevelType w:val="hybridMultilevel"/>
@@ -837,7 +876,7 @@
 </file>
 
 <file path=word/styles.xml><?xml version="1.0" encoding="utf-8"?>
-<w:styles xmlns:mc="http://schemas.openxmlformats.org/markup-compatibility/2006" xmlns:r="http://schemas.openxmlformats.org/officeDocument/2006/relationships" xmlns:w="http://schemas.openxmlformats.org/wordprocessingml/2006/main" xmlns:w14="http://schemas.microsoft.com/office/word/2010/wordml" xmlns:w15="http://schemas.microsoft.com/office/word/2012/wordml" mc:Ignorable="w14 w15">
+<w:styles xmlns:mc="http://schemas.openxmlformats.org/markup-compatibility/2006" xmlns:r="http://schemas.openxmlformats.org/officeDocument/2006/relationships" xmlns:w="http://schemas.openxmlformats.org/wordprocessingml/2006/main" xmlns:w14="http://schemas.microsoft.com/office/word/2010/wordml" mc:Ignorable="w14">
   <w:docDefaults>
     <w:rPrDefault>
       <w:rPr>
@@ -853,369 +892,589 @@
       </w:pPr>
     </w:pPrDefault>
   </w:docDefaults>
-  <w:latentStyles w:defLockedState="0" w:defUIPriority="99" w:defSemiHidden="0" w:defUnhideWhenUsed="0" w:defQFormat="0" w:count="371">
-    <w:lsdException w:name="Normal" w:uiPriority="0" w:qFormat="1"/>
-    <w:lsdException w:name="heading 1" w:uiPriority="9" w:qFormat="1"/>
-    <w:lsdException w:name="heading 2" w:semiHidden="1" w:uiPriority="9" w:unhideWhenUsed="1" w:qFormat="1"/>
-    <w:lsdException w:name="heading 3" w:semiHidden="1" w:uiPriority="9" w:unhideWhenUsed="1" w:qFormat="1"/>
-    <w:lsdException w:name="heading 4" w:semiHidden="1" w:uiPriority="9" w:unhideWhenUsed="1" w:qFormat="1"/>
-    <w:lsdException w:name="heading 5" w:semiHidden="1" w:uiPriority="9" w:unhideWhenUsed="1" w:qFormat="1"/>
-    <w:lsdException w:name="heading 6" w:semiHidden="1" w:uiPriority="9" w:unhideWhenUsed="1" w:qFormat="1"/>
-    <w:lsdException w:name="heading 7" w:semiHidden="1" w:uiPriority="9" w:unhideWhenUsed="1" w:qFormat="1"/>
-    <w:lsdException w:name="heading 8" w:semiHidden="1" w:uiPriority="9" w:unhideWhenUsed="1" w:qFormat="1"/>
-    <w:lsdException w:name="heading 9" w:semiHidden="1" w:uiPriority="9" w:unhideWhenUsed="1" w:qFormat="1"/>
-    <w:lsdException w:name="index 1" w:semiHidden="1" w:unhideWhenUsed="1"/>
-    <w:lsdException w:name="index 2" w:semiHidden="1" w:unhideWhenUsed="1"/>
-    <w:lsdException w:name="index 3" w:semiHidden="1" w:unhideWhenUsed="1"/>
-    <w:lsdException w:name="index 4" w:semiHidden="1" w:unhideWhenUsed="1"/>
-    <w:lsdException w:name="index 5" w:semiHidden="1" w:unhideWhenUsed="1"/>
-    <w:lsdException w:name="index 6" w:semiHidden="1" w:unhideWhenUsed="1"/>
-    <w:lsdException w:name="index 7" w:semiHidden="1" w:unhideWhenUsed="1"/>
-    <w:lsdException w:name="index 8" w:semiHidden="1" w:unhideWhenUsed="1"/>
-    <w:lsdException w:name="index 9" w:semiHidden="1" w:unhideWhenUsed="1"/>
-    <w:lsdException w:name="toc 1" w:semiHidden="1" w:uiPriority="39" w:unhideWhenUsed="1"/>
-    <w:lsdException w:name="toc 2" w:semiHidden="1" w:uiPriority="39" w:unhideWhenUsed="1"/>
-    <w:lsdException w:name="toc 3" w:semiHidden="1" w:uiPriority="39" w:unhideWhenUsed="1"/>
-    <w:lsdException w:name="toc 4" w:semiHidden="1" w:uiPriority="39" w:unhideWhenUsed="1"/>
-    <w:lsdException w:name="toc 5" w:semiHidden="1" w:uiPriority="39" w:unhideWhenUsed="1"/>
-    <w:lsdException w:name="toc 6" w:semiHidden="1" w:uiPriority="39" w:unhideWhenUsed="1"/>
-    <w:lsdException w:name="toc 7" w:semiHidden="1" w:uiPriority="39" w:unhideWhenUsed="1"/>
-    <w:lsdException w:name="toc 8" w:semiHidden="1" w:uiPriority="39" w:unhideWhenUsed="1"/>
-    <w:lsdException w:name="toc 9" w:semiHidden="1" w:uiPriority="39" w:unhideWhenUsed="1"/>
-    <w:lsdException w:name="Normal Indent" w:semiHidden="1" w:unhideWhenUsed="1"/>
-    <w:lsdException w:name="footnote text" w:semiHidden="1" w:unhideWhenUsed="1"/>
-    <w:lsdException w:name="annotation text" w:semiHidden="1" w:unhideWhenUsed="1"/>
-    <w:lsdException w:name="header" w:semiHidden="1" w:unhideWhenUsed="1"/>
-    <w:lsdException w:name="footer" w:semiHidden="1" w:unhideWhenUsed="1"/>
-    <w:lsdException w:name="index heading" w:semiHidden="1" w:unhideWhenUsed="1"/>
-    <w:lsdException w:name="caption" w:semiHidden="1" w:uiPriority="35" w:unhideWhenUsed="1" w:qFormat="1"/>
-    <w:lsdException w:name="table of figures" w:semiHidden="1" w:unhideWhenUsed="1"/>
-    <w:lsdException w:name="envelope address" w:semiHidden="1" w:unhideWhenUsed="1"/>
-    <w:lsdException w:name="envelope return" w:semiHidden="1" w:unhideWhenUsed="1"/>
-    <w:lsdException w:name="footnote reference" w:semiHidden="1" w:unhideWhenUsed="1"/>
-    <w:lsdException w:name="annotation reference" w:semiHidden="1" w:unhideWhenUsed="1"/>
-    <w:lsdException w:name="line number" w:semiHidden="1" w:unhideWhenUsed="1"/>
-    <w:lsdException w:name="page number" w:semiHidden="1" w:unhideWhenUsed="1"/>
-    <w:lsdException w:name="endnote reference" w:semiHidden="1" w:unhideWhenUsed="1"/>
-    <w:lsdException w:name="endnote text" w:semiHidden="1" w:unhideWhenUsed="1"/>
-    <w:lsdException w:name="table of authorities" w:semiHidden="1" w:unhideWhenUsed="1"/>
-    <w:lsdException w:name="macro" w:semiHidden="1" w:unhideWhenUsed="1"/>
-    <w:lsdException w:name="toa heading" w:semiHidden="1" w:unhideWhenUsed="1"/>
-    <w:lsdException w:name="List" w:semiHidden="1" w:unhideWhenUsed="1"/>
-    <w:lsdException w:name="List Bullet" w:semiHidden="1" w:unhideWhenUsed="1"/>
-    <w:lsdException w:name="List Number" w:semiHidden="1" w:unhideWhenUsed="1"/>
-    <w:lsdException w:name="List 2" w:semiHidden="1" w:unhideWhenUsed="1"/>
-    <w:lsdException w:name="List 3" w:semiHidden="1" w:unhideWhenUsed="1"/>
-    <w:lsdException w:name="List 4" w:semiHidden="1" w:unhideWhenUsed="1"/>
-    <w:lsdException w:name="List 5" w:semiHidden="1" w:unhideWhenUsed="1"/>
-    <w:lsdException w:name="List Bullet 2" w:semiHidden="1" w:unhideWhenUsed="1"/>
-    <w:lsdException w:name="List Bullet 3" w:semiHidden="1" w:unhideWhenUsed="1"/>
-    <w:lsdException w:name="List Bullet 4" w:semiHidden="1" w:unhideWhenUsed="1"/>
-    <w:lsdException w:name="List Bullet 5" w:semiHidden="1" w:unhideWhenUsed="1"/>
-    <w:lsdException w:name="List Number 2" w:semiHidden="1" w:unhideWhenUsed="1"/>
-    <w:lsdException w:name="List Number 3" w:semiHidden="1" w:unhideWhenUsed="1"/>
-    <w:lsdException w:name="List Number 4" w:semiHidden="1" w:unhideWhenUsed="1"/>
-    <w:lsdException w:name="List Number 5" w:semiHidden="1" w:unhideWhenUsed="1"/>
-    <w:lsdException w:name="Title" w:uiPriority="10" w:qFormat="1"/>
-    <w:lsdException w:name="Closing" w:semiHidden="1" w:unhideWhenUsed="1"/>
-    <w:lsdException w:name="Signature" w:semiHidden="1" w:unhideWhenUsed="1"/>
-    <w:lsdException w:name="Default Paragraph Font" w:semiHidden="1" w:uiPriority="1" w:unhideWhenUsed="1"/>
-    <w:lsdException w:name="Body Text" w:semiHidden="1" w:unhideWhenUsed="1"/>
-    <w:lsdException w:name="Body Text Indent" w:semiHidden="1" w:unhideWhenUsed="1"/>
-    <w:lsdException w:name="List Continue" w:semiHidden="1" w:unhideWhenUsed="1"/>
-    <w:lsdException w:name="List Continue 2" w:semiHidden="1" w:unhideWhenUsed="1"/>
-    <w:lsdException w:name="List Continue 3" w:semiHidden="1" w:unhideWhenUsed="1"/>
-    <w:lsdException w:name="List Continue 4" w:semiHidden="1" w:unhideWhenUsed="1"/>
-    <w:lsdException w:name="List Continue 5" w:semiHidden="1" w:unhideWhenUsed="1"/>
-    <w:lsdException w:name="Message Header" w:semiHidden="1" w:unhideWhenUsed="1"/>
-    <w:lsdException w:name="Subtitle" w:uiPriority="11" w:qFormat="1"/>
-    <w:lsdException w:name="Salutation" w:semiHidden="1" w:unhideWhenUsed="1"/>
-    <w:lsdException w:name="Date" w:semiHidden="1" w:unhideWhenUsed="1"/>
-    <w:lsdException w:name="Body Text First Indent" w:semiHidden="1" w:unhideWhenUsed="1"/>
-    <w:lsdException w:name="Body Text First Indent 2" w:semiHidden="1" w:unhideWhenUsed="1"/>
-    <w:lsdException w:name="Note Heading" w:semiHidden="1" w:unhideWhenUsed="1"/>
-    <w:lsdException w:name="Body Text 2" w:semiHidden="1" w:unhideWhenUsed="1"/>
-    <w:lsdException w:name="Body Text 3" w:semiHidden="1" w:unhideWhenUsed="1"/>
-    <w:lsdException w:name="Body Text Indent 2" w:semiHidden="1" w:unhideWhenUsed="1"/>
-    <w:lsdException w:name="Body Text Indent 3" w:semiHidden="1" w:unhideWhenUsed="1"/>
-    <w:lsdException w:name="Block Text" w:semiHidden="1" w:unhideWhenUsed="1"/>
-    <w:lsdException w:name="Hyperlink" w:semiHidden="1" w:unhideWhenUsed="1"/>
-    <w:lsdException w:name="FollowedHyperlink" w:semiHidden="1" w:unhideWhenUsed="1"/>
-    <w:lsdException w:name="Strong" w:uiPriority="22" w:qFormat="1"/>
-    <w:lsdException w:name="Emphasis" w:uiPriority="20" w:qFormat="1"/>
-    <w:lsdException w:name="Document Map" w:semiHidden="1" w:unhideWhenUsed="1"/>
-    <w:lsdException w:name="Plain Text" w:semiHidden="1" w:unhideWhenUsed="1"/>
-    <w:lsdException w:name="E-mail Signature" w:semiHidden="1" w:unhideWhenUsed="1"/>
-    <w:lsdException w:name="HTML Top of Form" w:semiHidden="1" w:unhideWhenUsed="1"/>
-    <w:lsdException w:name="HTML Bottom of Form" w:semiHidden="1" w:unhideWhenUsed="1"/>
-    <w:lsdException w:name="Normal (Web)" w:semiHidden="1" w:unhideWhenUsed="1"/>
-    <w:lsdException w:name="HTML Acronym" w:semiHidden="1" w:unhideWhenUsed="1"/>
-    <w:lsdException w:name="HTML Address" w:semiHidden="1" w:unhideWhenUsed="1"/>
-    <w:lsdException w:name="HTML Cite" w:semiHidden="1" w:unhideWhenUsed="1"/>
-    <w:lsdException w:name="HTML Code" w:semiHidden="1" w:unhideWhenUsed="1"/>
-    <w:lsdException w:name="HTML Definition" w:semiHidden="1" w:unhideWhenUsed="1"/>
-    <w:lsdException w:name="HTML Keyboard" w:semiHidden="1" w:unhideWhenUsed="1"/>
-    <w:lsdException w:name="HTML Preformatted" w:semiHidden="1" w:unhideWhenUsed="1"/>
-    <w:lsdException w:name="HTML Sample" w:semiHidden="1" w:unhideWhenUsed="1"/>
-    <w:lsdException w:name="HTML Typewriter" w:semiHidden="1" w:unhideWhenUsed="1"/>
-    <w:lsdException w:name="HTML Variable" w:semiHidden="1" w:unhideWhenUsed="1"/>
-    <w:lsdException w:name="Normal Table" w:semiHidden="1" w:unhideWhenUsed="1"/>
-    <w:lsdException w:name="annotation subject" w:semiHidden="1" w:unhideWhenUsed="1"/>
-    <w:lsdException w:name="No List" w:semiHidden="1" w:unhideWhenUsed="1"/>
-    <w:lsdException w:name="Outline List 1" w:semiHidden="1" w:unhideWhenUsed="1"/>
-    <w:lsdException w:name="Outline List 2" w:semiHidden="1" w:unhideWhenUsed="1"/>
-    <w:lsdException w:name="Outline List 3" w:semiHidden="1" w:unhideWhenUsed="1"/>
-    <w:lsdException w:name="Table Simple 1" w:semiHidden="1" w:unhideWhenUsed="1"/>
-    <w:lsdException w:name="Table Simple 2" w:semiHidden="1" w:unhideWhenUsed="1"/>
-    <w:lsdException w:name="Table Simple 3" w:semiHidden="1" w:unhideWhenUsed="1"/>
-    <w:lsdException w:name="Table Classic 1" w:semiHidden="1" w:unhideWhenUsed="1"/>
-    <w:lsdException w:name="Table Classic 2" w:semiHidden="1" w:unhideWhenUsed="1"/>
-    <w:lsdException w:name="Table Classic 3" w:semiHidden="1" w:unhideWhenUsed="1"/>
-    <w:lsdException w:name="Table Classic 4" w:semiHidden="1" w:unhideWhenUsed="1"/>
-    <w:lsdException w:name="Table Colorful 1" w:semiHidden="1" w:unhideWhenUsed="1"/>
-    <w:lsdException w:name="Table Colorful 2" w:semiHidden="1" w:unhideWhenUsed="1"/>
-    <w:lsdException w:name="Table Colorful 3" w:semiHidden="1" w:unhideWhenUsed="1"/>
-    <w:lsdException w:name="Table Columns 1" w:semiHidden="1" w:unhideWhenUsed="1"/>
-    <w:lsdException w:name="Table Columns 2" w:semiHidden="1" w:unhideWhenUsed="1"/>
-    <w:lsdException w:name="Table Columns 3" w:semiHidden="1" w:unhideWhenUsed="1"/>
-    <w:lsdException w:name="Table Columns 4" w:semiHidden="1" w:unhideWhenUsed="1"/>
-    <w:lsdException w:name="Table Columns 5" w:semiHidden="1" w:unhideWhenUsed="1"/>
-    <w:lsdException w:name="Table Grid 1" w:semiHidden="1" w:unhideWhenUsed="1"/>
-    <w:lsdException w:name="Table Grid 2" w:semiHidden="1" w:unhideWhenUsed="1"/>
-    <w:lsdException w:name="Table Grid 3" w:semiHidden="1" w:unhideWhenUsed="1"/>
-    <w:lsdException w:name="Table Grid 4" w:semiHidden="1" w:unhideWhenUsed="1"/>
-    <w:lsdException w:name="Table Grid 5" w:semiHidden="1" w:unhideWhenUsed="1"/>
-    <w:lsdException w:name="Table Grid 6" w:semiHidden="1" w:unhideWhenUsed="1"/>
-    <w:lsdException w:name="Table Grid 7" w:semiHidden="1" w:unhideWhenUsed="1"/>
-    <w:lsdException w:name="Table Grid 8" w:semiHidden="1" w:unhideWhenUsed="1"/>
-    <w:lsdException w:name="Table List 1" w:semiHidden="1" w:unhideWhenUsed="1"/>
-    <w:lsdException w:name="Table List 2" w:semiHidden="1" w:unhideWhenUsed="1"/>
-    <w:lsdException w:name="Table List 3" w:semiHidden="1" w:unhideWhenUsed="1"/>
-    <w:lsdException w:name="Table List 4" w:semiHidden="1" w:unhideWhenUsed="1"/>
-    <w:lsdException w:name="Table List 5" w:semiHidden="1" w:unhideWhenUsed="1"/>
-    <w:lsdException w:name="Table List 6" w:semiHidden="1" w:unhideWhenUsed="1"/>
-    <w:lsdException w:name="Table List 7" w:semiHidden="1" w:unhideWhenUsed="1"/>
-    <w:lsdException w:name="Table List 8" w:semiHidden="1" w:unhideWhenUsed="1"/>
-    <w:lsdException w:name="Table 3D effects 1" w:semiHidden="1" w:unhideWhenUsed="1"/>
-    <w:lsdException w:name="Table 3D effects 2" w:semiHidden="1" w:unhideWhenUsed="1"/>
-    <w:lsdException w:name="Table 3D effects 3" w:semiHidden="1" w:unhideWhenUsed="1"/>
-    <w:lsdException w:name="Table Contemporary" w:semiHidden="1" w:unhideWhenUsed="1"/>
-    <w:lsdException w:name="Table Elegant" w:semiHidden="1" w:unhideWhenUsed="1"/>
-    <w:lsdException w:name="Table Professional" w:semiHidden="1" w:unhideWhenUsed="1"/>
-    <w:lsdException w:name="Table Subtle 1" w:semiHidden="1" w:unhideWhenUsed="1"/>
-    <w:lsdException w:name="Table Subtle 2" w:semiHidden="1" w:unhideWhenUsed="1"/>
-    <w:lsdException w:name="Table Web 1" w:semiHidden="1" w:unhideWhenUsed="1"/>
-    <w:lsdException w:name="Table Web 2" w:semiHidden="1" w:unhideWhenUsed="1"/>
-    <w:lsdException w:name="Table Web 3" w:semiHidden="1" w:unhideWhenUsed="1"/>
-    <w:lsdException w:name="Balloon Text" w:semiHidden="1" w:unhideWhenUsed="1"/>
-    <w:lsdException w:name="Table Grid" w:uiPriority="39"/>
-    <w:lsdException w:name="Table Theme" w:semiHidden="1" w:unhideWhenUsed="1"/>
-    <w:lsdException w:name="Placeholder Text" w:semiHidden="1"/>
-    <w:lsdException w:name="No Spacing" w:uiPriority="1" w:qFormat="1"/>
-    <w:lsdException w:name="Light Shading" w:uiPriority="60"/>
-    <w:lsdException w:name="Light List" w:uiPriority="61"/>
-    <w:lsdException w:name="Light Grid" w:uiPriority="62"/>
-    <w:lsdException w:name="Medium Shading 1" w:uiPriority="63"/>
-    <w:lsdException w:name="Medium Shading 2" w:uiPriority="64"/>
-    <w:lsdException w:name="Medium List 1" w:uiPriority="65"/>
-    <w:lsdException w:name="Medium List 2" w:uiPriority="66"/>
-    <w:lsdException w:name="Medium Grid 1" w:uiPriority="67"/>
-    <w:lsdException w:name="Medium Grid 2" w:uiPriority="68"/>
-    <w:lsdException w:name="Medium Grid 3" w:uiPriority="69"/>
-    <w:lsdException w:name="Dark List" w:uiPriority="70"/>
-    <w:lsdException w:name="Colorful Shading" w:uiPriority="71"/>
-    <w:lsdException w:name="Colorful List" w:uiPriority="72"/>
-    <w:lsdException w:name="Colorful Grid" w:uiPriority="73"/>
-    <w:lsdException w:name="Light Shading Accent 1" w:uiPriority="60"/>
-    <w:lsdException w:name="Light List Accent 1" w:uiPriority="61"/>
-    <w:lsdException w:name="Light Grid Accent 1" w:uiPriority="62"/>
-    <w:lsdException w:name="Medium Shading 1 Accent 1" w:uiPriority="63"/>
-    <w:lsdException w:name="Medium Shading 2 Accent 1" w:uiPriority="64"/>
-    <w:lsdException w:name="Medium List 1 Accent 1" w:uiPriority="65"/>
-    <w:lsdException w:name="Revision" w:semiHidden="1"/>
-    <w:lsdException w:name="List Paragraph" w:uiPriority="34" w:qFormat="1"/>
-    <w:lsdException w:name="Quote" w:uiPriority="29" w:qFormat="1"/>
-    <w:lsdException w:name="Intense Quote" w:uiPriority="30" w:qFormat="1"/>
-    <w:lsdException w:name="Medium List 2 Accent 1" w:uiPriority="66"/>
-    <w:lsdException w:name="Medium Grid 1 Accent 1" w:uiPriority="67"/>
-    <w:lsdException w:name="Medium Grid 2 Accent 1" w:uiPriority="68"/>
-    <w:lsdException w:name="Medium Grid 3 Accent 1" w:uiPriority="69"/>
-    <w:lsdException w:name="Dark List Accent 1" w:uiPriority="70"/>
-    <w:lsdException w:name="Colorful Shading Accent 1" w:uiPriority="71"/>
-    <w:lsdException w:name="Colorful List Accent 1" w:uiPriority="72"/>
-    <w:lsdException w:name="Colorful Grid Accent 1" w:uiPriority="73"/>
-    <w:lsdException w:name="Light Shading Accent 2" w:uiPriority="60"/>
-    <w:lsdException w:name="Light List Accent 2" w:uiPriority="61"/>
-    <w:lsdException w:name="Light Grid Accent 2" w:uiPriority="62"/>
-    <w:lsdException w:name="Medium Shading 1 Accent 2" w:uiPriority="63"/>
-    <w:lsdException w:name="Medium Shading 2 Accent 2" w:uiPriority="64"/>
-    <w:lsdException w:name="Medium List 1 Accent 2" w:uiPriority="65"/>
-    <w:lsdException w:name="Medium List 2 Accent 2" w:uiPriority="66"/>
-    <w:lsdException w:name="Medium Grid 1 Accent 2" w:uiPriority="67"/>
-    <w:lsdException w:name="Medium Grid 2 Accent 2" w:uiPriority="68"/>
-    <w:lsdException w:name="Medium Grid 3 Accent 2" w:uiPriority="69"/>
-    <w:lsdException w:name="Dark List Accent 2" w:uiPriority="70"/>
-    <w:lsdException w:name="Colorful Shading Accent 2" w:uiPriority="71"/>
-    <w:lsdException w:name="Colorful List Accent 2" w:uiPriority="72"/>
-    <w:lsdException w:name="Colorful Grid Accent 2" w:uiPriority="73"/>
-    <w:lsdException w:name="Light Shading Accent 3" w:uiPriority="60"/>
-    <w:lsdException w:name="Light List Accent 3" w:uiPriority="61"/>
-    <w:lsdException w:name="Light Grid Accent 3" w:uiPriority="62"/>
-    <w:lsdException w:name="Medium Shading 1 Accent 3" w:uiPriority="63"/>
-    <w:lsdException w:name="Medium Shading 2 Accent 3" w:uiPriority="64"/>
-    <w:lsdException w:name="Medium List 1 Accent 3" w:uiPriority="65"/>
-    <w:lsdException w:name="Medium List 2 Accent 3" w:uiPriority="66"/>
-    <w:lsdException w:name="Medium Grid 1 Accent 3" w:uiPriority="67"/>
-    <w:lsdException w:name="Medium Grid 2 Accent 3" w:uiPriority="68"/>
-    <w:lsdException w:name="Medium Grid 3 Accent 3" w:uiPriority="69"/>
-    <w:lsdException w:name="Dark List Accent 3" w:uiPriority="70"/>
-    <w:lsdException w:name="Colorful Shading Accent 3" w:uiPriority="71"/>
-    <w:lsdException w:name="Colorful List Accent 3" w:uiPriority="72"/>
-    <w:lsdException w:name="Colorful Grid Accent 3" w:uiPriority="73"/>
-    <w:lsdException w:name="Light Shading Accent 4" w:uiPriority="60"/>
-    <w:lsdException w:name="Light List Accent 4" w:uiPriority="61"/>
-    <w:lsdException w:name="Light Grid Accent 4" w:uiPriority="62"/>
-    <w:lsdException w:name="Medium Shading 1 Accent 4" w:uiPriority="63"/>
-    <w:lsdException w:name="Medium Shading 2 Accent 4" w:uiPriority="64"/>
-    <w:lsdException w:name="Medium List 1 Accent 4" w:uiPriority="65"/>
-    <w:lsdException w:name="Medium List 2 Accent 4" w:uiPriority="66"/>
-    <w:lsdException w:name="Medium Grid 1 Accent 4" w:uiPriority="67"/>
-    <w:lsdException w:name="Medium Grid 2 Accent 4" w:uiPriority="68"/>
-    <w:lsdException w:name="Medium Grid 3 Accent 4" w:uiPriority="69"/>
-    <w:lsdException w:name="Dark List Accent 4" w:uiPriority="70"/>
-    <w:lsdException w:name="Colorful Shading Accent 4" w:uiPriority="71"/>
-    <w:lsdException w:name="Colorful List Accent 4" w:uiPriority="72"/>
-    <w:lsdException w:name="Colorful Grid Accent 4" w:uiPriority="73"/>
-    <w:lsdException w:name="Light Shading Accent 5" w:uiPriority="60"/>
-    <w:lsdException w:name="Light List Accent 5" w:uiPriority="61"/>
-    <w:lsdException w:name="Light Grid Accent 5" w:uiPriority="62"/>
-    <w:lsdException w:name="Medium Shading 1 Accent 5" w:uiPriority="63"/>
-    <w:lsdException w:name="Medium Shading 2 Accent 5" w:uiPriority="64"/>
-    <w:lsdException w:name="Medium List 1 Accent 5" w:uiPriority="65"/>
-    <w:lsdException w:name="Medium List 2 Accent 5" w:uiPriority="66"/>
-    <w:lsdException w:name="Medium Grid 1 Accent 5" w:uiPriority="67"/>
-    <w:lsdException w:name="Medium Grid 2 Accent 5" w:uiPriority="68"/>
-    <w:lsdException w:name="Medium Grid 3 Accent 5" w:uiPriority="69"/>
-    <w:lsdException w:name="Dark List Accent 5" w:uiPriority="70"/>
-    <w:lsdException w:name="Colorful Shading Accent 5" w:uiPriority="71"/>
-    <w:lsdException w:name="Colorful List Accent 5" w:uiPriority="72"/>
-    <w:lsdException w:name="Colorful Grid Accent 5" w:uiPriority="73"/>
-    <w:lsdException w:name="Light Shading Accent 6" w:uiPriority="60"/>
-    <w:lsdException w:name="Light List Accent 6" w:uiPriority="61"/>
-    <w:lsdException w:name="Light Grid Accent 6" w:uiPriority="62"/>
-    <w:lsdException w:name="Medium Shading 1 Accent 6" w:uiPriority="63"/>
-    <w:lsdException w:name="Medium Shading 2 Accent 6" w:uiPriority="64"/>
-    <w:lsdException w:name="Medium List 1 Accent 6" w:uiPriority="65"/>
-    <w:lsdException w:name="Medium List 2 Accent 6" w:uiPriority="66"/>
-    <w:lsdException w:name="Medium Grid 1 Accent 6" w:uiPriority="67"/>
-    <w:lsdException w:name="Medium Grid 2 Accent 6" w:uiPriority="68"/>
-    <w:lsdException w:name="Medium Grid 3 Accent 6" w:uiPriority="69"/>
-    <w:lsdException w:name="Dark List Accent 6" w:uiPriority="70"/>
-    <w:lsdException w:name="Colorful Shading Accent 6" w:uiPriority="71"/>
-    <w:lsdException w:name="Colorful List Accent 6" w:uiPriority="72"/>
-    <w:lsdException w:name="Colorful Grid Accent 6" w:uiPriority="73"/>
-    <w:lsdException w:name="Subtle Emphasis" w:uiPriority="19" w:qFormat="1"/>
-    <w:lsdException w:name="Intense Emphasis" w:uiPriority="21" w:qFormat="1"/>
-    <w:lsdException w:name="Subtle Reference" w:uiPriority="31" w:qFormat="1"/>
-    <w:lsdException w:name="Intense Reference" w:uiPriority="32" w:qFormat="1"/>
-    <w:lsdException w:name="Book Title" w:uiPriority="33" w:qFormat="1"/>
-    <w:lsdException w:name="Bibliography" w:semiHidden="1" w:uiPriority="37" w:unhideWhenUsed="1"/>
-    <w:lsdException w:name="TOC Heading" w:semiHidden="1" w:uiPriority="39" w:unhideWhenUsed="1" w:qFormat="1"/>
-    <w:lsdException w:name="Grid Table 4" w:uiPriority="49"/>
-    <w:lsdException w:name="Grid Table 5 Dark" w:uiPriority="50"/>
-    <w:lsdException w:name="Grid Table 6 Colorful" w:uiPriority="51"/>
-    <w:lsdException w:name="Grid Table 7 Colorful" w:uiPriority="52"/>
-    <w:lsdException w:name="Grid Table 1 Light Accent 1" w:uiPriority="46"/>
-    <w:lsdException w:name="Grid Table 2 Accent 1" w:uiPriority="47"/>
-    <w:lsdException w:name="Grid Table 3 Accent 1" w:uiPriority="48"/>
-    <w:lsdException w:name="Grid Table 4 Accent 1" w:uiPriority="49"/>
-    <w:lsdException w:name="Grid Table 5 Dark Accent 1" w:uiPriority="50"/>
-    <w:lsdException w:name="Grid Table 6 Colorful Accent 1" w:uiPriority="51"/>
-    <w:lsdException w:name="Grid Table 7 Colorful Accent 1" w:uiPriority="52"/>
-    <w:lsdException w:name="Grid Table 1 Light Accent 2" w:uiPriority="46"/>
-    <w:lsdException w:name="Grid Table 2 Accent 2" w:uiPriority="47"/>
-    <w:lsdException w:name="Grid Table 3 Accent 2" w:uiPriority="48"/>
-    <w:lsdException w:name="Grid Table 4 Accent 2" w:uiPriority="49"/>
-    <w:lsdException w:name="Grid Table 5 Dark Accent 2" w:uiPriority="50"/>
-    <w:lsdException w:name="Grid Table 6 Colorful Accent 2" w:uiPriority="51"/>
-    <w:lsdException w:name="Grid Table 7 Colorful Accent 2" w:uiPriority="52"/>
-    <w:lsdException w:name="Grid Table 1 Light Accent 3" w:uiPriority="46"/>
-    <w:lsdException w:name="Grid Table 2 Accent 3" w:uiPriority="47"/>
-    <w:lsdException w:name="Grid Table 3 Accent 3" w:uiPriority="48"/>
-    <w:lsdException w:name="Grid Table 4 Accent 3" w:uiPriority="49"/>
-    <w:lsdException w:name="Grid Table 5 Dark Accent 3" w:uiPriority="50"/>
-    <w:lsdException w:name="Grid Table 6 Colorful Accent 3" w:uiPriority="51"/>
-    <w:lsdException w:name="Grid Table 7 Colorful Accent 3" w:uiPriority="52"/>
-    <w:lsdException w:name="Grid Table 1 Light Accent 4" w:uiPriority="46"/>
-    <w:lsdException w:name="Grid Table 2 Accent 4" w:uiPriority="47"/>
-    <w:lsdException w:name="Grid Table 3 Accent 4" w:uiPriority="48"/>
-    <w:lsdException w:name="Grid Table 4 Accent 4" w:uiPriority="49"/>
-    <w:lsdException w:name="Grid Table 5 Dark Accent 4" w:uiPriority="50"/>
-    <w:lsdException w:name="Grid Table 6 Colorful Accent 4" w:uiPriority="51"/>
-    <w:lsdException w:name="Grid Table 7 Colorful Accent 4" w:uiPriority="52"/>
-    <w:lsdException w:name="Grid Table 1 Light Accent 5" w:uiPriority="46"/>
-    <w:lsdException w:name="Grid Table 2 Accent 5" w:uiPriority="47"/>
-    <w:lsdException w:name="Grid Table 3 Accent 5" w:uiPriority="48"/>
-    <w:lsdException w:name="Grid Table 4 Accent 5" w:uiPriority="49"/>
-    <w:lsdException w:name="Grid Table 5 Dark Accent 5" w:uiPriority="50"/>
-    <w:lsdException w:name="Grid Table 6 Colorful Accent 5" w:uiPriority="51"/>
-    <w:lsdException w:name="Grid Table 7 Colorful Accent 5" w:uiPriority="52"/>
-    <w:lsdException w:name="Grid Table 1 Light Accent 6" w:uiPriority="46"/>
-    <w:lsdException w:name="Grid Table 2 Accent 6" w:uiPriority="47"/>
-    <w:lsdException w:name="Grid Table 3 Accent 6" w:uiPriority="48"/>
-    <w:lsdException w:name="Grid Table 4 Accent 6" w:uiPriority="49"/>
-    <w:lsdException w:name="Grid Table 5 Dark Accent 6" w:uiPriority="50"/>
-    <w:lsdException w:name="Grid Table 6 Colorful Accent 6" w:uiPriority="51"/>
-    <w:lsdException w:name="Grid Table 7 Colorful Accent 6" w:uiPriority="52"/>
-    <w:lsdException w:name="List Table 1 Light" w:uiPriority="46"/>
-    <w:lsdException w:name="List Table 2" w:uiPriority="47"/>
-    <w:lsdException w:name="List Table 3" w:uiPriority="48"/>
-    <w:lsdException w:name="List Table 4" w:uiPriority="49"/>
-    <w:lsdException w:name="List Table 5 Dark" w:uiPriority="50"/>
-    <w:lsdException w:name="List Table 6 Colorful" w:uiPriority="51"/>
-    <w:lsdException w:name="List Table 7 Colorful" w:uiPriority="52"/>
-    <w:lsdException w:name="List Table 1 Light Accent 1" w:uiPriority="46"/>
-    <w:lsdException w:name="List Table 2 Accent 1" w:uiPriority="47"/>
-    <w:lsdException w:name="List Table 3 Accent 1" w:uiPriority="48"/>
-    <w:lsdException w:name="List Table 4 Accent 1" w:uiPriority="49"/>
-    <w:lsdException w:name="List Table 5 Dark Accent 1" w:uiPriority="50"/>
-    <w:lsdException w:name="List Table 6 Colorful Accent 1" w:uiPriority="51"/>
-    <w:lsdException w:name="List Table 7 Colorful Accent 1" w:uiPriority="52"/>
-    <w:lsdException w:name="List Table 1 Light Accent 2" w:uiPriority="46"/>
-    <w:lsdException w:name="List Table 2 Accent 2" w:uiPriority="47"/>
-    <w:lsdException w:name="List Table 3 Accent 2" w:uiPriority="48"/>
-    <w:lsdException w:name="List Table 4 Accent 2" w:uiPriority="49"/>
-    <w:lsdException w:name="List Table 5 Dark Accent 2" w:uiPriority="50"/>
-    <w:lsdException w:name="List Table 6 Colorful Accent 2" w:uiPriority="51"/>
-    <w:lsdException w:name="List Table 7 Colorful Accent 2" w:uiPriority="52"/>
-    <w:lsdException w:name="List Table 1 Light Accent 3" w:uiPriority="46"/>
-    <w:lsdException w:name="List Table 2 Accent 3" w:uiPriority="47"/>
-    <w:lsdException w:name="List Table 3 Accent 3" w:uiPriority="48"/>
-    <w:lsdException w:name="List Table 4 Accent 3" w:uiPriority="49"/>
-    <w:lsdException w:name="List Table 5 Dark Accent 3" w:uiPriority="50"/>
-    <w:lsdException w:name="List Table 6 Colorful Accent 3" w:uiPriority="51"/>
-    <w:lsdException w:name="List Table 7 Colorful Accent 3" w:uiPriority="52"/>
-    <w:lsdException w:name="List Table 1 Light Accent 4" w:uiPriority="46"/>
-    <w:lsdException w:name="List Table 2 Accent 4" w:uiPriority="47"/>
-    <w:lsdException w:name="List Table 3 Accent 4" w:uiPriority="48"/>
-    <w:lsdException w:name="List Table 4 Accent 4" w:uiPriority="49"/>
-    <w:lsdException w:name="List Table 5 Dark Accent 4" w:uiPriority="50"/>
-    <w:lsdException w:name="List Table 6 Colorful Accent 4" w:uiPriority="51"/>
-    <w:lsdException w:name="List Table 7 Colorful Accent 4" w:uiPriority="52"/>
-    <w:lsdException w:name="List Table 1 Light Accent 5" w:uiPriority="46"/>
-    <w:lsdException w:name="List Table 2 Accent 5" w:uiPriority="47"/>
-    <w:lsdException w:name="List Table 3 Accent 5" w:uiPriority="48"/>
-    <w:lsdException w:name="List Table 4 Accent 5" w:uiPriority="49"/>
-    <w:lsdException w:name="List Table 5 Dark Accent 5" w:uiPriority="50"/>
-    <w:lsdException w:name="List Table 6 Colorful Accent 5" w:uiPriority="51"/>
-    <w:lsdException w:name="List Table 7 Colorful Accent 5" w:uiPriority="52"/>
-    <w:lsdException w:name="List Table 1 Light Accent 6" w:uiPriority="46"/>
-    <w:lsdException w:name="List Table 2 Accent 6" w:uiPriority="47"/>
-    <w:lsdException w:name="List Table 3 Accent 6" w:uiPriority="48"/>
-    <w:lsdException w:name="List Table 4 Accent 6" w:uiPriority="49"/>
-    <w:lsdException w:name="List Table 5 Dark Accent 6" w:uiPriority="50"/>
-    <w:lsdException w:name="List Table 6 Colorful Accent 6" w:uiPriority="51"/>
-    <w:lsdException w:name="List Table 7 Colorful Accent 6" w:uiPriority="52"/>
+  <w:latentStyles w:defLockedState="0" w:defUIPriority="99" w:defSemiHidden="1" w:defUnhideWhenUsed="1" w:defQFormat="0" w:count="276">
+    <w:lsdException w:name="Normal" w:semiHidden="0" w:uiPriority="0" w:unhideWhenUsed="0" w:qFormat="1"/>
+    <w:lsdException w:name="heading 1" w:semiHidden="0" w:uiPriority="9" w:unhideWhenUsed="0" w:qFormat="1"/>
+    <w:lsdException w:name="heading 2" w:uiPriority="9" w:qFormat="1"/>
+    <w:lsdException w:name="heading 3" w:uiPriority="9" w:qFormat="1"/>
+    <w:lsdException w:name="heading 4" w:uiPriority="9" w:qFormat="1"/>
+    <w:lsdException w:name="heading 5" w:uiPriority="9" w:qFormat="1"/>
+    <w:lsdException w:name="heading 6" w:uiPriority="9" w:qFormat="1"/>
+    <w:lsdException w:name="heading 7" w:uiPriority="9" w:qFormat="1"/>
+    <w:lsdException w:name="heading 8" w:uiPriority="9" w:qFormat="1"/>
+    <w:lsdException w:name="heading 9" w:uiPriority="9" w:qFormat="1"/>
+    <w:lsdException w:name="toc 1" w:uiPriority="39"/>
+    <w:lsdException w:name="toc 2" w:uiPriority="39"/>
+    <w:lsdException w:name="toc 3" w:uiPriority="39"/>
+    <w:lsdException w:name="toc 4" w:uiPriority="39"/>
+    <w:lsdException w:name="toc 5" w:uiPriority="39"/>
+    <w:lsdException w:name="toc 6" w:uiPriority="39"/>
+    <w:lsdException w:name="toc 7" w:uiPriority="39"/>
+    <w:lsdException w:name="toc 8" w:uiPriority="39"/>
+    <w:lsdException w:name="toc 9" w:uiPriority="39"/>
+    <w:lsdException w:name="caption" w:uiPriority="35" w:qFormat="1"/>
+    <w:lsdException w:name="Title" w:semiHidden="0" w:uiPriority="10" w:unhideWhenUsed="0" w:qFormat="1"/>
+    <w:lsdException w:name="Default Paragraph Font" w:uiPriority="1"/>
+    <w:lsdException w:name="Subtitle" w:semiHidden="0" w:uiPriority="11" w:unhideWhenUsed="0" w:qFormat="1"/>
+    <w:lsdException w:name="Strong" w:semiHidden="0" w:uiPriority="22" w:unhideWhenUsed="0" w:qFormat="1"/>
+    <w:lsdException w:name="Emphasis" w:semiHidden="0" w:uiPriority="20" w:unhideWhenUsed="0" w:qFormat="1"/>
+    <w:lsdException w:name="Table Grid" w:semiHidden="0" w:uiPriority="39" w:unhideWhenUsed="0"/>
+    <w:lsdException w:name="Note Level 1" w:semiHidden="0" w:unhideWhenUsed="0"/>
+    <w:lsdException w:name="Note Level 2" w:semiHidden="0" w:unhideWhenUsed="0"/>
+    <w:lsdException w:name="Note Level 3" w:semiHidden="0" w:unhideWhenUsed="0"/>
+    <w:lsdException w:name="Note Level 4" w:semiHidden="0" w:unhideWhenUsed="0"/>
+    <w:lsdException w:name="Note Level 5" w:semiHidden="0" w:unhideWhenUsed="0"/>
+    <w:lsdException w:name="Note Level 6" w:semiHidden="0" w:unhideWhenUsed="0"/>
+    <w:lsdException w:name="Note Level 7" w:semiHidden="0" w:unhideWhenUsed="0"/>
+    <w:lsdException w:name="Note Level 8" w:semiHidden="0" w:unhideWhenUsed="0"/>
+    <w:lsdException w:name="Note Level 9" w:semiHidden="0" w:unhideWhenUsed="0"/>
+    <w:lsdException w:name="Placeholder Text" w:unhideWhenUsed="0"/>
+    <w:lsdException w:name="No Spacing" w:semiHidden="0" w:uiPriority="1" w:unhideWhenUsed="0" w:qFormat="1"/>
+    <w:lsdException w:name="Light Shading" w:semiHidden="0" w:uiPriority="60" w:unhideWhenUsed="0"/>
+    <w:lsdException w:name="Light List" w:semiHidden="0" w:uiPriority="61" w:unhideWhenUsed="0"/>
+    <w:lsdException w:name="Light Grid" w:semiHidden="0" w:uiPriority="62" w:unhideWhenUsed="0"/>
+    <w:lsdException w:name="Medium Shading 1" w:semiHidden="0" w:uiPriority="63" w:unhideWhenUsed="0"/>
+    <w:lsdException w:name="Medium Shading 2" w:semiHidden="0" w:uiPriority="64" w:unhideWhenUsed="0"/>
+    <w:lsdException w:name="Medium List 1" w:semiHidden="0" w:uiPriority="65" w:unhideWhenUsed="0"/>
+    <w:lsdException w:name="Medium List 2" w:semiHidden="0" w:uiPriority="66" w:unhideWhenUsed="0"/>
+    <w:lsdException w:name="Medium Grid 1" w:semiHidden="0" w:uiPriority="67" w:unhideWhenUsed="0"/>
+    <w:lsdException w:name="Medium Grid 2" w:semiHidden="0" w:uiPriority="68" w:unhideWhenUsed="0"/>
+    <w:lsdException w:name="Medium Grid 3" w:semiHidden="0" w:uiPriority="69" w:unhideWhenUsed="0"/>
+    <w:lsdException w:name="Dark List" w:semiHidden="0" w:uiPriority="70" w:unhideWhenUsed="0"/>
+    <w:lsdException w:name="Colorful Shading" w:semiHidden="0" w:uiPriority="71" w:unhideWhenUsed="0"/>
+    <w:lsdException w:name="Colorful List" w:semiHidden="0" w:uiPriority="72" w:unhideWhenUsed="0"/>
+    <w:lsdException w:name="Colorful Grid" w:semiHidden="0" w:uiPriority="73" w:unhideWhenUsed="0"/>
+    <w:lsdException w:name="Light Shading Accent 1" w:semiHidden="0" w:uiPriority="60" w:unhideWhenUsed="0"/>
+    <w:lsdException w:name="Light List Accent 1" w:semiHidden="0" w:uiPriority="61" w:unhideWhenUsed="0"/>
+    <w:lsdException w:name="Light Grid Accent 1" w:semiHidden="0" w:uiPriority="62" w:unhideWhenUsed="0"/>
+    <w:lsdException w:name="Medium Shading 1 Accent 1" w:semiHidden="0" w:uiPriority="63" w:unhideWhenUsed="0"/>
+    <w:lsdException w:name="Medium Shading 2 Accent 1" w:semiHidden="0" w:uiPriority="64" w:unhideWhenUsed="0"/>
+    <w:lsdException w:name="Medium List 1 Accent 1" w:semiHidden="0" w:uiPriority="65" w:unhideWhenUsed="0"/>
+    <w:lsdException w:name="Revision" w:unhideWhenUsed="0"/>
+    <w:lsdException w:name="List Paragraph" w:semiHidden="0" w:uiPriority="34" w:unhideWhenUsed="0" w:qFormat="1"/>
+    <w:lsdException w:name="Quote" w:semiHidden="0" w:uiPriority="29" w:unhideWhenUsed="0" w:qFormat="1"/>
+    <w:lsdException w:name="Intense Quote" w:semiHidden="0" w:uiPriority="30" w:unhideWhenUsed="0" w:qFormat="1"/>
+    <w:lsdException w:name="Medium List 2 Accent 1" w:semiHidden="0" w:uiPriority="66" w:unhideWhenUsed="0"/>
+    <w:lsdException w:name="Medium Grid 1 Accent 1" w:semiHidden="0" w:uiPriority="67" w:unhideWhenUsed="0"/>
+    <w:lsdException w:name="Medium Grid 2 Accent 1" w:semiHidden="0" w:uiPriority="68" w:unhideWhenUsed="0"/>
+    <w:lsdException w:name="Medium Grid 3 Accent 1" w:semiHidden="0" w:uiPriority="69" w:unhideWhenUsed="0"/>
+    <w:lsdException w:name="Dark List Accent 1" w:semiHidden="0" w:uiPriority="70" w:unhideWhenUsed="0"/>
+    <w:lsdException w:name="Colorful Shading Accent 1" w:semiHidden="0" w:uiPriority="71" w:unhideWhenUsed="0"/>
+    <w:lsdException w:name="Colorful List Accent 1" w:semiHidden="0" w:uiPriority="72" w:unhideWhenUsed="0"/>
+    <w:lsdException w:name="Colorful Grid Accent 1" w:semiHidden="0" w:uiPriority="73" w:unhideWhenUsed="0"/>
+    <w:lsdException w:name="Light Shading Accent 2" w:semiHidden="0" w:uiPriority="60" w:unhideWhenUsed="0"/>
+    <w:lsdException w:name="Light List Accent 2" w:semiHidden="0" w:uiPriority="61" w:unhideWhenUsed="0"/>
+    <w:lsdException w:name="Light Grid Accent 2" w:semiHidden="0" w:uiPriority="62" w:unhideWhenUsed="0"/>
+    <w:lsdException w:name="Medium Shading 1 Accent 2" w:semiHidden="0" w:uiPriority="63" w:unhideWhenUsed="0"/>
+    <w:lsdException w:name="Medium Shading 2 Accent 2" w:semiHidden="0" w:uiPriority="64" w:unhideWhenUsed="0"/>
+    <w:lsdException w:name="Medium List 1 Accent 2" w:semiHidden="0" w:uiPriority="65" w:unhideWhenUsed="0"/>
+    <w:lsdException w:name="Medium List 2 Accent 2" w:semiHidden="0" w:uiPriority="66" w:unhideWhenUsed="0"/>
+    <w:lsdException w:name="Medium Grid 1 Accent 2" w:semiHidden="0" w:uiPriority="67" w:unhideWhenUsed="0"/>
+    <w:lsdException w:name="Medium Grid 2 Accent 2" w:semiHidden="0" w:uiPriority="68" w:unhideWhenUsed="0"/>
+    <w:lsdException w:name="Medium Grid 3 Accent 2" w:semiHidden="0" w:uiPriority="69" w:unhideWhenUsed="0"/>
+    <w:lsdException w:name="Dark List Accent 2" w:semiHidden="0" w:uiPriority="70" w:unhideWhenUsed="0"/>
+    <w:lsdException w:name="Colorful Shading Accent 2" w:semiHidden="0" w:uiPriority="71" w:unhideWhenUsed="0"/>
+    <w:lsdException w:name="Colorful List Accent 2" w:semiHidden="0" w:uiPriority="72" w:unhideWhenUsed="0"/>
+    <w:lsdException w:name="Colorful Grid Accent 2" w:semiHidden="0" w:uiPriority="73" w:unhideWhenUsed="0"/>
+    <w:lsdException w:name="Light Shading Accent 3" w:semiHidden="0" w:uiPriority="60" w:unhideWhenUsed="0"/>
+    <w:lsdException w:name="Light List Accent 3" w:semiHidden="0" w:uiPriority="61" w:unhideWhenUsed="0"/>
+    <w:lsdException w:name="Light Grid Accent 3" w:semiHidden="0" w:uiPriority="62" w:unhideWhenUsed="0"/>
+    <w:lsdException w:name="Medium Shading 1 Accent 3" w:semiHidden="0" w:uiPriority="63" w:unhideWhenUsed="0"/>
+    <w:lsdException w:name="Medium Shading 2 Accent 3" w:semiHidden="0" w:uiPriority="64" w:unhideWhenUsed="0"/>
+    <w:lsdException w:name="Medium List 1 Accent 3" w:semiHidden="0" w:uiPriority="65" w:unhideWhenUsed="0"/>
+    <w:lsdException w:name="Medium List 2 Accent 3" w:semiHidden="0" w:uiPriority="66" w:unhideWhenUsed="0"/>
+    <w:lsdException w:name="Medium Grid 1 Accent 3" w:semiHidden="0" w:uiPriority="67" w:unhideWhenUsed="0"/>
+    <w:lsdException w:name="Medium Grid 2 Accent 3" w:semiHidden="0" w:uiPriority="68" w:unhideWhenUsed="0"/>
+    <w:lsdException w:name="Medium Grid 3 Accent 3" w:semiHidden="0" w:uiPriority="69" w:unhideWhenUsed="0"/>
+    <w:lsdException w:name="Dark List Accent 3" w:semiHidden="0" w:uiPriority="70" w:unhideWhenUsed="0"/>
+    <w:lsdException w:name="Colorful Shading Accent 3" w:semiHidden="0" w:uiPriority="71" w:unhideWhenUsed="0"/>
+    <w:lsdException w:name="Colorful List Accent 3" w:semiHidden="0" w:uiPriority="72" w:unhideWhenUsed="0"/>
+    <w:lsdException w:name="Colorful Grid Accent 3" w:semiHidden="0" w:uiPriority="73" w:unhideWhenUsed="0"/>
+    <w:lsdException w:name="Light Shading Accent 4" w:semiHidden="0" w:uiPriority="60" w:unhideWhenUsed="0"/>
+    <w:lsdException w:name="Light List Accent 4" w:semiHidden="0" w:uiPriority="61" w:unhideWhenUsed="0"/>
+    <w:lsdException w:name="Light Grid Accent 4" w:semiHidden="0" w:uiPriority="62" w:unhideWhenUsed="0"/>
+    <w:lsdException w:name="Medium Shading 1 Accent 4" w:semiHidden="0" w:uiPriority="63" w:unhideWhenUsed="0"/>
+    <w:lsdException w:name="Medium Shading 2 Accent 4" w:semiHidden="0" w:uiPriority="64" w:unhideWhenUsed="0"/>
+    <w:lsdException w:name="Medium List 1 Accent 4" w:semiHidden="0" w:uiPriority="65" w:unhideWhenUsed="0"/>
+    <w:lsdException w:name="Medium List 2 Accent 4" w:semiHidden="0" w:uiPriority="66" w:unhideWhenUsed="0"/>
+    <w:lsdException w:name="Medium Grid 1 Accent 4" w:semiHidden="0" w:uiPriority="67" w:unhideWhenUsed="0"/>
+    <w:lsdException w:name="Medium Grid 2 Accent 4" w:semiHidden="0" w:uiPriority="68" w:unhideWhenUsed="0"/>
+    <w:lsdException w:name="Medium Grid 3 Accent 4" w:semiHidden="0" w:uiPriority="69" w:unhideWhenUsed="0"/>
+    <w:lsdException w:name="Dark List Accent 4" w:semiHidden="0" w:uiPriority="70" w:unhideWhenUsed="0"/>
+    <w:lsdException w:name="Colorful Shading Accent 4" w:semiHidden="0" w:uiPriority="71" w:unhideWhenUsed="0"/>
+    <w:lsdException w:name="Colorful List Accent 4" w:semiHidden="0" w:uiPriority="72" w:unhideWhenUsed="0"/>
+    <w:lsdException w:name="Colorful Grid Accent 4" w:semiHidden="0" w:uiPriority="73" w:unhideWhenUsed="0"/>
+    <w:lsdException w:name="Light Shading Accent 5" w:semiHidden="0" w:uiPriority="60" w:unhideWhenUsed="0"/>
+    <w:lsdException w:name="Light List Accent 5" w:semiHidden="0" w:uiPriority="61" w:unhideWhenUsed="0"/>
+    <w:lsdException w:name="Light Grid Accent 5" w:semiHidden="0" w:uiPriority="62" w:unhideWhenUsed="0"/>
+    <w:lsdException w:name="Medium Shading 1 Accent 5" w:semiHidden="0" w:uiPriority="63" w:unhideWhenUsed="0"/>
+    <w:lsdException w:name="Medium Shading 2 Accent 5" w:semiHidden="0" w:uiPriority="64" w:unhideWhenUsed="0"/>
+    <w:lsdException w:name="Medium List 1 Accent 5" w:semiHidden="0" w:uiPriority="65" w:unhideWhenUsed="0"/>
+    <w:lsdException w:name="Medium List 2 Accent 5" w:semiHidden="0" w:uiPriority="66" w:unhideWhenUsed="0"/>
+    <w:lsdException w:name="Medium Grid 1 Accent 5" w:semiHidden="0" w:uiPriority="67" w:unhideWhenUsed="0"/>
+    <w:lsdException w:name="Medium Grid 2 Accent 5" w:semiHidden="0" w:uiPriority="68" w:unhideWhenUsed="0"/>
+    <w:lsdException w:name="Medium Grid 3 Accent 5" w:semiHidden="0" w:uiPriority="69" w:unhideWhenUsed="0"/>
+    <w:lsdException w:name="Dark List Accent 5" w:semiHidden="0" w:uiPriority="70" w:unhideWhenUsed="0"/>
+    <w:lsdException w:name="Colorful Shading Accent 5" w:semiHidden="0" w:uiPriority="71" w:unhideWhenUsed="0"/>
+    <w:lsdException w:name="Colorful List Accent 5" w:semiHidden="0" w:uiPriority="72" w:unhideWhenUsed="0"/>
+    <w:lsdException w:name="Colorful Grid Accent 5" w:semiHidden="0" w:uiPriority="73" w:unhideWhenUsed="0"/>
+    <w:lsdException w:name="Light Shading Accent 6" w:semiHidden="0" w:uiPriority="60" w:unhideWhenUsed="0"/>
+    <w:lsdException w:name="Light List Accent 6" w:semiHidden="0" w:uiPriority="61" w:unhideWhenUsed="0"/>
+    <w:lsdException w:name="Light Grid Accent 6" w:semiHidden="0" w:uiPriority="62" w:unhideWhenUsed="0"/>
+    <w:lsdException w:name="Medium Shading 1 Accent 6" w:semiHidden="0" w:uiPriority="63" w:unhideWhenUsed="0"/>
+    <w:lsdException w:name="Medium Shading 2 Accent 6" w:semiHidden="0" w:uiPriority="64" w:unhideWhenUsed="0"/>
+    <w:lsdException w:name="Medium List 1 Accent 6" w:semiHidden="0" w:uiPriority="65" w:unhideWhenUsed="0"/>
+    <w:lsdException w:name="Medium List 2 Accent 6" w:semiHidden="0" w:uiPriority="66" w:unhideWhenUsed="0"/>
+    <w:lsdException w:name="Medium Grid 1 Accent 6" w:semiHidden="0" w:uiPriority="67" w:unhideWhenUsed="0"/>
+    <w:lsdException w:name="Medium Grid 2 Accent 6" w:semiHidden="0" w:uiPriority="68" w:unhideWhenUsed="0"/>
+    <w:lsdException w:name="Medium Grid 3 Accent 6" w:semiHidden="0" w:uiPriority="69" w:unhideWhenUsed="0"/>
+    <w:lsdException w:name="Dark List Accent 6" w:semiHidden="0" w:uiPriority="70" w:unhideWhenUsed="0"/>
+    <w:lsdException w:name="Colorful Shading Accent 6" w:semiHidden="0" w:uiPriority="71" w:unhideWhenUsed="0"/>
+    <w:lsdException w:name="Colorful List Accent 6" w:semiHidden="0" w:uiPriority="72" w:unhideWhenUsed="0"/>
+    <w:lsdException w:name="Colorful Grid Accent 6" w:semiHidden="0" w:uiPriority="73" w:unhideWhenUsed="0"/>
+    <w:lsdException w:name="Subtle Emphasis" w:semiHidden="0" w:uiPriority="19" w:unhideWhenUsed="0" w:qFormat="1"/>
+    <w:lsdException w:name="Intense Emphasis" w:semiHidden="0" w:uiPriority="21" w:unhideWhenUsed="0" w:qFormat="1"/>
+    <w:lsdException w:name="Subtle Reference" w:semiHidden="0" w:uiPriority="31" w:unhideWhenUsed="0" w:qFormat="1"/>
+    <w:lsdException w:name="Intense Reference" w:semiHidden="0" w:uiPriority="32" w:unhideWhenUsed="0" w:qFormat="1"/>
+    <w:lsdException w:name="Book Title" w:semiHidden="0" w:uiPriority="33" w:unhideWhenUsed="0" w:qFormat="1"/>
+    <w:lsdException w:name="Bibliography" w:uiPriority="37"/>
+    <w:lsdException w:name="TOC Heading" w:uiPriority="39" w:qFormat="1"/>
+  </w:latentStyles>
+  <w:style w:type="paragraph" w:default="1" w:styleId="Normal">
+    <w:name w:val="Normal"/>
+    <w:qFormat/>
+  </w:style>
+  <w:style w:type="paragraph" w:styleId="Heading1">
+    <w:name w:val="heading 1"/>
+    <w:basedOn w:val="Normal"/>
+    <w:next w:val="Normal"/>
+    <w:link w:val="Heading1Char"/>
+    <w:uiPriority w:val="9"/>
+    <w:qFormat/>
+    <w:rsid w:val="00B41559"/>
+    <w:pPr>
+      <w:keepNext/>
+      <w:keepLines/>
+      <w:spacing w:before="240" w:after="0"/>
+      <w:outlineLvl w:val="0"/>
+    </w:pPr>
+    <w:rPr>
+      <w:rFonts w:asciiTheme="majorHAnsi" w:eastAsiaTheme="majorEastAsia" w:hAnsiTheme="majorHAnsi" w:cstheme="majorBidi"/>
+      <w:color w:val="2E74B5" w:themeColor="accent1" w:themeShade="BF"/>
+      <w:sz w:val="32"/>
+      <w:szCs w:val="32"/>
+    </w:rPr>
+  </w:style>
+  <w:style w:type="paragraph" w:styleId="Heading2">
+    <w:name w:val="heading 2"/>
+    <w:basedOn w:val="Normal"/>
+    <w:next w:val="Normal"/>
+    <w:link w:val="Heading2Char"/>
+    <w:uiPriority w:val="9"/>
+    <w:unhideWhenUsed/>
+    <w:qFormat/>
+    <w:rsid w:val="00B41559"/>
+    <w:pPr>
+      <w:keepNext/>
+      <w:keepLines/>
+      <w:spacing w:before="40" w:after="0"/>
+      <w:outlineLvl w:val="1"/>
+    </w:pPr>
+    <w:rPr>
+      <w:rFonts w:asciiTheme="majorHAnsi" w:eastAsiaTheme="majorEastAsia" w:hAnsiTheme="majorHAnsi" w:cstheme="majorBidi"/>
+      <w:color w:val="2E74B5" w:themeColor="accent1" w:themeShade="BF"/>
+      <w:sz w:val="26"/>
+      <w:szCs w:val="26"/>
+    </w:rPr>
+  </w:style>
+  <w:style w:type="paragraph" w:styleId="Heading3">
+    <w:name w:val="heading 3"/>
+    <w:basedOn w:val="Normal"/>
+    <w:next w:val="Normal"/>
+    <w:link w:val="Heading3Char"/>
+    <w:uiPriority w:val="9"/>
+    <w:unhideWhenUsed/>
+    <w:qFormat/>
+    <w:rsid w:val="00B41559"/>
+    <w:pPr>
+      <w:keepNext/>
+      <w:keepLines/>
+      <w:spacing w:before="40" w:after="0"/>
+      <w:outlineLvl w:val="2"/>
+    </w:pPr>
+    <w:rPr>
+      <w:rFonts w:asciiTheme="majorHAnsi" w:eastAsiaTheme="majorEastAsia" w:hAnsiTheme="majorHAnsi" w:cstheme="majorBidi"/>
+      <w:color w:val="1F4D78" w:themeColor="accent1" w:themeShade="7F"/>
+      <w:sz w:val="24"/>
+      <w:szCs w:val="24"/>
+    </w:rPr>
+  </w:style>
+  <w:style w:type="paragraph" w:styleId="Heading4">
+    <w:name w:val="heading 4"/>
+    <w:basedOn w:val="Normal"/>
+    <w:next w:val="Normal"/>
+    <w:link w:val="Heading4Char"/>
+    <w:uiPriority w:val="9"/>
+    <w:unhideWhenUsed/>
+    <w:qFormat/>
+    <w:rsid w:val="00B41559"/>
+    <w:pPr>
+      <w:keepNext/>
+      <w:keepLines/>
+      <w:spacing w:before="40" w:after="0"/>
+      <w:outlineLvl w:val="3"/>
+    </w:pPr>
+    <w:rPr>
+      <w:rFonts w:asciiTheme="majorHAnsi" w:eastAsiaTheme="majorEastAsia" w:hAnsiTheme="majorHAnsi" w:cstheme="majorBidi"/>
+      <w:i/>
+      <w:iCs/>
+      <w:color w:val="2E74B5" w:themeColor="accent1" w:themeShade="BF"/>
+    </w:rPr>
+  </w:style>
+  <w:style w:type="character" w:default="1" w:styleId="DefaultParagraphFont">
+    <w:name w:val="Default Paragraph Font"/>
+    <w:uiPriority w:val="1"/>
+    <w:semiHidden/>
+    <w:unhideWhenUsed/>
+  </w:style>
+  <w:style w:type="table" w:default="1" w:styleId="TableNormal">
+    <w:name w:val="Normal Table"/>
+    <w:uiPriority w:val="99"/>
+    <w:semiHidden/>
+    <w:unhideWhenUsed/>
+    <w:tblPr>
+      <w:tblInd w:w="0" w:type="dxa"/>
+      <w:tblCellMar>
+        <w:top w:w="0" w:type="dxa"/>
+        <w:left w:w="108" w:type="dxa"/>
+        <w:bottom w:w="0" w:type="dxa"/>
+        <w:right w:w="108" w:type="dxa"/>
+      </w:tblCellMar>
+    </w:tblPr>
+  </w:style>
+  <w:style w:type="numbering" w:default="1" w:styleId="NoList">
+    <w:name w:val="No List"/>
+    <w:uiPriority w:val="99"/>
+    <w:semiHidden/>
+    <w:unhideWhenUsed/>
+  </w:style>
+  <w:style w:type="character" w:customStyle="1" w:styleId="Heading1Char">
+    <w:name w:val="Heading 1 Char"/>
+    <w:basedOn w:val="DefaultParagraphFont"/>
+    <w:link w:val="Heading1"/>
+    <w:uiPriority w:val="9"/>
+    <w:rsid w:val="00B41559"/>
+    <w:rPr>
+      <w:rFonts w:asciiTheme="majorHAnsi" w:eastAsiaTheme="majorEastAsia" w:hAnsiTheme="majorHAnsi" w:cstheme="majorBidi"/>
+      <w:color w:val="2E74B5" w:themeColor="accent1" w:themeShade="BF"/>
+      <w:sz w:val="32"/>
+      <w:szCs w:val="32"/>
+    </w:rPr>
+  </w:style>
+  <w:style w:type="character" w:customStyle="1" w:styleId="Heading2Char">
+    <w:name w:val="Heading 2 Char"/>
+    <w:basedOn w:val="DefaultParagraphFont"/>
+    <w:link w:val="Heading2"/>
+    <w:uiPriority w:val="9"/>
+    <w:rsid w:val="00B41559"/>
+    <w:rPr>
+      <w:rFonts w:asciiTheme="majorHAnsi" w:eastAsiaTheme="majorEastAsia" w:hAnsiTheme="majorHAnsi" w:cstheme="majorBidi"/>
+      <w:color w:val="2E74B5" w:themeColor="accent1" w:themeShade="BF"/>
+      <w:sz w:val="26"/>
+      <w:szCs w:val="26"/>
+    </w:rPr>
+  </w:style>
+  <w:style w:type="character" w:customStyle="1" w:styleId="Heading3Char">
+    <w:name w:val="Heading 3 Char"/>
+    <w:basedOn w:val="DefaultParagraphFont"/>
+    <w:link w:val="Heading3"/>
+    <w:uiPriority w:val="9"/>
+    <w:rsid w:val="00B41559"/>
+    <w:rPr>
+      <w:rFonts w:asciiTheme="majorHAnsi" w:eastAsiaTheme="majorEastAsia" w:hAnsiTheme="majorHAnsi" w:cstheme="majorBidi"/>
+      <w:color w:val="1F4D78" w:themeColor="accent1" w:themeShade="7F"/>
+      <w:sz w:val="24"/>
+      <w:szCs w:val="24"/>
+    </w:rPr>
+  </w:style>
+  <w:style w:type="character" w:customStyle="1" w:styleId="Heading4Char">
+    <w:name w:val="Heading 4 Char"/>
+    <w:basedOn w:val="DefaultParagraphFont"/>
+    <w:link w:val="Heading4"/>
+    <w:uiPriority w:val="9"/>
+    <w:rsid w:val="00B41559"/>
+    <w:rPr>
+      <w:rFonts w:asciiTheme="majorHAnsi" w:eastAsiaTheme="majorEastAsia" w:hAnsiTheme="majorHAnsi" w:cstheme="majorBidi"/>
+      <w:i/>
+      <w:iCs/>
+      <w:color w:val="2E74B5" w:themeColor="accent1" w:themeShade="BF"/>
+    </w:rPr>
+  </w:style>
+  <w:style w:type="paragraph" w:styleId="Title">
+    <w:name w:val="Title"/>
+    <w:basedOn w:val="Normal"/>
+    <w:next w:val="Normal"/>
+    <w:link w:val="TitleChar"/>
+    <w:uiPriority w:val="10"/>
+    <w:qFormat/>
+    <w:rsid w:val="00B41559"/>
+    <w:pPr>
+      <w:spacing w:after="0" w:line="240" w:lineRule="auto"/>
+      <w:contextualSpacing/>
+    </w:pPr>
+    <w:rPr>
+      <w:rFonts w:asciiTheme="majorHAnsi" w:eastAsiaTheme="majorEastAsia" w:hAnsiTheme="majorHAnsi" w:cstheme="majorBidi"/>
+      <w:spacing w:val="-10"/>
+      <w:kern w:val="28"/>
+      <w:sz w:val="56"/>
+      <w:szCs w:val="56"/>
+    </w:rPr>
+  </w:style>
+  <w:style w:type="character" w:customStyle="1" w:styleId="TitleChar">
+    <w:name w:val="Title Char"/>
+    <w:basedOn w:val="DefaultParagraphFont"/>
+    <w:link w:val="Title"/>
+    <w:uiPriority w:val="10"/>
+    <w:rsid w:val="00B41559"/>
+    <w:rPr>
+      <w:rFonts w:asciiTheme="majorHAnsi" w:eastAsiaTheme="majorEastAsia" w:hAnsiTheme="majorHAnsi" w:cstheme="majorBidi"/>
+      <w:spacing w:val="-10"/>
+      <w:kern w:val="28"/>
+      <w:sz w:val="56"/>
+      <w:szCs w:val="56"/>
+    </w:rPr>
+  </w:style>
+  <w:style w:type="paragraph" w:styleId="Subtitle">
+    <w:name w:val="Subtitle"/>
+    <w:basedOn w:val="Normal"/>
+    <w:next w:val="Normal"/>
+    <w:link w:val="SubtitleChar"/>
+    <w:uiPriority w:val="11"/>
+    <w:qFormat/>
+    <w:rsid w:val="00B41559"/>
+    <w:pPr>
+      <w:numPr>
+        <w:ilvl w:val="1"/>
+      </w:numPr>
+    </w:pPr>
+    <w:rPr>
+      <w:rFonts w:eastAsiaTheme="minorEastAsia"/>
+      <w:color w:val="5A5A5A" w:themeColor="text1" w:themeTint="A5"/>
+      <w:spacing w:val="15"/>
+    </w:rPr>
+  </w:style>
+  <w:style w:type="character" w:customStyle="1" w:styleId="SubtitleChar">
+    <w:name w:val="Subtitle Char"/>
+    <w:basedOn w:val="DefaultParagraphFont"/>
+    <w:link w:val="Subtitle"/>
+    <w:uiPriority w:val="11"/>
+    <w:rsid w:val="00B41559"/>
+    <w:rPr>
+      <w:rFonts w:eastAsiaTheme="minorEastAsia"/>
+      <w:color w:val="5A5A5A" w:themeColor="text1" w:themeTint="A5"/>
+      <w:spacing w:val="15"/>
+    </w:rPr>
+  </w:style>
+  <w:style w:type="character" w:styleId="Hyperlink">
+    <w:name w:val="Hyperlink"/>
+    <w:basedOn w:val="DefaultParagraphFont"/>
+    <w:uiPriority w:val="99"/>
+    <w:unhideWhenUsed/>
+    <w:rsid w:val="00BA28D3"/>
+    <w:rPr>
+      <w:color w:val="0563C1" w:themeColor="hyperlink"/>
+      <w:u w:val="single"/>
+    </w:rPr>
+  </w:style>
+  <w:style w:type="character" w:styleId="Strong">
+    <w:name w:val="Strong"/>
+    <w:basedOn w:val="DefaultParagraphFont"/>
+    <w:uiPriority w:val="22"/>
+    <w:qFormat/>
+    <w:rsid w:val="00F442E6"/>
+    <w:rPr>
+      <w:b/>
+      <w:bCs/>
+    </w:rPr>
+  </w:style>
+  <w:style w:type="paragraph" w:styleId="ListParagraph">
+    <w:name w:val="List Paragraph"/>
+    <w:basedOn w:val="Normal"/>
+    <w:uiPriority w:val="34"/>
+    <w:qFormat/>
+    <w:rsid w:val="007A404D"/>
+    <w:pPr>
+      <w:ind w:left="720"/>
+      <w:contextualSpacing/>
+    </w:pPr>
+  </w:style>
+</w:styles>
+</file>
+
+<file path=word/stylesWithEffects.xml><?xml version="1.0" encoding="utf-8"?>
+<w:styles xmlns:wpc="http://schemas.microsoft.com/office/word/2010/wordprocessingCanvas" xmlns:mo="http://schemas.microsoft.com/office/mac/office/2008/main" xmlns:mc="http://schemas.openxmlformats.org/markup-compatibility/2006" xmlns:mv="urn:schemas-microsoft-com:mac:vml" xmlns:o="urn:schemas-microsoft-com:office:office" xmlns:r="http://schemas.openxmlformats.org/officeDocument/2006/relationships" xmlns:m="http://schemas.openxmlformats.org/officeDocument/2006/math" xmlns:v="urn:schemas-microsoft-com:vml" xmlns:wp14="http://schemas.microsoft.com/office/word/2010/wordprocessingDrawing" xmlns:wp="http://schemas.openxmlformats.org/drawingml/2006/wordprocessingDrawing" xmlns:w10="urn:schemas-microsoft-com:office:word" xmlns:w="http://schemas.openxmlformats.org/wordprocessingml/2006/main" xmlns:w14="http://schemas.microsoft.com/office/word/2010/wordml" xmlns:wpg="http://schemas.microsoft.com/office/word/2010/wordprocessingGroup" xmlns:wpi="http://schemas.microsoft.com/office/word/2010/wordprocessingInk" xmlns:wne="http://schemas.microsoft.com/office/word/2006/wordml" xmlns:wps="http://schemas.microsoft.com/office/word/2010/wordprocessingShape" mc:Ignorable="w14 wp14">
+  <w:docDefaults>
+    <w:rPrDefault>
+      <w:rPr>
+        <w:rFonts w:asciiTheme="minorHAnsi" w:eastAsiaTheme="minorHAnsi" w:hAnsiTheme="minorHAnsi" w:cstheme="minorBidi"/>
+        <w:sz w:val="22"/>
+        <w:szCs w:val="22"/>
+        <w:lang w:val="en-US" w:eastAsia="en-US" w:bidi="ar-SA"/>
+      </w:rPr>
+    </w:rPrDefault>
+    <w:pPrDefault>
+      <w:pPr>
+        <w:spacing w:after="160" w:line="259" w:lineRule="auto"/>
+      </w:pPr>
+    </w:pPrDefault>
+  </w:docDefaults>
+  <w:latentStyles w:defLockedState="0" w:defUIPriority="99" w:defSemiHidden="1" w:defUnhideWhenUsed="1" w:defQFormat="0" w:count="276">
+    <w:lsdException w:name="Normal" w:semiHidden="0" w:uiPriority="0" w:unhideWhenUsed="0" w:qFormat="1"/>
+    <w:lsdException w:name="heading 1" w:semiHidden="0" w:uiPriority="9" w:unhideWhenUsed="0" w:qFormat="1"/>
+    <w:lsdException w:name="heading 2" w:uiPriority="9" w:qFormat="1"/>
+    <w:lsdException w:name="heading 3" w:uiPriority="9" w:qFormat="1"/>
+    <w:lsdException w:name="heading 4" w:uiPriority="9" w:qFormat="1"/>
+    <w:lsdException w:name="heading 5" w:uiPriority="9" w:qFormat="1"/>
+    <w:lsdException w:name="heading 6" w:uiPriority="9" w:qFormat="1"/>
+    <w:lsdException w:name="heading 7" w:uiPriority="9" w:qFormat="1"/>
+    <w:lsdException w:name="heading 8" w:uiPriority="9" w:qFormat="1"/>
+    <w:lsdException w:name="heading 9" w:uiPriority="9" w:qFormat="1"/>
+    <w:lsdException w:name="toc 1" w:uiPriority="39"/>
+    <w:lsdException w:name="toc 2" w:uiPriority="39"/>
+    <w:lsdException w:name="toc 3" w:uiPriority="39"/>
+    <w:lsdException w:name="toc 4" w:uiPriority="39"/>
+    <w:lsdException w:name="toc 5" w:uiPriority="39"/>
+    <w:lsdException w:name="toc 6" w:uiPriority="39"/>
+    <w:lsdException w:name="toc 7" w:uiPriority="39"/>
+    <w:lsdException w:name="toc 8" w:uiPriority="39"/>
+    <w:lsdException w:name="toc 9" w:uiPriority="39"/>
+    <w:lsdException w:name="caption" w:uiPriority="35" w:qFormat="1"/>
+    <w:lsdException w:name="Title" w:semiHidden="0" w:uiPriority="10" w:unhideWhenUsed="0" w:qFormat="1"/>
+    <w:lsdException w:name="Default Paragraph Font" w:uiPriority="1"/>
+    <w:lsdException w:name="Subtitle" w:semiHidden="0" w:uiPriority="11" w:unhideWhenUsed="0" w:qFormat="1"/>
+    <w:lsdException w:name="Strong" w:semiHidden="0" w:uiPriority="22" w:unhideWhenUsed="0" w:qFormat="1"/>
+    <w:lsdException w:name="Emphasis" w:semiHidden="0" w:uiPriority="20" w:unhideWhenUsed="0" w:qFormat="1"/>
+    <w:lsdException w:name="Table Grid" w:semiHidden="0" w:uiPriority="39" w:unhideWhenUsed="0"/>
+    <w:lsdException w:name="Note Level 1" w:semiHidden="0" w:unhideWhenUsed="0"/>
+    <w:lsdException w:name="Note Level 2" w:semiHidden="0" w:unhideWhenUsed="0"/>
+    <w:lsdException w:name="Note Level 3" w:semiHidden="0" w:unhideWhenUsed="0"/>
+    <w:lsdException w:name="Note Level 4" w:semiHidden="0" w:unhideWhenUsed="0"/>
+    <w:lsdException w:name="Note Level 5" w:semiHidden="0" w:unhideWhenUsed="0"/>
+    <w:lsdException w:name="Note Level 6" w:semiHidden="0" w:unhideWhenUsed="0"/>
+    <w:lsdException w:name="Note Level 7" w:semiHidden="0" w:unhideWhenUsed="0"/>
+    <w:lsdException w:name="Note Level 8" w:semiHidden="0" w:unhideWhenUsed="0"/>
+    <w:lsdException w:name="Note Level 9" w:semiHidden="0" w:unhideWhenUsed="0"/>
+    <w:lsdException w:name="Placeholder Text" w:unhideWhenUsed="0"/>
+    <w:lsdException w:name="No Spacing" w:semiHidden="0" w:uiPriority="1" w:unhideWhenUsed="0" w:qFormat="1"/>
+    <w:lsdException w:name="Light Shading" w:semiHidden="0" w:uiPriority="60" w:unhideWhenUsed="0"/>
+    <w:lsdException w:name="Light List" w:semiHidden="0" w:uiPriority="61" w:unhideWhenUsed="0"/>
+    <w:lsdException w:name="Light Grid" w:semiHidden="0" w:uiPriority="62" w:unhideWhenUsed="0"/>
+    <w:lsdException w:name="Medium Shading 1" w:semiHidden="0" w:uiPriority="63" w:unhideWhenUsed="0"/>
+    <w:lsdException w:name="Medium Shading 2" w:semiHidden="0" w:uiPriority="64" w:unhideWhenUsed="0"/>
+    <w:lsdException w:name="Medium List 1" w:semiHidden="0" w:uiPriority="65" w:unhideWhenUsed="0"/>
+    <w:lsdException w:name="Medium List 2" w:semiHidden="0" w:uiPriority="66" w:unhideWhenUsed="0"/>
+    <w:lsdException w:name="Medium Grid 1" w:semiHidden="0" w:uiPriority="67" w:unhideWhenUsed="0"/>
+    <w:lsdException w:name="Medium Grid 2" w:semiHidden="0" w:uiPriority="68" w:unhideWhenUsed="0"/>
+    <w:lsdException w:name="Medium Grid 3" w:semiHidden="0" w:uiPriority="69" w:unhideWhenUsed="0"/>
+    <w:lsdException w:name="Dark List" w:semiHidden="0" w:uiPriority="70" w:unhideWhenUsed="0"/>
+    <w:lsdException w:name="Colorful Shading" w:semiHidden="0" w:uiPriority="71" w:unhideWhenUsed="0"/>
+    <w:lsdException w:name="Colorful List" w:semiHidden="0" w:uiPriority="72" w:unhideWhenUsed="0"/>
+    <w:lsdException w:name="Colorful Grid" w:semiHidden="0" w:uiPriority="73" w:unhideWhenUsed="0"/>
+    <w:lsdException w:name="Light Shading Accent 1" w:semiHidden="0" w:uiPriority="60" w:unhideWhenUsed="0"/>
+    <w:lsdException w:name="Light List Accent 1" w:semiHidden="0" w:uiPriority="61" w:unhideWhenUsed="0"/>
+    <w:lsdException w:name="Light Grid Accent 1" w:semiHidden="0" w:uiPriority="62" w:unhideWhenUsed="0"/>
+    <w:lsdException w:name="Medium Shading 1 Accent 1" w:semiHidden="0" w:uiPriority="63" w:unhideWhenUsed="0"/>
+    <w:lsdException w:name="Medium Shading 2 Accent 1" w:semiHidden="0" w:uiPriority="64" w:unhideWhenUsed="0"/>
+    <w:lsdException w:name="Medium List 1 Accent 1" w:semiHidden="0" w:uiPriority="65" w:unhideWhenUsed="0"/>
+    <w:lsdException w:name="Revision" w:unhideWhenUsed="0"/>
+    <w:lsdException w:name="List Paragraph" w:semiHidden="0" w:uiPriority="34" w:unhideWhenUsed="0" w:qFormat="1"/>
+    <w:lsdException w:name="Quote" w:semiHidden="0" w:uiPriority="29" w:unhideWhenUsed="0" w:qFormat="1"/>
+    <w:lsdException w:name="Intense Quote" w:semiHidden="0" w:uiPriority="30" w:unhideWhenUsed="0" w:qFormat="1"/>
+    <w:lsdException w:name="Medium List 2 Accent 1" w:semiHidden="0" w:uiPriority="66" w:unhideWhenUsed="0"/>
+    <w:lsdException w:name="Medium Grid 1 Accent 1" w:semiHidden="0" w:uiPriority="67" w:unhideWhenUsed="0"/>
+    <w:lsdException w:name="Medium Grid 2 Accent 1" w:semiHidden="0" w:uiPriority="68" w:unhideWhenUsed="0"/>
+    <w:lsdException w:name="Medium Grid 3 Accent 1" w:semiHidden="0" w:uiPriority="69" w:unhideWhenUsed="0"/>
+    <w:lsdException w:name="Dark List Accent 1" w:semiHidden="0" w:uiPriority="70" w:unhideWhenUsed="0"/>
+    <w:lsdException w:name="Colorful Shading Accent 1" w:semiHidden="0" w:uiPriority="71" w:unhideWhenUsed="0"/>
+    <w:lsdException w:name="Colorful List Accent 1" w:semiHidden="0" w:uiPriority="72" w:unhideWhenUsed="0"/>
+    <w:lsdException w:name="Colorful Grid Accent 1" w:semiHidden="0" w:uiPriority="73" w:unhideWhenUsed="0"/>
+    <w:lsdException w:name="Light Shading Accent 2" w:semiHidden="0" w:uiPriority="60" w:unhideWhenUsed="0"/>
+    <w:lsdException w:name="Light List Accent 2" w:semiHidden="0" w:uiPriority="61" w:unhideWhenUsed="0"/>
+    <w:lsdException w:name="Light Grid Accent 2" w:semiHidden="0" w:uiPriority="62" w:unhideWhenUsed="0"/>
+    <w:lsdException w:name="Medium Shading 1 Accent 2" w:semiHidden="0" w:uiPriority="63" w:unhideWhenUsed="0"/>
+    <w:lsdException w:name="Medium Shading 2 Accent 2" w:semiHidden="0" w:uiPriority="64" w:unhideWhenUsed="0"/>
+    <w:lsdException w:name="Medium List 1 Accent 2" w:semiHidden="0" w:uiPriority="65" w:unhideWhenUsed="0"/>
+    <w:lsdException w:name="Medium List 2 Accent 2" w:semiHidden="0" w:uiPriority="66" w:unhideWhenUsed="0"/>
+    <w:lsdException w:name="Medium Grid 1 Accent 2" w:semiHidden="0" w:uiPriority="67" w:unhideWhenUsed="0"/>
+    <w:lsdException w:name="Medium Grid 2 Accent 2" w:semiHidden="0" w:uiPriority="68" w:unhideWhenUsed="0"/>
+    <w:lsdException w:name="Medium Grid 3 Accent 2" w:semiHidden="0" w:uiPriority="69" w:unhideWhenUsed="0"/>
+    <w:lsdException w:name="Dark List Accent 2" w:semiHidden="0" w:uiPriority="70" w:unhideWhenUsed="0"/>
+    <w:lsdException w:name="Colorful Shading Accent 2" w:semiHidden="0" w:uiPriority="71" w:unhideWhenUsed="0"/>
+    <w:lsdException w:name="Colorful List Accent 2" w:semiHidden="0" w:uiPriority="72" w:unhideWhenUsed="0"/>
+    <w:lsdException w:name="Colorful Grid Accent 2" w:semiHidden="0" w:uiPriority="73" w:unhideWhenUsed="0"/>
+    <w:lsdException w:name="Light Shading Accent 3" w:semiHidden="0" w:uiPriority="60" w:unhideWhenUsed="0"/>
+    <w:lsdException w:name="Light List Accent 3" w:semiHidden="0" w:uiPriority="61" w:unhideWhenUsed="0"/>
+    <w:lsdException w:name="Light Grid Accent 3" w:semiHidden="0" w:uiPriority="62" w:unhideWhenUsed="0"/>
+    <w:lsdException w:name="Medium Shading 1 Accent 3" w:semiHidden="0" w:uiPriority="63" w:unhideWhenUsed="0"/>
+    <w:lsdException w:name="Medium Shading 2 Accent 3" w:semiHidden="0" w:uiPriority="64" w:unhideWhenUsed="0"/>
+    <w:lsdException w:name="Medium List 1 Accent 3" w:semiHidden="0" w:uiPriority="65" w:unhideWhenUsed="0"/>
+    <w:lsdException w:name="Medium List 2 Accent 3" w:semiHidden="0" w:uiPriority="66" w:unhideWhenUsed="0"/>
+    <w:lsdException w:name="Medium Grid 1 Accent 3" w:semiHidden="0" w:uiPriority="67" w:unhideWhenUsed="0"/>
+    <w:lsdException w:name="Medium Grid 2 Accent 3" w:semiHidden="0" w:uiPriority="68" w:unhideWhenUsed="0"/>
+    <w:lsdException w:name="Medium Grid 3 Accent 3" w:semiHidden="0" w:uiPriority="69" w:unhideWhenUsed="0"/>
+    <w:lsdException w:name="Dark List Accent 3" w:semiHidden="0" w:uiPriority="70" w:unhideWhenUsed="0"/>
+    <w:lsdException w:name="Colorful Shading Accent 3" w:semiHidden="0" w:uiPriority="71" w:unhideWhenUsed="0"/>
+    <w:lsdException w:name="Colorful List Accent 3" w:semiHidden="0" w:uiPriority="72" w:unhideWhenUsed="0"/>
+    <w:lsdException w:name="Colorful Grid Accent 3" w:semiHidden="0" w:uiPriority="73" w:unhideWhenUsed="0"/>
+    <w:lsdException w:name="Light Shading Accent 4" w:semiHidden="0" w:uiPriority="60" w:unhideWhenUsed="0"/>
+    <w:lsdException w:name="Light List Accent 4" w:semiHidden="0" w:uiPriority="61" w:unhideWhenUsed="0"/>
+    <w:lsdException w:name="Light Grid Accent 4" w:semiHidden="0" w:uiPriority="62" w:unhideWhenUsed="0"/>
+    <w:lsdException w:name="Medium Shading 1 Accent 4" w:semiHidden="0" w:uiPriority="63" w:unhideWhenUsed="0"/>
+    <w:lsdException w:name="Medium Shading 2 Accent 4" w:semiHidden="0" w:uiPriority="64" w:unhideWhenUsed="0"/>
+    <w:lsdException w:name="Medium List 1 Accent 4" w:semiHidden="0" w:uiPriority="65" w:unhideWhenUsed="0"/>
+    <w:lsdException w:name="Medium List 2 Accent 4" w:semiHidden="0" w:uiPriority="66" w:unhideWhenUsed="0"/>
+    <w:lsdException w:name="Medium Grid 1 Accent 4" w:semiHidden="0" w:uiPriority="67" w:unhideWhenUsed="0"/>
+    <w:lsdException w:name="Medium Grid 2 Accent 4" w:semiHidden="0" w:uiPriority="68" w:unhideWhenUsed="0"/>
+    <w:lsdException w:name="Medium Grid 3 Accent 4" w:semiHidden="0" w:uiPriority="69" w:unhideWhenUsed="0"/>
+    <w:lsdException w:name="Dark List Accent 4" w:semiHidden="0" w:uiPriority="70" w:unhideWhenUsed="0"/>
+    <w:lsdException w:name="Colorful Shading Accent 4" w:semiHidden="0" w:uiPriority="71" w:unhideWhenUsed="0"/>
+    <w:lsdException w:name="Colorful List Accent 4" w:semiHidden="0" w:uiPriority="72" w:unhideWhenUsed="0"/>
+    <w:lsdException w:name="Colorful Grid Accent 4" w:semiHidden="0" w:uiPriority="73" w:unhideWhenUsed="0"/>
+    <w:lsdException w:name="Light Shading Accent 5" w:semiHidden="0" w:uiPriority="60" w:unhideWhenUsed="0"/>
+    <w:lsdException w:name="Light List Accent 5" w:semiHidden="0" w:uiPriority="61" w:unhideWhenUsed="0"/>
+    <w:lsdException w:name="Light Grid Accent 5" w:semiHidden="0" w:uiPriority="62" w:unhideWhenUsed="0"/>
+    <w:lsdException w:name="Medium Shading 1 Accent 5" w:semiHidden="0" w:uiPriority="63" w:unhideWhenUsed="0"/>
+    <w:lsdException w:name="Medium Shading 2 Accent 5" w:semiHidden="0" w:uiPriority="64" w:unhideWhenUsed="0"/>
+    <w:lsdException w:name="Medium List 1 Accent 5" w:semiHidden="0" w:uiPriority="65" w:unhideWhenUsed="0"/>
+    <w:lsdException w:name="Medium List 2 Accent 5" w:semiHidden="0" w:uiPriority="66" w:unhideWhenUsed="0"/>
+    <w:lsdException w:name="Medium Grid 1 Accent 5" w:semiHidden="0" w:uiPriority="67" w:unhideWhenUsed="0"/>
+    <w:lsdException w:name="Medium Grid 2 Accent 5" w:semiHidden="0" w:uiPriority="68" w:unhideWhenUsed="0"/>
+    <w:lsdException w:name="Medium Grid 3 Accent 5" w:semiHidden="0" w:uiPriority="69" w:unhideWhenUsed="0"/>
+    <w:lsdException w:name="Dark List Accent 5" w:semiHidden="0" w:uiPriority="70" w:unhideWhenUsed="0"/>
+    <w:lsdException w:name="Colorful Shading Accent 5" w:semiHidden="0" w:uiPriority="71" w:unhideWhenUsed="0"/>
+    <w:lsdException w:name="Colorful List Accent 5" w:semiHidden="0" w:uiPriority="72" w:unhideWhenUsed="0"/>
+    <w:lsdException w:name="Colorful Grid Accent 5" w:semiHidden="0" w:uiPriority="73" w:unhideWhenUsed="0"/>
+    <w:lsdException w:name="Light Shading Accent 6" w:semiHidden="0" w:uiPriority="60" w:unhideWhenUsed="0"/>
+    <w:lsdException w:name="Light List Accent 6" w:semiHidden="0" w:uiPriority="61" w:unhideWhenUsed="0"/>
+    <w:lsdException w:name="Light Grid Accent 6" w:semiHidden="0" w:uiPriority="62" w:unhideWhenUsed="0"/>
+    <w:lsdException w:name="Medium Shading 1 Accent 6" w:semiHidden="0" w:uiPriority="63" w:unhideWhenUsed="0"/>
+    <w:lsdException w:name="Medium Shading 2 Accent 6" w:semiHidden="0" w:uiPriority="64" w:unhideWhenUsed="0"/>
+    <w:lsdException w:name="Medium List 1 Accent 6" w:semiHidden="0" w:uiPriority="65" w:unhideWhenUsed="0"/>
+    <w:lsdException w:name="Medium List 2 Accent 6" w:semiHidden="0" w:uiPriority="66" w:unhideWhenUsed="0"/>
+    <w:lsdException w:name="Medium Grid 1 Accent 6" w:semiHidden="0" w:uiPriority="67" w:unhideWhenUsed="0"/>
+    <w:lsdException w:name="Medium Grid 2 Accent 6" w:semiHidden="0" w:uiPriority="68" w:unhideWhenUsed="0"/>
+    <w:lsdException w:name="Medium Grid 3 Accent 6" w:semiHidden="0" w:uiPriority="69" w:unhideWhenUsed="0"/>
+    <w:lsdException w:name="Dark List Accent 6" w:semiHidden="0" w:uiPriority="70" w:unhideWhenUsed="0"/>
+    <w:lsdException w:name="Colorful Shading Accent 6" w:semiHidden="0" w:uiPriority="71" w:unhideWhenUsed="0"/>
+    <w:lsdException w:name="Colorful List Accent 6" w:semiHidden="0" w:uiPriority="72" w:unhideWhenUsed="0"/>
+    <w:lsdException w:name="Colorful Grid Accent 6" w:semiHidden="0" w:uiPriority="73" w:unhideWhenUsed="0"/>
+    <w:lsdException w:name="Subtle Emphasis" w:semiHidden="0" w:uiPriority="19" w:unhideWhenUsed="0" w:qFormat="1"/>
+    <w:lsdException w:name="Intense Emphasis" w:semiHidden="0" w:uiPriority="21" w:unhideWhenUsed="0" w:qFormat="1"/>
+    <w:lsdException w:name="Subtle Reference" w:semiHidden="0" w:uiPriority="31" w:unhideWhenUsed="0" w:qFormat="1"/>
+    <w:lsdException w:name="Intense Reference" w:semiHidden="0" w:uiPriority="32" w:unhideWhenUsed="0" w:qFormat="1"/>
+    <w:lsdException w:name="Book Title" w:semiHidden="0" w:uiPriority="33" w:unhideWhenUsed="0" w:qFormat="1"/>
+    <w:lsdException w:name="Bibliography" w:uiPriority="37"/>
+    <w:lsdException w:name="TOC Heading" w:uiPriority="39" w:qFormat="1"/>
   </w:latentStyles>
   <w:style w:type="paragraph" w:default="1" w:styleId="Normal">
     <w:name w:val="Normal"/>
@@ -1743,7 +2002,7 @@
   <a:extraClrSchemeLst/>
   <a:extLst>
     <a:ext uri="{05A4C25C-085E-4340-85A3-A5531E510DB2}">
-      <thm15:themeFamily xmlns:thm15="http://schemas.microsoft.com/office/thememl/2012/main" name="Office Theme" id="{62F939B6-93AF-4DB8-9C6B-D6C7DFDC589F}" vid="{4A3C46E8-61CC-4603-A589-7422A47A8E4A}"/>
+      <thm15:themeFamily xmlns:thm15="http://schemas.microsoft.com/office/thememl/2012/main" xmlns="" name="Office Theme" id="{62F939B6-93AF-4DB8-9C6B-D6C7DFDC589F}" vid="{4A3C46E8-61CC-4603-A589-7422A47A8E4A}"/>
     </a:ext>
   </a:extLst>
 </a:theme>

</xml_diff>

<commit_message>
Added sort by function
Convert sup spec to pdf
</commit_message>
<xml_diff>
--- a/supplementary spec.docx
+++ b/supplementary spec.docx
@@ -384,6 +384,15 @@
       </w:r>
     </w:p>
     <w:p>
+      <w:pPr>
+        <w:rPr>
+          <w:rStyle w:val="Strong"/>
+          <w:rFonts w:cs="Arial"/>
+          <w:b w:val="0"/>
+          <w:color w:val="303030"/>
+          <w:shd w:val="clear" w:color="auto" w:fill="FFFFFF"/>
+        </w:rPr>
+      </w:pPr>
       <w:r>
         <w:rPr>
           <w:rStyle w:val="Strong"/>
@@ -396,10 +405,35 @@
       </w:r>
     </w:p>
     <w:p>
+      <w:r>
+        <w:rPr>
+          <w:rStyle w:val="Strong"/>
+          <w:rFonts w:cs="Arial"/>
+          <w:b w:val="0"/>
+          <w:color w:val="303030"/>
+          <w:shd w:val="clear" w:color="auto" w:fill="FFFFFF"/>
+        </w:rPr>
+        <w:t xml:space="preserve">The user will be able to select the “sort by” method to sort audiobooks by either title or genre. </w:t>
+      </w:r>
+      <w:bookmarkStart w:id="0" w:name="_GoBack"/>
+      <w:bookmarkEnd w:id="0"/>
+      <w:r>
+        <w:rPr>
+          <w:rStyle w:val="Strong"/>
+          <w:rFonts w:cs="Arial"/>
+          <w:b w:val="0"/>
+          <w:color w:val="303030"/>
+          <w:shd w:val="clear" w:color="auto" w:fill="FFFFFF"/>
+        </w:rPr>
+        <w:t xml:space="preserve"> </w:t>
+      </w:r>
+    </w:p>
+    <w:p>
       <w:pPr>
         <w:pStyle w:val="Heading2"/>
       </w:pPr>
       <w:r>
+        <w:lastRenderedPageBreak/>
         <w:t>External Interface Requirements</w:t>
       </w:r>
     </w:p>
@@ -418,7 +452,6 @@
     </w:p>
     <w:p>
       <w:r>
-        <w:lastRenderedPageBreak/>
         <w:t>The online interface will be modeled using the typical web application interface with a view to present the necessary information to the user and for the user to interact with.</w:t>
       </w:r>
     </w:p>
@@ -612,8 +645,6 @@
       <w:r>
         <w:t>maintenance</w:t>
       </w:r>
-      <w:bookmarkStart w:id="0" w:name="_GoBack"/>
-      <w:bookmarkEnd w:id="0"/>
       <w:r>
         <w:t>.</w:t>
       </w:r>
@@ -623,6 +654,7 @@
         <w:pStyle w:val="Heading1"/>
       </w:pPr>
       <w:r>
+        <w:lastRenderedPageBreak/>
         <w:t>Use Cases</w:t>
       </w:r>
     </w:p>

</xml_diff>